<commit_message>
add information about System with back conection
</commit_message>
<xml_diff>
--- a/План диссертации.docx
+++ b/План диссертации.docx
@@ -522,6 +522,7 @@
     </w:p>
     <w:p>
       <w:pPr>
+        <w:pStyle w:val="3"/>
         <w:rPr>
           <w:lang w:eastAsia="ru-RU"/>
         </w:rPr>
@@ -553,20 +554,188 @@
           <w:rFonts w:cs="Times New Roman"/>
         </w:rPr>
       </w:pPr>
-    </w:p>
-    <w:p>
-      <w:pPr>
-        <w:rPr>
-          <w:rFonts w:cs="Times New Roman"/>
-        </w:rPr>
-      </w:pPr>
-    </w:p>
-    <w:p>
-      <w:pPr>
-        <w:rPr>
-          <w:rFonts w:cs="Times New Roman"/>
-        </w:rPr>
-      </w:pPr>
+      <w:r>
+        <w:rPr>
+          <w:rFonts w:cs="Times New Roman"/>
+        </w:rPr>
+        <w:t>Управление с обратной связью – это процесс в системе, где управляемая переменная (регулируемая переменная) постоянно контролируется и сравнивается с заданным значением (опорная переменная). В зависимости от результата такого сравнения входная переменная системы изменяется так, чтобы произошла регулировка выходной переменной до заданного значения независимо от всех отклонений. В результате такой реакции системы возникает замкнутый поток действий</w:t>
+      </w:r>
+    </w:p>
+    <w:p>
+      <w:pPr>
+        <w:rPr>
+          <w:rFonts w:cs="Times New Roman"/>
+        </w:rPr>
+      </w:pPr>
+      <w:r>
+        <w:rPr>
+          <w:rFonts w:cs="Times New Roman"/>
+        </w:rPr>
+        <w:t>В механизмах или системах часто необходимо установить предварительно заданные значения таких переменных, как давление, температура или расход. Боле того, такие установленные значения не должны изменяться даже в случае возникновения каких-либо возмущений. Выполнение данных функций обеспечивается</w:t>
+      </w:r>
+      <w:r>
+        <w:rPr>
+          <w:rFonts w:cs="Times New Roman"/>
+        </w:rPr>
+        <w:t xml:space="preserve"> управлением с обратной связью.</w:t>
+      </w:r>
+    </w:p>
+    <w:p>
+      <w:pPr>
+        <w:rPr>
+          <w:rFonts w:cs="Times New Roman"/>
+        </w:rPr>
+      </w:pPr>
+      <w:r>
+        <w:rPr>
+          <w:rFonts w:cs="Times New Roman"/>
+        </w:rPr>
+        <w:t>Управление с обратной связью позволяет устранять любые вопро</w:t>
+      </w:r>
+      <w:r>
+        <w:rPr>
+          <w:rFonts w:cs="Times New Roman"/>
+        </w:rPr>
+        <w:t>сы, связанные с данной задачей.</w:t>
+      </w:r>
+    </w:p>
+    <w:p>
+      <w:pPr>
+        <w:rPr>
+          <w:rFonts w:cs="Times New Roman"/>
+        </w:rPr>
+      </w:pPr>
+      <w:r>
+        <w:rPr>
+          <w:rFonts w:cs="Times New Roman"/>
+        </w:rPr>
+        <w:t>Чтобы переменной можно было управлять, и чтобы она была доступна регулятору с обратной связью в виде электрического сигнала, сначала ее необходимо измерить и соответ</w:t>
+      </w:r>
+      <w:r>
+        <w:rPr>
+          <w:rFonts w:cs="Times New Roman"/>
+        </w:rPr>
+        <w:t>ствующим образом преобразовать.</w:t>
+      </w:r>
+    </w:p>
+    <w:p>
+      <w:pPr>
+        <w:rPr>
+          <w:rFonts w:cs="Times New Roman"/>
+        </w:rPr>
+      </w:pPr>
+      <w:r>
+        <w:rPr>
+          <w:rFonts w:cs="Times New Roman"/>
+        </w:rPr>
+        <w:t>Эту переменную необходимо сравнить с заданным значением или шаблоном значений в регуляторе. После чего по результатам этого сравнения следует определи</w:t>
+      </w:r>
+      <w:r>
+        <w:rPr>
+          <w:rFonts w:cs="Times New Roman"/>
+        </w:rPr>
+        <w:t>ть требуемую реакцию в системе.</w:t>
+      </w:r>
+    </w:p>
+    <w:p>
+      <w:pPr>
+        <w:rPr>
+          <w:rFonts w:cs="Times New Roman"/>
+        </w:rPr>
+      </w:pPr>
+      <w:r>
+        <w:rPr>
+          <w:rFonts w:cs="Times New Roman"/>
+        </w:rPr>
+        <w:t>И наконец, в системе следует найти соответствующую точку, посредством которой можно регулировать данную переменную (например, привод нагревателя). Чтобы иметь такую возможность, важно облада</w:t>
+      </w:r>
+      <w:r>
+        <w:rPr>
+          <w:rFonts w:cs="Times New Roman"/>
+        </w:rPr>
+        <w:t>ть данными о поведении системы.</w:t>
+      </w:r>
+    </w:p>
+    <w:p>
+      <w:pPr>
+        <w:rPr>
+          <w:rFonts w:cs="Times New Roman"/>
+        </w:rPr>
+      </w:pPr>
+      <w:r>
+        <w:rPr>
+          <w:rFonts w:cs="Times New Roman"/>
+        </w:rPr>
+        <w:lastRenderedPageBreak/>
+        <w:t>Технология управления с обратной связью предполагает попытку установления общеприменимых взаимосвязей, которые повсеместно возникают при применении различных технологий.</w:t>
+      </w:r>
+    </w:p>
+    <w:p>
+      <w:pPr>
+        <w:rPr>
+          <w:rFonts w:cs="Times New Roman"/>
+        </w:rPr>
+      </w:pPr>
+    </w:p>
+    <w:p>
+      <w:pPr>
+        <w:rPr>
+          <w:rFonts w:cs="Times New Roman"/>
+        </w:rPr>
+      </w:pPr>
+      <w:r>
+        <w:rPr>
+          <w:rFonts w:cs="Times New Roman"/>
+          <w:b/>
+        </w:rPr>
+        <w:t>Отрицательная ОС</w:t>
+      </w:r>
+      <w:r>
+        <w:rPr>
+          <w:rFonts w:cs="Times New Roman"/>
+        </w:rPr>
+        <w:t xml:space="preserve"> изменяет входной сигнал таким образом, чтобы противодействовать изменению выходного сигнала. Это делает систему более устойчивой к случайному изменению параметров. Пример: усилитель звуковых частот (прибор для усиления электрических колебаний, соответствующих слышимому человеком звуковому диапазону частот).</w:t>
+      </w:r>
+    </w:p>
+    <w:p>
+      <w:pPr>
+        <w:rPr>
+          <w:rFonts w:cs="Times New Roman"/>
+        </w:rPr>
+      </w:pPr>
+      <w:r>
+        <w:rPr>
+          <w:rFonts w:cs="Times New Roman"/>
+          <w:b/>
+        </w:rPr>
+        <w:t>Положительная ОС</w:t>
+      </w:r>
+      <w:r>
+        <w:rPr>
+          <w:rFonts w:cs="Times New Roman"/>
+        </w:rPr>
+        <w:t>, наоборот, усиливает изменение выходного сигнала. ПОС ускоряет реакцию системы на изменение входного сигнала, поэтому её используют в определённых ситуациях, когда требуется быстрая реакция в ответ на изменение внешних параметров. В то же время ПОС приводит к неустойчивости и возникновению качественно новых (автоколебательных) систем, называемых генераторы (производители). Пример: Автогенератор вырабатывает электрические (электромагнитные) колебания, поддерживающиеся подачей по цепи положительной обратной связи части переменного напряжения с выхода автогенератора на его вход. Это будет обеспечено тогда, когда нарастание колебательной энергии будет превосходить потери). При этом амплитуда начальных колебаний будет нарастать.</w:t>
+      </w:r>
+    </w:p>
+    <w:p>
+      <w:pPr>
+        <w:rPr>
+          <w:rFonts w:cs="Times New Roman"/>
+        </w:rPr>
+      </w:pPr>
+    </w:p>
+    <w:p>
+      <w:pPr>
+        <w:rPr>
+          <w:rFonts w:cs="Times New Roman"/>
+        </w:rPr>
+      </w:pPr>
+      <w:r>
+        <w:rPr>
+          <w:rFonts w:cs="Times New Roman"/>
+        </w:rPr>
+        <w:t>Отрицательная О. с. широко используется в замкнутых автоматических системах с целью повышения устойчивости (стабилизации), улучшения переходных процессов, понижения чувствительности и т.п. (под чувствительностью понимается отношение бесконечно малого изменения выходного воздействия к вызвавшему его бесконечно малому входному воздействию). Положительная О. с. усиливает выходное воздействие звена (или системы), приводит к повышению чувствительности и, как правило, к понижению устойчивости (часто к незатухающим и расходящимся колебаниям), ухудшению переходных процессов и динамических свойств и т.п.</w:t>
+      </w:r>
     </w:p>
     <w:p>
       <w:pPr>
@@ -602,6 +771,82 @@
       </w:r>
     </w:p>
     <w:p>
+      <w:r>
+        <w:rPr>
+          <w:i/>
+        </w:rPr>
+        <w:t>DHT</w:t>
+      </w:r>
+      <w:r>
+        <w:t xml:space="preserve">11 — это цифровой датчик влажности и температуры, состоящий из термистора и емкостного датчика влажности.  Также датчик содержит в себе </w:t>
+      </w:r>
+      <w:r>
+        <w:t>аналого-цифровой преобразователь</w:t>
+      </w:r>
+      <w:r>
+        <w:t xml:space="preserve"> для преобразования аналоговых значений влажности и температуры.</w:t>
+      </w:r>
+    </w:p>
+    <w:p>
+      <w:bookmarkStart w:id="0" w:name="_GoBack"/>
+      <w:r>
+        <w:rPr>
+          <w:noProof/>
+          <w:lang w:eastAsia="ru-RU"/>
+        </w:rPr>
+        <w:lastRenderedPageBreak/>
+        <w:drawing>
+          <wp:inline distT="0" distB="0" distL="0" distR="0">
+            <wp:extent cx="3954780" cy="2636520"/>
+            <wp:effectExtent l="0" t="0" r="7620" b="0"/>
+            <wp:docPr id="2" name="Рисунок 2" descr="https://3d-diy.ru/upload/iblock/019/cifrovoj-datchik-temperatury-i-vlazhnosti-dht11.jpg"/>
+            <wp:cNvGraphicFramePr>
+              <a:graphicFrameLocks xmlns:a="http://schemas.openxmlformats.org/drawingml/2006/main" noChangeAspect="1"/>
+            </wp:cNvGraphicFramePr>
+            <a:graphic xmlns:a="http://schemas.openxmlformats.org/drawingml/2006/main">
+              <a:graphicData uri="http://schemas.openxmlformats.org/drawingml/2006/picture">
+                <pic:pic xmlns:pic="http://schemas.openxmlformats.org/drawingml/2006/picture">
+                  <pic:nvPicPr>
+                    <pic:cNvPr id="0" name="Picture 6" descr="https://3d-diy.ru/upload/iblock/019/cifrovoj-datchik-temperatury-i-vlazhnosti-dht11.jpg"/>
+                    <pic:cNvPicPr>
+                      <a:picLocks noChangeAspect="1" noChangeArrowheads="1"/>
+                    </pic:cNvPicPr>
+                  </pic:nvPicPr>
+                  <pic:blipFill>
+                    <a:blip r:embed="rId6">
+                      <a:extLst>
+                        <a:ext uri="{28A0092B-C50C-407E-A947-70E740481C1C}">
+                          <a14:useLocalDpi xmlns:a14="http://schemas.microsoft.com/office/drawing/2010/main" val="0"/>
+                        </a:ext>
+                      </a:extLst>
+                    </a:blip>
+                    <a:srcRect/>
+                    <a:stretch>
+                      <a:fillRect/>
+                    </a:stretch>
+                  </pic:blipFill>
+                  <pic:spPr bwMode="auto">
+                    <a:xfrm>
+                      <a:off x="0" y="0"/>
+                      <a:ext cx="3955206" cy="2636804"/>
+                    </a:xfrm>
+                    <a:prstGeom prst="rect">
+                      <a:avLst/>
+                    </a:prstGeom>
+                    <a:noFill/>
+                    <a:ln>
+                      <a:noFill/>
+                    </a:ln>
+                  </pic:spPr>
+                </pic:pic>
+              </a:graphicData>
+            </a:graphic>
+          </wp:inline>
+        </w:drawing>
+      </w:r>
+      <w:bookmarkEnd w:id="0"/>
+    </w:p>
+    <w:p>
       <w:pPr>
         <w:pStyle w:val="2"/>
       </w:pPr>
@@ -609,16 +854,7 @@
         <w:t>3.2</w:t>
       </w:r>
       <w:r>
-        <w:t xml:space="preserve"> </w:t>
-      </w:r>
-      <w:r>
-        <w:t xml:space="preserve">(тут описание стенда, и какие </w:t>
-      </w:r>
-      <w:r>
-        <w:t xml:space="preserve">лабораторные </w:t>
-      </w:r>
-      <w:r>
-        <w:t xml:space="preserve">практики мне на нем делать) </w:t>
+        <w:t xml:space="preserve"> (тут описание стенда, и какие лабораторные практики мне на нем делать) </w:t>
       </w:r>
     </w:p>
     <w:p>
@@ -662,6 +898,7 @@
         <w:t xml:space="preserve"> строит по ним график всё</w:t>
       </w:r>
     </w:p>
+    <w:p/>
     <w:p>
       <w:pPr>
         <w:pStyle w:val="2"/>
@@ -680,12 +917,7 @@
         <w:pStyle w:val="1"/>
       </w:pPr>
       <w:r>
-        <w:t xml:space="preserve">5. Список </w:t>
-      </w:r>
-      <w:bookmarkStart w:id="0" w:name="_GoBack"/>
-      <w:bookmarkEnd w:id="0"/>
-      <w:r>
-        <w:t>литературы</w:t>
+        <w:t>5. Список литературы</w:t>
       </w:r>
     </w:p>
     <w:p>
@@ -1475,6 +1707,27 @@
       <w:szCs w:val="26"/>
     </w:rPr>
   </w:style>
+  <w:style w:type="paragraph" w:styleId="3">
+    <w:name w:val="heading 3"/>
+    <w:basedOn w:val="a"/>
+    <w:next w:val="a"/>
+    <w:link w:val="30"/>
+    <w:uiPriority w:val="9"/>
+    <w:unhideWhenUsed/>
+    <w:qFormat/>
+    <w:rsid w:val="00C42C58"/>
+    <w:pPr>
+      <w:keepNext/>
+      <w:keepLines/>
+      <w:spacing w:before="40"/>
+      <w:outlineLvl w:val="2"/>
+    </w:pPr>
+    <w:rPr>
+      <w:rFonts w:asciiTheme="majorHAnsi" w:eastAsiaTheme="majorEastAsia" w:hAnsiTheme="majorHAnsi" w:cstheme="majorBidi"/>
+      <w:color w:val="1F4D78" w:themeColor="accent1" w:themeShade="7F"/>
+      <w:szCs w:val="24"/>
+    </w:rPr>
+  </w:style>
   <w:style w:type="character" w:default="1" w:styleId="a0">
     <w:name w:val="Default Paragraph Font"/>
     <w:uiPriority w:val="1"/>
@@ -1542,6 +1795,19 @@
       <w:color w:val="2E74B5" w:themeColor="accent1" w:themeShade="BF"/>
       <w:sz w:val="26"/>
       <w:szCs w:val="26"/>
+    </w:rPr>
+  </w:style>
+  <w:style w:type="character" w:customStyle="1" w:styleId="30">
+    <w:name w:val="Заголовок 3 Знак"/>
+    <w:basedOn w:val="a0"/>
+    <w:link w:val="3"/>
+    <w:uiPriority w:val="9"/>
+    <w:rsid w:val="00C42C58"/>
+    <w:rPr>
+      <w:rFonts w:asciiTheme="majorHAnsi" w:eastAsiaTheme="majorEastAsia" w:hAnsiTheme="majorHAnsi" w:cstheme="majorBidi"/>
+      <w:color w:val="1F4D78" w:themeColor="accent1" w:themeShade="7F"/>
+      <w:sz w:val="24"/>
+      <w:szCs w:val="24"/>
     </w:rPr>
   </w:style>
 </w:styles>
@@ -1813,7 +2079,7 @@
 </file>
 
 <file path=customXml/itemProps1.xml><?xml version="1.0" encoding="utf-8"?>
-<ds:datastoreItem xmlns:ds="http://schemas.openxmlformats.org/officeDocument/2006/customXml" ds:itemID="{D86EBD78-4815-4133-ABA2-782B56161D23}">
+<ds:datastoreItem xmlns:ds="http://schemas.openxmlformats.org/officeDocument/2006/customXml" ds:itemID="{3AEA5F30-7546-4005-8E93-584DCE8CE109}">
   <ds:schemaRefs>
     <ds:schemaRef ds:uri="http://schemas.openxmlformats.org/officeDocument/2006/bibliography"/>
   </ds:schemaRefs>

</xml_diff>

<commit_message>
Add about datchik light
</commit_message>
<xml_diff>
--- a/План диссертации.docx
+++ b/План диссертации.docx
@@ -8,772 +8,631 @@
           <w:rFonts w:cs="Times New Roman"/>
         </w:rPr>
       </w:pPr>
-      <w:r>
-        <w:rPr>
-          <w:rFonts w:cs="Times New Roman"/>
-        </w:rPr>
-        <w:t xml:space="preserve">План </w:t>
-      </w:r>
-    </w:p>
-    <w:p>
-      <w:pPr>
-        <w:rPr>
-          <w:rFonts w:cs="Times New Roman"/>
-          <w:strike/>
-        </w:rPr>
-      </w:pPr>
-      <w:r>
-        <w:rPr>
-          <w:rFonts w:cs="Times New Roman"/>
-        </w:rPr>
-        <w:t xml:space="preserve">Тема: </w:t>
-      </w:r>
-      <w:r>
-        <w:rPr>
-          <w:rFonts w:cs="Times New Roman"/>
-          <w:strike/>
-        </w:rPr>
-        <w:t xml:space="preserve">Проектирование </w:t>
-      </w:r>
-      <w:r>
-        <w:rPr>
-          <w:rFonts w:cs="Times New Roman"/>
-          <w:strike/>
-        </w:rPr>
-        <w:t xml:space="preserve">интеллектуального регулятора на базе одноплатного компьютера </w:t>
-      </w:r>
-      <w:r>
-        <w:rPr>
-          <w:rFonts w:cs="Times New Roman"/>
+    </w:p>
+    <w:p>
+      <w:pPr>
+        <w:rPr>
+          <w:rFonts w:cs="Times New Roman"/>
+        </w:rPr>
+      </w:pPr>
+      <w:r>
+        <w:rPr>
+          <w:rFonts w:cs="Times New Roman"/>
+        </w:rPr>
+        <w:t>Тема:</w:t>
+      </w:r>
+      <w:r>
+        <w:rPr>
+          <w:rFonts w:cs="Times New Roman"/>
+        </w:rPr>
+        <w:t xml:space="preserve"> </w:t>
+      </w:r>
+      <w:r>
+        <w:rPr>
+          <w:rFonts w:cs="Times New Roman"/>
+        </w:rPr>
+        <w:t xml:space="preserve">Разработка структуры Программно-аппаратная поддержка интеллектуального управления в биосистемах и робототехнике.  </w:t>
+      </w:r>
+    </w:p>
+    <w:p>
+      <w:pPr>
+        <w:rPr>
+          <w:rFonts w:cs="Times New Roman"/>
+        </w:rPr>
+      </w:pPr>
+    </w:p>
+    <w:p>
+      <w:pPr>
+        <w:pStyle w:val="1"/>
+      </w:pPr>
+      <w:r>
+        <w:t>1. Введение</w:t>
+      </w:r>
+    </w:p>
+    <w:p>
+      <w:pPr>
+        <w:rPr>
+          <w:rFonts w:cs="Times New Roman"/>
+        </w:rPr>
+      </w:pPr>
+      <w:r>
+        <w:rPr>
+          <w:rFonts w:cs="Times New Roman"/>
+        </w:rPr>
+        <w:t xml:space="preserve">(Текст из </w:t>
+      </w:r>
+      <w:proofErr w:type="spellStart"/>
+      <w:r>
+        <w:rPr>
+          <w:rFonts w:cs="Times New Roman"/>
+        </w:rPr>
+        <w:t>нира</w:t>
+      </w:r>
+      <w:proofErr w:type="spellEnd"/>
+      <w:r>
+        <w:rPr>
+          <w:rFonts w:cs="Times New Roman"/>
+        </w:rPr>
+        <w:t xml:space="preserve"> от Решетникова раскидать по диплому, вставить в введение. Добавить в список литературы)</w:t>
+      </w:r>
+    </w:p>
+    <w:p>
+      <w:pPr>
+        <w:pStyle w:val="1"/>
+      </w:pPr>
+      <w:r>
+        <w:t>2. Интеллектуальное управление в робототехнике</w:t>
+      </w:r>
+    </w:p>
+    <w:p>
+      <w:pPr>
+        <w:tabs>
+          <w:tab w:val="left" w:pos="4392"/>
+        </w:tabs>
+        <w:rPr>
+          <w:rFonts w:cs="Times New Roman"/>
+        </w:rPr>
+      </w:pPr>
+      <w:r>
+        <w:rPr>
+          <w:rFonts w:cs="Times New Roman"/>
+        </w:rPr>
+        <w:tab/>
+      </w:r>
+    </w:p>
+    <w:p>
+      <w:pPr>
+        <w:pStyle w:val="2"/>
+      </w:pPr>
+      <w:r>
+        <w:t>2.1</w:t>
+      </w:r>
+      <w:r>
+        <w:t xml:space="preserve"> Биотехнические системы управления </w:t>
+      </w:r>
+    </w:p>
+    <w:p>
+      <w:pPr>
+        <w:rPr>
+          <w:lang w:eastAsia="ru-RU"/>
+        </w:rPr>
+      </w:pPr>
+      <w:r>
+        <w:rPr>
+          <w:lang w:eastAsia="ru-RU"/>
+        </w:rPr>
+        <w:t xml:space="preserve">Биотехнические системы управления. Это категория, в которой манипулятор робота в точности копирует движение руки оператора. Это довольно удобно, так как человек-оператор может находиться на достаточно большом расстоянии от зоны выполнения работ, где ему может угрожать как опасность самых низких уровней (обольёт водой), так и средних (попадет в глаза раствором), так и </w:t>
+      </w:r>
+      <w:r>
+        <w:rPr>
+          <w:lang w:eastAsia="ru-RU"/>
+        </w:rPr>
+        <w:t>высокой,</w:t>
+      </w:r>
+      <w:r>
+        <w:rPr>
+          <w:lang w:eastAsia="ru-RU"/>
+        </w:rPr>
+        <w:t xml:space="preserve"> и смертельной (из-за аварии упадет какой-либо тяжелый агрегат). Также удобным фактором является то, что задачи можно выполнять с масштабированием (например, сантиметровое смещение руки оператора равно 5 см смещения манипулятора).</w:t>
+      </w:r>
+    </w:p>
+    <w:p>
+      <w:pPr>
+        <w:rPr>
+          <w:lang w:eastAsia="ru-RU"/>
+        </w:rPr>
+      </w:pPr>
+      <w:r>
+        <w:rPr>
+          <w:lang w:eastAsia="ru-RU"/>
+        </w:rPr>
+        <w:t>Командные - это подкатегория СУ, в которой управление реализуется при помощи рычагов и кнопок, каждая из которых отвечает за своё звено, или какую-либо функцию. Плюсы здесь являются обратной стороной минусов — с одной стороны можно очень точно выставить каждое звено в необходимое оператору положение, а с другой - сделать это занимает много сил, времени и усердия.</w:t>
+      </w:r>
+    </w:p>
+    <w:p>
+      <w:pPr>
+        <w:rPr>
+          <w:lang w:eastAsia="ru-RU"/>
+        </w:rPr>
+      </w:pPr>
+      <w:r>
+        <w:rPr>
+          <w:lang w:eastAsia="ru-RU"/>
+        </w:rPr>
+        <w:t xml:space="preserve">Копирующие - это подкатегория СУ, которые повторяют движения человека. Наиболее распространенным видом являются </w:t>
+      </w:r>
+      <w:proofErr w:type="spellStart"/>
+      <w:r>
+        <w:rPr>
+          <w:lang w:eastAsia="ru-RU"/>
+        </w:rPr>
+        <w:t>экзоскелеты</w:t>
+      </w:r>
+      <w:proofErr w:type="spellEnd"/>
+      <w:r>
+        <w:rPr>
+          <w:lang w:eastAsia="ru-RU"/>
+        </w:rPr>
+        <w:t xml:space="preserve">, которые одеваются на всё тело, на несколько частей тела или на отдельную конечность. Обладают некоторой портативностью (хоть и далекой от идеала), что позволяет использовать их даже в повседневной жизни. Другой вид - это СУ, где движение передается задающим органом (например, рычагом) На данный момент, один из копирующих манипуляторов умеет поднимать до 3 тонн груза. Пример: </w:t>
+      </w:r>
+      <w:proofErr w:type="spellStart"/>
+      <w:r>
+        <w:rPr>
+          <w:lang w:eastAsia="ru-RU"/>
+        </w:rPr>
+        <w:t>экзоскелет</w:t>
+      </w:r>
+      <w:proofErr w:type="spellEnd"/>
+      <w:r>
+        <w:rPr>
+          <w:lang w:eastAsia="ru-RU"/>
+        </w:rPr>
+        <w:t xml:space="preserve"> </w:t>
+      </w:r>
+      <w:r>
+        <w:rPr>
           <w:i/>
-          <w:strike/>
-          <w:lang w:val="en-US"/>
-        </w:rPr>
-        <w:t>Raspberry</w:t>
-      </w:r>
-      <w:r>
-        <w:rPr>
-          <w:rFonts w:cs="Times New Roman"/>
+          <w:lang w:eastAsia="ru-RU"/>
+        </w:rPr>
+        <w:t>XOS</w:t>
+      </w:r>
+      <w:r>
+        <w:rPr>
+          <w:lang w:eastAsia="ru-RU"/>
+        </w:rPr>
+        <w:t xml:space="preserve"> от компании </w:t>
+      </w:r>
+      <w:proofErr w:type="spellStart"/>
+      <w:r>
+        <w:rPr>
           <w:i/>
-          <w:strike/>
-        </w:rPr>
+          <w:lang w:eastAsia="ru-RU"/>
+        </w:rPr>
+        <w:t>Sarcos</w:t>
+      </w:r>
+      <w:proofErr w:type="spellEnd"/>
+      <w:r>
+        <w:rPr>
+          <w:lang w:eastAsia="ru-RU"/>
+        </w:rPr>
+        <w:t xml:space="preserve">. Он увеличивает силу человека и позволяет с минимальной затратой сил переносить тяжелые физические нагрузки. </w:t>
+      </w:r>
+      <w:r>
+        <w:rPr>
+          <w:i/>
+          <w:lang w:eastAsia="ru-RU"/>
+        </w:rPr>
+        <w:t>XOS</w:t>
+      </w:r>
+      <w:r>
+        <w:rPr>
+          <w:lang w:eastAsia="ru-RU"/>
+        </w:rPr>
+        <w:t xml:space="preserve"> обладает продвинутой системой связи человека с механической частью, благодаря чему движения пилота и машины практически синхронны. Датчики мускульной </w:t>
+      </w:r>
+      <w:r>
+        <w:rPr>
+          <w:lang w:eastAsia="ru-RU"/>
+        </w:rPr>
+        <w:lastRenderedPageBreak/>
+        <w:t xml:space="preserve">активности со всех частей тела передают информацию на бортовой компьютер (находится на спине </w:t>
+      </w:r>
+      <w:proofErr w:type="spellStart"/>
+      <w:r>
+        <w:rPr>
+          <w:lang w:eastAsia="ru-RU"/>
+        </w:rPr>
+        <w:t>экзоскелета</w:t>
+      </w:r>
+      <w:proofErr w:type="spellEnd"/>
+      <w:r>
+        <w:rPr>
+          <w:lang w:eastAsia="ru-RU"/>
+        </w:rPr>
+        <w:t xml:space="preserve">), который координирует все действия </w:t>
+      </w:r>
+      <w:proofErr w:type="spellStart"/>
+      <w:r>
+        <w:rPr>
+          <w:lang w:eastAsia="ru-RU"/>
+        </w:rPr>
+        <w:t>экзоскелета</w:t>
+      </w:r>
+      <w:proofErr w:type="spellEnd"/>
+      <w:r>
+        <w:rPr>
+          <w:lang w:eastAsia="ru-RU"/>
+        </w:rPr>
+        <w:t>. В результате этого человек практически не испытывает усталости при физических нагрузках. Минус данной конструкции - огромное энергопотребление и ограниченность движений пилота.</w:t>
+      </w:r>
+    </w:p>
+    <w:p>
+      <w:pPr>
+        <w:rPr>
+          <w:lang w:eastAsia="ru-RU"/>
+        </w:rPr>
+      </w:pPr>
+      <w:r>
+        <w:rPr>
+          <w:lang w:eastAsia="ru-RU"/>
+        </w:rPr>
+        <w:t>Полуавтоматические - это подкатегория СУ, которая, по сути, является глубокой модернизацией предыдущих двух подкатегорий в том плане, что на систему устанавливается микро-ЭВМ, которая занимается вычислением движений робота, что позволяет с помощью одного рычага управлять всей кинематикой робота.</w:t>
+      </w:r>
+    </w:p>
+    <w:p>
+      <w:pPr>
+        <w:pStyle w:val="2"/>
+      </w:pPr>
+      <w:r>
+        <w:t>2.2</w:t>
+      </w:r>
+      <w:r>
+        <w:t xml:space="preserve"> Автоматические системы управления </w:t>
+      </w:r>
+    </w:p>
+    <w:p>
+      <w:pPr>
+        <w:rPr>
+          <w:lang w:eastAsia="ru-RU"/>
+        </w:rPr>
+      </w:pPr>
+      <w:r>
+        <w:rPr>
+          <w:lang w:eastAsia="ru-RU"/>
+        </w:rPr>
+        <w:t>Автоматические системы управления. Это те СУ, которые способны работать без участия человека вовсе. Им достаточно заранее заложить схему поведения («делать что-то пока не …», «если …, то …, иначе ...»), задать последовательность, задать координаты и т.п. Такие роботы очень удобны в тех случаях, когда работа постоянная, цикличная и не меняется в процессе её выполнения. А также не нужно тратить деньги на оператора, да и скорости автоматические СУ достигают более высокой, чем прочие (где участвует человек). Не менее важно то, что при работе таких роботов повышается безопасность, так как участие человека в техническом процессе либо минимально, либо отсутствует вовсе.</w:t>
+      </w:r>
+    </w:p>
+    <w:p>
+      <w:pPr>
+        <w:rPr>
+          <w:lang w:eastAsia="ru-RU"/>
+        </w:rPr>
+      </w:pPr>
+      <w:r>
+        <w:rPr>
+          <w:lang w:eastAsia="ru-RU"/>
+        </w:rPr>
+        <w:t xml:space="preserve">Программные - это подкатегория СУ, в которой роботы имеют заранее заданную последовательность действий - программу. Позволяют с высокой скоростью, надежностью и эффективностью выполнять повторяющиеся действия. Главный плюс - легко </w:t>
+      </w:r>
+      <w:r>
+        <w:rPr>
+          <w:lang w:eastAsia="ru-RU"/>
+        </w:rPr>
+        <w:t>перепрограммируются</w:t>
+      </w:r>
+      <w:r>
+        <w:rPr>
+          <w:lang w:eastAsia="ru-RU"/>
+        </w:rPr>
+        <w:t>, что повышает их адаптивность.</w:t>
+      </w:r>
+    </w:p>
+    <w:p>
+      <w:pPr>
+        <w:rPr>
+          <w:lang w:eastAsia="ru-RU"/>
+        </w:rPr>
+      </w:pPr>
+      <w:r>
+        <w:rPr>
+          <w:lang w:eastAsia="ru-RU"/>
+        </w:rPr>
+        <w:t>Адаптивные - это подкатегория СУ, которая является модифицированной версией программных. Главное отличие - это наличие адаптивного обеспечения: камер, ультразвуковых датчиков расстояния, датчиков касания, системы распознавания цвета/размера/образа и т.п. Всё это позволяет роботу самостоятельно корректировать свои действия и подстраиваться под изменения внешних условий.</w:t>
+      </w:r>
+    </w:p>
+    <w:p>
+      <w:pPr>
+        <w:rPr>
+          <w:lang w:eastAsia="ru-RU"/>
+        </w:rPr>
+      </w:pPr>
+      <w:r>
+        <w:rPr>
+          <w:lang w:eastAsia="ru-RU"/>
+        </w:rPr>
+        <w:t>Интеллектуальные - это подкатегория СУ, являющаяся еще более глубокой модернизацией предыдущих двух подкатегорий. Наиважнейшим отличием является возможность обратного общения с человеком, планирование и перепланирование поведения, навигация, самообучение и общение, взаимодействие с другими роботами и оборудованием, инструментами.</w:t>
+      </w:r>
+    </w:p>
+    <w:p>
+      <w:pPr>
+        <w:pStyle w:val="2"/>
+        <w:rPr>
+          <w:lang w:eastAsia="ru-RU"/>
+        </w:rPr>
+      </w:pPr>
+      <w:r>
+        <w:rPr>
+          <w:lang w:eastAsia="ru-RU"/>
+        </w:rPr>
+        <w:t xml:space="preserve">2.3 </w:t>
+      </w:r>
+      <w:r>
+        <w:rPr>
+          <w:lang w:eastAsia="ru-RU"/>
+        </w:rPr>
+        <w:t xml:space="preserve">Системы управления с обратной связью </w:t>
+      </w:r>
+    </w:p>
+    <w:p>
+      <w:pPr>
+        <w:rPr>
+          <w:rFonts w:cs="Times New Roman"/>
+        </w:rPr>
+      </w:pPr>
+      <w:r>
+        <w:rPr>
+          <w:rFonts w:cs="Times New Roman"/>
+        </w:rPr>
+        <w:t xml:space="preserve">Управление с обратной связью – это процесс в системе, где управляемая переменная (регулируемая переменная) постоянно контролируется и сравнивается с заданным значением (опорная переменная). В зависимости от результата такого сравнения входная </w:t>
+      </w:r>
+      <w:r>
+        <w:rPr>
+          <w:rFonts w:cs="Times New Roman"/>
+        </w:rPr>
+        <w:lastRenderedPageBreak/>
+        <w:t>переменная системы изменяется так, чтобы произошла регулировка выходной переменной до заданного значения независимо от всех отклонений. В результате такой реакции системы возникает замкнутый поток действий</w:t>
+      </w:r>
+    </w:p>
+    <w:p>
+      <w:pPr>
+        <w:rPr>
+          <w:rFonts w:cs="Times New Roman"/>
+        </w:rPr>
+      </w:pPr>
+      <w:r>
+        <w:rPr>
+          <w:rFonts w:cs="Times New Roman"/>
+        </w:rPr>
+        <w:t>В механизмах или системах часто необходимо установить предварительно заданные значения таких переменных, как давление, температура или расход. Боле того, такие установленные значения не должны изменяться даже в случае возникновения каких-либо возмущений. Выполнение данных функций обеспечивается</w:t>
+      </w:r>
+      <w:r>
+        <w:rPr>
+          <w:rFonts w:cs="Times New Roman"/>
+        </w:rPr>
+        <w:t xml:space="preserve"> управлением с обратной связью.</w:t>
+      </w:r>
+    </w:p>
+    <w:p>
+      <w:pPr>
+        <w:rPr>
+          <w:rFonts w:cs="Times New Roman"/>
+        </w:rPr>
+      </w:pPr>
+      <w:r>
+        <w:rPr>
+          <w:rFonts w:cs="Times New Roman"/>
+        </w:rPr>
+        <w:t>Управление с обратной связью позволяет устранять любые вопро</w:t>
+      </w:r>
+      <w:r>
+        <w:rPr>
+          <w:rFonts w:cs="Times New Roman"/>
+        </w:rPr>
+        <w:t>сы, связанные с данной задачей.</w:t>
+      </w:r>
+    </w:p>
+    <w:p>
+      <w:pPr>
+        <w:rPr>
+          <w:rFonts w:cs="Times New Roman"/>
+        </w:rPr>
+      </w:pPr>
+      <w:r>
+        <w:rPr>
+          <w:rFonts w:cs="Times New Roman"/>
+        </w:rPr>
+        <w:t>Чтобы переменной можно было управлять, и чтобы она была доступна регулятору с обратной связью в виде электрического сигнала, сначала ее необходимо измерить и соответ</w:t>
+      </w:r>
+      <w:r>
+        <w:rPr>
+          <w:rFonts w:cs="Times New Roman"/>
+        </w:rPr>
+        <w:t>ствующим образом преобразовать.</w:t>
+      </w:r>
+    </w:p>
+    <w:p>
+      <w:pPr>
+        <w:rPr>
+          <w:rFonts w:cs="Times New Roman"/>
+        </w:rPr>
+      </w:pPr>
+      <w:r>
+        <w:rPr>
+          <w:rFonts w:cs="Times New Roman"/>
+        </w:rPr>
+        <w:t>Эту переменную необходимо сравнить с заданным значением или шаблоном значений в регуляторе. После чего по результатам этого сравнения следует определи</w:t>
+      </w:r>
+      <w:r>
+        <w:rPr>
+          <w:rFonts w:cs="Times New Roman"/>
+        </w:rPr>
+        <w:t>ть требуемую реакцию в системе.</w:t>
+      </w:r>
+    </w:p>
+    <w:p>
+      <w:pPr>
+        <w:rPr>
+          <w:rFonts w:cs="Times New Roman"/>
+        </w:rPr>
+      </w:pPr>
+      <w:r>
+        <w:rPr>
+          <w:rFonts w:cs="Times New Roman"/>
+        </w:rPr>
+        <w:t>И наконец, в системе следует найти соответствующую точку, посредством которой можно регулировать данную переменную (например, привод нагревателя). Чтобы иметь такую возможность, важно облада</w:t>
+      </w:r>
+      <w:r>
+        <w:rPr>
+          <w:rFonts w:cs="Times New Roman"/>
+        </w:rPr>
+        <w:t>ть данными о поведении системы.</w:t>
+      </w:r>
+    </w:p>
+    <w:p>
+      <w:pPr>
+        <w:rPr>
+          <w:rFonts w:cs="Times New Roman"/>
+        </w:rPr>
+      </w:pPr>
+      <w:r>
+        <w:rPr>
+          <w:rFonts w:cs="Times New Roman"/>
+        </w:rPr>
+        <w:t>Технология управления с обратной связью предполагает попытку установления общеприменимых взаимосвязей, которые повсеместно возникают при применении различных технологий.</w:t>
+      </w:r>
+    </w:p>
+    <w:p>
+      <w:pPr>
+        <w:rPr>
+          <w:rFonts w:cs="Times New Roman"/>
+        </w:rPr>
+      </w:pPr>
+      <w:r>
+        <w:rPr>
+          <w:rFonts w:cs="Times New Roman"/>
+          <w:b/>
+        </w:rPr>
+        <w:t>Отрицательная ОС</w:t>
+      </w:r>
+      <w:r>
+        <w:rPr>
+          <w:rFonts w:cs="Times New Roman"/>
+        </w:rPr>
+        <w:t xml:space="preserve"> изменяет входной сигнал таким образом, чтобы противодействовать изменению выходного сигнала. Это делает систему более устойчивой к случайному изменению параметров. Пример: усилитель звуковых частот (прибор для усиления электрических колебаний, соответствующих слышимому человеком звуковому диапазону частот).</w:t>
+      </w:r>
+    </w:p>
+    <w:p>
+      <w:pPr>
+        <w:rPr>
+          <w:rFonts w:cs="Times New Roman"/>
+        </w:rPr>
+      </w:pPr>
+      <w:r>
+        <w:rPr>
+          <w:rFonts w:cs="Times New Roman"/>
+          <w:b/>
+        </w:rPr>
+        <w:t>Положительная ОС</w:t>
+      </w:r>
+      <w:r>
+        <w:rPr>
+          <w:rFonts w:cs="Times New Roman"/>
+        </w:rPr>
+        <w:t xml:space="preserve">, наоборот, усиливает изменение выходного сигнала. </w:t>
+      </w:r>
+      <w:r>
+        <w:rPr>
+          <w:rFonts w:cs="Times New Roman"/>
+        </w:rPr>
+        <w:t>Положительная обратная связь</w:t>
+      </w:r>
+      <w:r>
+        <w:rPr>
+          <w:rFonts w:cs="Times New Roman"/>
+        </w:rPr>
+        <w:t xml:space="preserve"> ускоряет реакцию системы на изменение входного сигнала, поэтому её используют в определённых ситуациях, когда требуется быстрая реакция в ответ на изменение внешних параметров. В то же время ПОС приводит к неустойчивости и возникновению качественно новых (автоколебательных) систем, называемых генераторы (производители). Пример: Автогенератор вырабатывает электрические (электромагнитные) колебания, поддерживающиеся подачей по цепи положительной обратной связи части переменного напряжения с выхода автогенератора на его вход. Это будет обеспечено тогда, </w:t>
+      </w:r>
+      <w:r>
+        <w:rPr>
+          <w:rFonts w:cs="Times New Roman"/>
+        </w:rPr>
+        <w:lastRenderedPageBreak/>
+        <w:t>когда нарастание колебательной энергии будет превосходить потери). При этом амплитуда начальных колебаний будет нарастать.</w:t>
+      </w:r>
+    </w:p>
+    <w:p>
+      <w:pPr>
+        <w:rPr>
+          <w:rFonts w:cs="Times New Roman"/>
+        </w:rPr>
+      </w:pPr>
+      <w:r>
+        <w:rPr>
+          <w:rFonts w:cs="Times New Roman"/>
+        </w:rPr>
+        <w:t xml:space="preserve">Отрицательная </w:t>
+      </w:r>
+      <w:r>
+        <w:rPr>
+          <w:rFonts w:cs="Times New Roman"/>
+        </w:rPr>
+        <w:t>обратная связь</w:t>
+      </w:r>
+      <w:r>
+        <w:rPr>
+          <w:rFonts w:cs="Times New Roman"/>
+        </w:rPr>
+        <w:t xml:space="preserve"> широко используется в замкнутых автоматических системах с целью повышения устойчивости (стабилизации), улучшения переходных процессов, понижения чувствительности и т.п. (под чувствительностью понимается отношение бесконечно малого изменения выходного воздействия к вызвавшему его бесконечно малому входному воздействию). Положительная </w:t>
+      </w:r>
+      <w:r>
+        <w:rPr>
+          <w:rFonts w:cs="Times New Roman"/>
+        </w:rPr>
+        <w:t>обратная связь</w:t>
+      </w:r>
+      <w:r>
+        <w:rPr>
+          <w:rFonts w:cs="Times New Roman"/>
+        </w:rPr>
+        <w:t xml:space="preserve"> усиливает выходное воздействие звена (или системы), приводит к повышению чувствительности и, как правило, к понижению устойчивости (часто к незатухающим и расходящимся колебаниям), ухудшению переходных процессов и динамических свойств и т.п.</w:t>
+      </w:r>
+    </w:p>
+    <w:p>
+      <w:pPr>
+        <w:pStyle w:val="1"/>
+      </w:pPr>
+      <w:r>
+        <w:t xml:space="preserve">3. Структура программно-алгоритмического стенда </w:t>
+      </w:r>
+    </w:p>
+    <w:p>
+      <w:pPr>
+        <w:pStyle w:val="2"/>
+      </w:pPr>
+      <w:r>
+        <w:t>3.1</w:t>
+      </w:r>
+      <w:r>
         <w:t xml:space="preserve"> </w:t>
       </w:r>
       <w:r>
-        <w:rPr>
-          <w:rFonts w:cs="Times New Roman"/>
+        <w:t>Оборудование (</w:t>
+      </w:r>
+      <w:r>
+        <w:t xml:space="preserve">какие устройства </w:t>
+      </w:r>
+      <w:r>
+        <w:t>использую</w:t>
+      </w:r>
+      <w:r>
+        <w:t>, изображения их характеристики</w:t>
+      </w:r>
+    </w:p>
+    <w:p>
+      <w:r>
+        <w:rPr>
           <w:i/>
-          <w:strike/>
-          <w:lang w:val="en-US"/>
-        </w:rPr>
-        <w:t>Pi</w:t>
-      </w:r>
-      <w:r>
-        <w:rPr>
-          <w:rFonts w:cs="Times New Roman"/>
-          <w:i/>
-          <w:strike/>
-        </w:rPr>
-        <w:t xml:space="preserve"> 3</w:t>
-      </w:r>
-      <w:r>
-        <w:rPr>
-          <w:rFonts w:cs="Times New Roman"/>
-          <w:strike/>
-        </w:rPr>
-        <w:t xml:space="preserve"> </w:t>
-      </w:r>
-    </w:p>
-    <w:p>
-      <w:pPr>
-        <w:rPr>
-          <w:rFonts w:cs="Times New Roman"/>
-        </w:rPr>
-      </w:pPr>
-    </w:p>
-    <w:p>
-      <w:pPr>
-        <w:rPr>
-          <w:rFonts w:cs="Times New Roman"/>
-          <w:strike/>
-        </w:rPr>
-      </w:pPr>
-      <w:r>
-        <w:rPr>
-          <w:rFonts w:cs="Times New Roman"/>
-        </w:rPr>
-        <w:t xml:space="preserve">Результат работы: </w:t>
-      </w:r>
-      <w:r>
-        <w:rPr>
-          <w:rFonts w:cs="Times New Roman"/>
-          <w:strike/>
-        </w:rPr>
-        <w:t xml:space="preserve">Будет разработан интеллектуальный регулятор, интегрированный в одноплатный компьютер </w:t>
-      </w:r>
-      <w:r>
-        <w:rPr>
-          <w:rFonts w:cs="Times New Roman"/>
-          <w:i/>
-          <w:strike/>
-          <w:lang w:val="en-US"/>
-        </w:rPr>
-        <w:t>Raspberry</w:t>
-      </w:r>
-      <w:r>
-        <w:rPr>
-          <w:rFonts w:cs="Times New Roman"/>
-          <w:i/>
-          <w:strike/>
-        </w:rPr>
-        <w:t xml:space="preserve"> </w:t>
-      </w:r>
-      <w:r>
-        <w:rPr>
-          <w:rFonts w:cs="Times New Roman"/>
-          <w:i/>
-          <w:strike/>
-          <w:lang w:val="en-US"/>
-        </w:rPr>
-        <w:t>Pi</w:t>
-      </w:r>
-      <w:r>
-        <w:rPr>
-          <w:rFonts w:cs="Times New Roman"/>
-          <w:i/>
-          <w:strike/>
-        </w:rPr>
-        <w:t>3</w:t>
-      </w:r>
-      <w:r>
-        <w:rPr>
-          <w:rFonts w:cs="Times New Roman"/>
-          <w:strike/>
-        </w:rPr>
-        <w:t>, являющийся частью распределенной системы управления.</w:t>
-      </w:r>
-    </w:p>
-    <w:p>
-      <w:pPr>
-        <w:rPr>
-          <w:rFonts w:cs="Times New Roman"/>
-        </w:rPr>
-      </w:pPr>
-    </w:p>
-    <w:p>
-      <w:pPr>
-        <w:rPr>
-          <w:rFonts w:cs="Times New Roman"/>
-        </w:rPr>
-      </w:pPr>
-      <w:r>
-        <w:rPr>
-          <w:rFonts w:cs="Times New Roman"/>
-        </w:rPr>
-        <w:t>Тема:</w:t>
-      </w:r>
-    </w:p>
-    <w:p>
-      <w:pPr>
-        <w:rPr>
-          <w:rFonts w:cs="Times New Roman"/>
-        </w:rPr>
-      </w:pPr>
-      <w:r>
-        <w:rPr>
-          <w:rFonts w:cs="Times New Roman"/>
-        </w:rPr>
-        <w:t xml:space="preserve">Разработка структуры Программно-аппаратная поддержка интеллектуального управления в биосистемах и робототехнике.  </w:t>
-      </w:r>
-    </w:p>
-    <w:p>
-      <w:pPr>
-        <w:rPr>
-          <w:rFonts w:cs="Times New Roman"/>
-        </w:rPr>
-      </w:pPr>
-    </w:p>
-    <w:p>
-      <w:pPr>
-        <w:pStyle w:val="1"/>
-      </w:pPr>
-      <w:r>
-        <w:t>1. Введение</w:t>
-      </w:r>
-    </w:p>
-    <w:p>
-      <w:pPr>
-        <w:rPr>
-          <w:rFonts w:cs="Times New Roman"/>
-        </w:rPr>
-      </w:pPr>
-    </w:p>
-    <w:p>
-      <w:pPr>
-        <w:rPr>
-          <w:rFonts w:cs="Times New Roman"/>
-        </w:rPr>
-      </w:pPr>
-      <w:r>
-        <w:rPr>
-          <w:rFonts w:cs="Times New Roman"/>
-        </w:rPr>
-        <w:t xml:space="preserve">(Текст из </w:t>
-      </w:r>
-      <w:proofErr w:type="spellStart"/>
-      <w:r>
-        <w:rPr>
-          <w:rFonts w:cs="Times New Roman"/>
-        </w:rPr>
-        <w:t>нира</w:t>
-      </w:r>
-      <w:proofErr w:type="spellEnd"/>
-      <w:r>
-        <w:rPr>
-          <w:rFonts w:cs="Times New Roman"/>
-        </w:rPr>
-        <w:t xml:space="preserve"> от Решетникова раскидать по диплому, вставить в введение. Добавить в список литературы)</w:t>
-      </w:r>
-    </w:p>
-    <w:p>
-      <w:pPr>
-        <w:rPr>
-          <w:rFonts w:cs="Times New Roman"/>
-        </w:rPr>
-      </w:pPr>
-    </w:p>
-    <w:p>
-      <w:pPr>
-        <w:rPr>
-          <w:rFonts w:cs="Times New Roman"/>
-        </w:rPr>
-      </w:pPr>
-    </w:p>
-    <w:p>
-      <w:pPr>
-        <w:rPr>
-          <w:rFonts w:cs="Times New Roman"/>
-        </w:rPr>
-      </w:pPr>
-    </w:p>
-    <w:p>
-      <w:pPr>
-        <w:pStyle w:val="1"/>
-      </w:pPr>
-      <w:r>
-        <w:t>2. Интеллектуальное управление в робототехнике</w:t>
-      </w:r>
-    </w:p>
-    <w:p>
-      <w:pPr>
-        <w:rPr>
-          <w:rFonts w:cs="Times New Roman"/>
-        </w:rPr>
-      </w:pPr>
-    </w:p>
-    <w:p>
-      <w:pPr>
-        <w:pStyle w:val="2"/>
-      </w:pPr>
-      <w:r>
-        <w:t>2.1</w:t>
-      </w:r>
-      <w:r>
-        <w:t xml:space="preserve"> Биотехнические системы управления </w:t>
-      </w:r>
-    </w:p>
-    <w:p>
-      <w:pPr>
-        <w:rPr>
-          <w:lang w:eastAsia="ru-RU"/>
-        </w:rPr>
-      </w:pPr>
-      <w:r>
-        <w:rPr>
-          <w:lang w:eastAsia="ru-RU"/>
-        </w:rPr>
-        <w:t xml:space="preserve">Биотехнические системы управления. Это категория, в которой манипулятор робота в точности копирует движение руки оператора. Это довольно удобно, так как человек-оператор может находиться на достаточно большом расстоянии от зоны выполнения работ, где ему может угрожать как опасность самых низких уровней (обольёт водой), так и средних (попадет в глаза раствором), так и </w:t>
-      </w:r>
-      <w:r>
-        <w:rPr>
-          <w:lang w:eastAsia="ru-RU"/>
-        </w:rPr>
-        <w:t>высокой,</w:t>
-      </w:r>
-      <w:r>
-        <w:rPr>
-          <w:lang w:eastAsia="ru-RU"/>
-        </w:rPr>
-        <w:t xml:space="preserve"> и смертельной (из-за аварии упадет какой-либо тяжелый агрегат). Также удобным фактором является то, что задачи можно выполнять с масштабированием (например, сантиметровое смещение руки оператора равно 5 см смещения манипулятора).</w:t>
-      </w:r>
-    </w:p>
-    <w:p>
-      <w:pPr>
-        <w:rPr>
-          <w:lang w:eastAsia="ru-RU"/>
-        </w:rPr>
-      </w:pPr>
-      <w:r>
-        <w:rPr>
-          <w:lang w:eastAsia="ru-RU"/>
-        </w:rPr>
-        <w:t xml:space="preserve">Командные - это подкатегория СУ, в которой управление реализуется при помощи рычагов и кнопок, каждая из которых отвечает за своё звено, или какую-либо функцию. Плюсы здесь являются обратной стороной минусов — с одной стороны можно очень точно </w:t>
-      </w:r>
-      <w:r>
-        <w:rPr>
-          <w:lang w:eastAsia="ru-RU"/>
-        </w:rPr>
-        <w:lastRenderedPageBreak/>
-        <w:t>выставить каждое звено в необходимое оператору положение, а с другой - сделать это занимает много сил, времени и усердия.</w:t>
-      </w:r>
-    </w:p>
-    <w:p>
-      <w:pPr>
-        <w:rPr>
-          <w:lang w:eastAsia="ru-RU"/>
-        </w:rPr>
-      </w:pPr>
-      <w:r>
-        <w:rPr>
-          <w:lang w:eastAsia="ru-RU"/>
-        </w:rPr>
-        <w:t xml:space="preserve">Копирующие - это подкатегория СУ, которые повторяют движения человека. Наиболее распространенным видом являются </w:t>
-      </w:r>
-      <w:proofErr w:type="spellStart"/>
-      <w:r>
-        <w:rPr>
-          <w:lang w:eastAsia="ru-RU"/>
-        </w:rPr>
-        <w:t>экзоскелеты</w:t>
-      </w:r>
-      <w:proofErr w:type="spellEnd"/>
-      <w:r>
-        <w:rPr>
-          <w:lang w:eastAsia="ru-RU"/>
-        </w:rPr>
-        <w:t xml:space="preserve">, которые одеваются на всё тело, на несколько частей тела или на отдельную конечность. Обладают некоторой портативностью (хоть и далекой от идеала), что позволяет использовать их даже в повседневной жизни. Другой вид - это СУ, где движение передается задающим органом (например, рычагом) На данный момент, один из копирующих манипуляторов умеет поднимать до 3 тонн груза. Пример: </w:t>
-      </w:r>
-      <w:proofErr w:type="spellStart"/>
-      <w:r>
-        <w:rPr>
-          <w:lang w:eastAsia="ru-RU"/>
-        </w:rPr>
-        <w:t>экзоскелет</w:t>
-      </w:r>
-      <w:proofErr w:type="spellEnd"/>
-      <w:r>
-        <w:rPr>
-          <w:lang w:eastAsia="ru-RU"/>
-        </w:rPr>
-        <w:t xml:space="preserve"> XOS от компании </w:t>
-      </w:r>
-      <w:proofErr w:type="spellStart"/>
-      <w:r>
-        <w:rPr>
-          <w:lang w:eastAsia="ru-RU"/>
-        </w:rPr>
-        <w:t>Sarcos</w:t>
-      </w:r>
-      <w:proofErr w:type="spellEnd"/>
-      <w:r>
-        <w:rPr>
-          <w:lang w:eastAsia="ru-RU"/>
-        </w:rPr>
-        <w:t xml:space="preserve">. Он увеличивает силу человека и позволяет с минимальной затратой сил переносить тяжелые физические нагрузки. XOS обладает продвинутой системой связи человека с механической частью, благодаря чему движения пилота и машины практически синхронны. Датчики мускульной активности со всех частей тела передают информацию на бортовой компьютер (находится на спине </w:t>
-      </w:r>
-      <w:proofErr w:type="spellStart"/>
-      <w:r>
-        <w:rPr>
-          <w:lang w:eastAsia="ru-RU"/>
-        </w:rPr>
-        <w:t>экзоскелета</w:t>
-      </w:r>
-      <w:proofErr w:type="spellEnd"/>
-      <w:r>
-        <w:rPr>
-          <w:lang w:eastAsia="ru-RU"/>
-        </w:rPr>
-        <w:t xml:space="preserve">), который координирует все действия </w:t>
-      </w:r>
-      <w:proofErr w:type="spellStart"/>
-      <w:r>
-        <w:rPr>
-          <w:lang w:eastAsia="ru-RU"/>
-        </w:rPr>
-        <w:t>экзоскелета</w:t>
-      </w:r>
-      <w:proofErr w:type="spellEnd"/>
-      <w:r>
-        <w:rPr>
-          <w:lang w:eastAsia="ru-RU"/>
-        </w:rPr>
-        <w:t>. В результате этого человек практически не испытывает усталости при физических нагрузках. Минус данной конструкции - огромное энергопотребление и ограниченность движений пилота.</w:t>
-      </w:r>
-    </w:p>
-    <w:p>
-      <w:pPr>
-        <w:rPr>
-          <w:lang w:eastAsia="ru-RU"/>
-        </w:rPr>
-      </w:pPr>
-      <w:r>
-        <w:rPr>
-          <w:lang w:eastAsia="ru-RU"/>
-        </w:rPr>
-        <w:t>Полуавтоматические - это подкатегория СУ, которая, по сути, является глубокой модернизацией предыдущих двух подкатегорий в том плане, что на систему устанавливается микро-ЭВМ, которая занимается вычислением движений робота, что позволяет с помощью одного рычага управлять всей кинематикой робота.</w:t>
-      </w:r>
-    </w:p>
-    <w:p>
-      <w:pPr>
-        <w:rPr>
-          <w:rFonts w:cs="Times New Roman"/>
-        </w:rPr>
-      </w:pPr>
-    </w:p>
-    <w:p>
-      <w:pPr>
-        <w:rPr>
-          <w:rFonts w:cs="Times New Roman"/>
-        </w:rPr>
-      </w:pPr>
-    </w:p>
-    <w:p>
-      <w:pPr>
-        <w:pStyle w:val="2"/>
-      </w:pPr>
-      <w:r>
-        <w:t>2.2</w:t>
-      </w:r>
-      <w:r>
-        <w:t xml:space="preserve"> Автоматические системы управления </w:t>
-      </w:r>
-    </w:p>
-    <w:p>
-      <w:pPr>
-        <w:rPr>
-          <w:lang w:eastAsia="ru-RU"/>
-        </w:rPr>
-      </w:pPr>
-      <w:r>
-        <w:rPr>
-          <w:lang w:eastAsia="ru-RU"/>
-        </w:rPr>
-        <w:t>Автоматические системы управления. Это те СУ, которые способны работать без участия человека вовсе. Им достаточно заранее заложить схему поведения («делать что-то пока не …», «если …, то …, иначе ...»), задать последовательность, задать координаты и т.п. Такие роботы очень удобны в тех случаях, когда работа постоянная, цикличная и не меняется в процессе её выполнения. А также не нужно тратить деньги на оператора, да и скорости автоматические СУ достигают более высокой, чем прочие (где участвует человек). Не менее важно то, что при работе таких роботов повышается безопасность, так как участие человека в техническом процессе либо минимально, либо отсутствует вовсе.</w:t>
-      </w:r>
-    </w:p>
-    <w:p>
-      <w:pPr>
-        <w:rPr>
-          <w:lang w:eastAsia="ru-RU"/>
-        </w:rPr>
-      </w:pPr>
-      <w:r>
-        <w:rPr>
-          <w:lang w:eastAsia="ru-RU"/>
-        </w:rPr>
-        <w:t xml:space="preserve">Программные - это подкатегория СУ, в которой роботы имеют заранее заданную последовательность действий - программу. Позволяют с высокой скоростью, надежностью и эффективностью выполнять повторяющиеся действия. Главный плюс - легко </w:t>
-      </w:r>
-      <w:r>
-        <w:rPr>
-          <w:lang w:eastAsia="ru-RU"/>
-        </w:rPr>
-        <w:t>перепрограммируются</w:t>
-      </w:r>
-      <w:r>
-        <w:rPr>
-          <w:lang w:eastAsia="ru-RU"/>
-        </w:rPr>
-        <w:t>, что повышает их адаптивность.</w:t>
-      </w:r>
-    </w:p>
-    <w:p>
-      <w:pPr>
-        <w:rPr>
-          <w:lang w:eastAsia="ru-RU"/>
-        </w:rPr>
-      </w:pPr>
-      <w:r>
-        <w:rPr>
-          <w:lang w:eastAsia="ru-RU"/>
-        </w:rPr>
-        <w:lastRenderedPageBreak/>
-        <w:t>Адаптивные - это подкатегория СУ, которая является модифицированной версией программных. Главное отличие - это наличие адаптивного обеспечения: камер, ультразвуковых датчиков расстояния, датчиков касания, системы распознавания цвета/размера/образа и т.п. Всё это позволяет роботу самостоятельно корректировать свои действия и подстраиваться под изменения внешних условий.</w:t>
-      </w:r>
-    </w:p>
-    <w:p>
-      <w:pPr>
-        <w:rPr>
-          <w:lang w:eastAsia="ru-RU"/>
-        </w:rPr>
-      </w:pPr>
-      <w:r>
-        <w:rPr>
-          <w:lang w:eastAsia="ru-RU"/>
-        </w:rPr>
-        <w:t>Интеллектуальные - это подкатегория СУ, являющаяся еще более глубокой модернизацией предыдущих двух подкатегорий. Наиважнейшим отличием является возможность обратного общения с человеком, планирование и перепланирование поведения, навигация, самообучение и общение, взаимодействие с другими роботами и оборудованием, инструментами.</w:t>
-      </w:r>
-    </w:p>
-    <w:p>
-      <w:pPr>
-        <w:rPr>
-          <w:lang w:eastAsia="ru-RU"/>
-        </w:rPr>
-      </w:pPr>
-    </w:p>
-    <w:p>
-      <w:pPr>
-        <w:pStyle w:val="3"/>
-        <w:rPr>
-          <w:lang w:eastAsia="ru-RU"/>
-        </w:rPr>
-      </w:pPr>
-      <w:r>
-        <w:rPr>
-          <w:lang w:eastAsia="ru-RU"/>
-        </w:rPr>
-        <w:t>Системы управления с обратной связью (</w:t>
-      </w:r>
-      <w:proofErr w:type="spellStart"/>
-      <w:r>
-        <w:rPr>
-          <w:lang w:eastAsia="ru-RU"/>
-        </w:rPr>
-        <w:t>полож</w:t>
-      </w:r>
-      <w:proofErr w:type="spellEnd"/>
-      <w:r>
-        <w:rPr>
-          <w:lang w:eastAsia="ru-RU"/>
-        </w:rPr>
-        <w:t xml:space="preserve"> обратная)</w:t>
-      </w:r>
-    </w:p>
-    <w:p>
-      <w:pPr>
-        <w:rPr>
-          <w:rFonts w:cs="Times New Roman"/>
-        </w:rPr>
-      </w:pPr>
-      <w:r>
-        <w:rPr>
-          <w:rFonts w:cs="Times New Roman"/>
-        </w:rPr>
-        <w:t>Управление с обратной связью – это процесс в системе, где управляемая переменная (регулируемая переменная) постоянно контролируется и сравнивается с заданным значением (опорная переменная). В зависимости от результата такого сравнения входная переменная системы изменяется так, чтобы произошла регулировка выходной переменной до заданного значения независимо от всех отклонений. В результате такой реакции системы возникает замкнутый поток действий</w:t>
-      </w:r>
-    </w:p>
-    <w:p>
-      <w:pPr>
-        <w:rPr>
-          <w:rFonts w:cs="Times New Roman"/>
-        </w:rPr>
-      </w:pPr>
-      <w:r>
-        <w:rPr>
-          <w:rFonts w:cs="Times New Roman"/>
-        </w:rPr>
-        <w:t>В механизмах или системах часто необходимо установить предварительно заданные значения таких переменных, как давление, температура или расход. Боле того, такие установленные значения не должны изменяться даже в случае возникновения каких-либо возмущений. Выполнение данных функций обеспечивается</w:t>
-      </w:r>
-      <w:r>
-        <w:rPr>
-          <w:rFonts w:cs="Times New Roman"/>
-        </w:rPr>
-        <w:t xml:space="preserve"> управлением с обратной связью.</w:t>
-      </w:r>
-    </w:p>
-    <w:p>
-      <w:pPr>
-        <w:rPr>
-          <w:rFonts w:cs="Times New Roman"/>
-        </w:rPr>
-      </w:pPr>
-      <w:r>
-        <w:rPr>
-          <w:rFonts w:cs="Times New Roman"/>
-        </w:rPr>
-        <w:t>Управление с обратной связью позволяет устранять любые вопро</w:t>
-      </w:r>
-      <w:r>
-        <w:rPr>
-          <w:rFonts w:cs="Times New Roman"/>
-        </w:rPr>
-        <w:t>сы, связанные с данной задачей.</w:t>
-      </w:r>
-    </w:p>
-    <w:p>
-      <w:pPr>
-        <w:rPr>
-          <w:rFonts w:cs="Times New Roman"/>
-        </w:rPr>
-      </w:pPr>
-      <w:r>
-        <w:rPr>
-          <w:rFonts w:cs="Times New Roman"/>
-        </w:rPr>
-        <w:t>Чтобы переменной можно было управлять, и чтобы она была доступна регулятору с обратной связью в виде электрического сигнала, сначала ее необходимо измерить и соответ</w:t>
-      </w:r>
-      <w:r>
-        <w:rPr>
-          <w:rFonts w:cs="Times New Roman"/>
-        </w:rPr>
-        <w:t>ствующим образом преобразовать.</w:t>
-      </w:r>
-    </w:p>
-    <w:p>
-      <w:pPr>
-        <w:rPr>
-          <w:rFonts w:cs="Times New Roman"/>
-        </w:rPr>
-      </w:pPr>
-      <w:r>
-        <w:rPr>
-          <w:rFonts w:cs="Times New Roman"/>
-        </w:rPr>
-        <w:t>Эту переменную необходимо сравнить с заданным значением или шаблоном значений в регуляторе. После чего по результатам этого сравнения следует определи</w:t>
-      </w:r>
-      <w:r>
-        <w:rPr>
-          <w:rFonts w:cs="Times New Roman"/>
-        </w:rPr>
-        <w:t>ть требуемую реакцию в системе.</w:t>
-      </w:r>
-    </w:p>
-    <w:p>
-      <w:pPr>
-        <w:rPr>
-          <w:rFonts w:cs="Times New Roman"/>
-        </w:rPr>
-      </w:pPr>
-      <w:r>
-        <w:rPr>
-          <w:rFonts w:cs="Times New Roman"/>
-        </w:rPr>
-        <w:t>И наконец, в системе следует найти соответствующую точку, посредством которой можно регулировать данную переменную (например, привод нагревателя). Чтобы иметь такую возможность, важно облада</w:t>
-      </w:r>
-      <w:r>
-        <w:rPr>
-          <w:rFonts w:cs="Times New Roman"/>
-        </w:rPr>
-        <w:t>ть данными о поведении системы.</w:t>
-      </w:r>
-    </w:p>
-    <w:p>
-      <w:pPr>
-        <w:rPr>
-          <w:rFonts w:cs="Times New Roman"/>
-        </w:rPr>
-      </w:pPr>
-      <w:r>
-        <w:rPr>
-          <w:rFonts w:cs="Times New Roman"/>
-        </w:rPr>
-        <w:lastRenderedPageBreak/>
-        <w:t>Технология управления с обратной связью предполагает попытку установления общеприменимых взаимосвязей, которые повсеместно возникают при применении различных технологий.</w:t>
-      </w:r>
-    </w:p>
-    <w:p>
-      <w:pPr>
-        <w:rPr>
-          <w:rFonts w:cs="Times New Roman"/>
-        </w:rPr>
-      </w:pPr>
-    </w:p>
-    <w:p>
-      <w:pPr>
-        <w:rPr>
-          <w:rFonts w:cs="Times New Roman"/>
-        </w:rPr>
-      </w:pPr>
-      <w:r>
-        <w:rPr>
-          <w:rFonts w:cs="Times New Roman"/>
-          <w:b/>
-        </w:rPr>
-        <w:t>Отрицательная ОС</w:t>
-      </w:r>
-      <w:r>
-        <w:rPr>
-          <w:rFonts w:cs="Times New Roman"/>
-        </w:rPr>
-        <w:t xml:space="preserve"> изменяет входной сигнал таким образом, чтобы противодействовать изменению выходного сигнала. Это делает систему более устойчивой к случайному изменению параметров. Пример: усилитель звуковых частот (прибор для усиления электрических колебаний, соответствующих слышимому человеком звуковому диапазону частот).</w:t>
-      </w:r>
-    </w:p>
-    <w:p>
-      <w:pPr>
-        <w:rPr>
-          <w:rFonts w:cs="Times New Roman"/>
-        </w:rPr>
-      </w:pPr>
-      <w:r>
-        <w:rPr>
-          <w:rFonts w:cs="Times New Roman"/>
-          <w:b/>
-        </w:rPr>
-        <w:t>Положительная ОС</w:t>
-      </w:r>
-      <w:r>
-        <w:rPr>
-          <w:rFonts w:cs="Times New Roman"/>
-        </w:rPr>
-        <w:t>, наоборот, усиливает изменение выходного сигнала. ПОС ускоряет реакцию системы на изменение входного сигнала, поэтому её используют в определённых ситуациях, когда требуется быстрая реакция в ответ на изменение внешних параметров. В то же время ПОС приводит к неустойчивости и возникновению качественно новых (автоколебательных) систем, называемых генераторы (производители). Пример: Автогенератор вырабатывает электрические (электромагнитные) колебания, поддерживающиеся подачей по цепи положительной обратной связи части переменного напряжения с выхода автогенератора на его вход. Это будет обеспечено тогда, когда нарастание колебательной энергии будет превосходить потери). При этом амплитуда начальных колебаний будет нарастать.</w:t>
-      </w:r>
-    </w:p>
-    <w:p>
-      <w:pPr>
-        <w:rPr>
-          <w:rFonts w:cs="Times New Roman"/>
-        </w:rPr>
-      </w:pPr>
-    </w:p>
-    <w:p>
-      <w:pPr>
-        <w:rPr>
-          <w:rFonts w:cs="Times New Roman"/>
-        </w:rPr>
-      </w:pPr>
-      <w:r>
-        <w:rPr>
-          <w:rFonts w:cs="Times New Roman"/>
-        </w:rPr>
-        <w:t>Отрицательная О. с. широко используется в замкнутых автоматических системах с целью повышения устойчивости (стабилизации), улучшения переходных процессов, понижения чувствительности и т.п. (под чувствительностью понимается отношение бесконечно малого изменения выходного воздействия к вызвавшему его бесконечно малому входному воздействию). Положительная О. с. усиливает выходное воздействие звена (или системы), приводит к повышению чувствительности и, как правило, к понижению устойчивости (часто к незатухающим и расходящимся колебаниям), ухудшению переходных процессов и динамических свойств и т.п.</w:t>
-      </w:r>
-    </w:p>
-    <w:p>
-      <w:pPr>
-        <w:pStyle w:val="1"/>
-      </w:pPr>
-      <w:r>
-        <w:t xml:space="preserve">3. Структура программно-алгоритмического стенда </w:t>
-      </w:r>
-    </w:p>
-    <w:p>
-      <w:pPr>
-        <w:pStyle w:val="2"/>
-      </w:pPr>
-      <w:r>
-        <w:t>3.1</w:t>
-      </w:r>
-      <w:r>
-        <w:t xml:space="preserve"> </w:t>
-      </w:r>
-      <w:r>
-        <w:t>Оборудование (</w:t>
-      </w:r>
-      <w:r>
-        <w:t xml:space="preserve">какие устройства </w:t>
-      </w:r>
-      <w:proofErr w:type="spellStart"/>
-      <w:r>
-        <w:t>юзаю</w:t>
-      </w:r>
-      <w:proofErr w:type="spellEnd"/>
-      <w:r>
-        <w:t>, изображения их характеристики</w:t>
-      </w:r>
-    </w:p>
-    <w:p>
-      <w:r>
-        <w:rPr>
-          <w:i/>
         </w:rPr>
         <w:t>DHT</w:t>
       </w:r>
@@ -793,7 +652,6 @@
           <w:noProof/>
           <w:lang w:eastAsia="ru-RU"/>
         </w:rPr>
-        <w:lastRenderedPageBreak/>
         <w:drawing>
           <wp:inline distT="0" distB="0" distL="0" distR="0">
             <wp:extent cx="3954780" cy="2636520"/>
@@ -843,8 +701,6 @@
           </wp:inline>
         </w:drawing>
       </w:r>
-      <w:bookmarkStart w:id="0" w:name="_GoBack"/>
-      <w:bookmarkEnd w:id="0"/>
     </w:p>
     <w:tbl>
       <w:tblPr>
@@ -1071,6 +927,7 @@
               <w:ind w:firstLine="0"/>
             </w:pPr>
             <w:r>
+              <w:lastRenderedPageBreak/>
               <w:t>Диапазон влажности</w:t>
             </w:r>
           </w:p>
@@ -1143,7 +1000,10 @@
               <w:t>25</w:t>
             </w:r>
             <w:r>
-              <w:t>*25 мм</w:t>
+              <w:t xml:space="preserve"> х </w:t>
+            </w:r>
+            <w:r>
+              <w:t>25 мм</w:t>
             </w:r>
           </w:p>
         </w:tc>
@@ -1182,10 +1042,7 @@
         <w:t>Bluetooth</w:t>
       </w:r>
       <w:r>
-        <w:t xml:space="preserve"> обеспечивает хорошую устойчивость к широкополосным помехам, что позволяет множеству устройств, находящихся в одном месте, одновременно общаться между собой, не мешая друг другу. Очень широко данная технология используется в т</w:t>
-      </w:r>
-      <w:r>
-        <w:t>елефонах, планшетах, ноутбуках.</w:t>
+        <w:t xml:space="preserve"> обеспечивает хорошую устойчивость к широкополосным помехам, что позволяет множеству устройств, находящихся в одном месте, одновременно общаться между собой, не мешая друг другу. Очень широко данная технология используется в телефонах, планшетах, ноутбуках.</w:t>
       </w:r>
     </w:p>
     <w:p>
@@ -1235,13 +1092,7 @@
         <w:t>HC</w:t>
       </w:r>
       <w:r>
-        <w:t>-</w:t>
-      </w:r>
-      <w:r>
-        <w:t>05,</w:t>
-      </w:r>
-      <w:r>
-        <w:t xml:space="preserve"> который может работать как </w:t>
+        <w:t xml:space="preserve">-05, который может работать как </w:t>
       </w:r>
       <w:proofErr w:type="spellStart"/>
       <w:r>
@@ -1254,12 +1105,14 @@
       <w:r>
         <w:t xml:space="preserve"> (осуществлять поиск </w:t>
       </w:r>
+      <w:proofErr w:type="spellStart"/>
       <w:r>
         <w:rPr>
           <w:i/>
         </w:rPr>
         <w:t>Bluetooth</w:t>
       </w:r>
+      <w:proofErr w:type="spellEnd"/>
       <w:r>
         <w:t xml:space="preserve">-устройств и инициировать установку связи), так и </w:t>
       </w:r>
@@ -1429,7 +1282,7 @@
               <w:rPr>
                 <w:lang w:eastAsia="ru-RU"/>
               </w:rPr>
-              <w:t>Мощность передачи:</w:t>
+              <w:t>Мощность передачи</w:t>
             </w:r>
           </w:p>
         </w:tc>
@@ -1820,13 +1673,438 @@
       </w:tr>
     </w:tbl>
     <w:p/>
+    <w:p>
+      <w:r>
+        <w:lastRenderedPageBreak/>
+        <w:t xml:space="preserve">Сенсор </w:t>
+      </w:r>
+      <w:r>
+        <w:rPr>
+          <w:i/>
+        </w:rPr>
+        <w:t>BH</w:t>
+      </w:r>
+      <w:r>
+        <w:t>1750</w:t>
+      </w:r>
+      <w:r>
+        <w:t xml:space="preserve"> представляет собой цифровой 16-битный цифровой датчик освещённости, что задаёт диапазон его измерений: от 1 до 65535 люкс. Согласно техническому описанию, датчик </w:t>
+      </w:r>
+      <w:r>
+        <w:rPr>
+          <w:i/>
+        </w:rPr>
+        <w:t>BH</w:t>
+      </w:r>
+      <w:r>
+        <w:t>1750 чувствителен к видимому свету и практически не подвержен влиянию инфракрасного излучения, т.е. реагирует примерно на тот же спектральный диапазон, что и человеческий глаз. Вследствие этого такие сенсоры получили широкое распространение в современной электронной аппаратуре – мобильных устройствах, фото- и видеокамерах, в систем</w:t>
+      </w:r>
+      <w:r>
+        <w:t>ах «умный дом» и многих других.</w:t>
+      </w:r>
+    </w:p>
+    <w:p>
+      <w:r>
+        <w:t>Подключение модуля производится по двухпроводному интерфейсу I2C, а питание осуществляется от +5 В.</w:t>
+      </w:r>
+    </w:p>
+    <w:p>
+      <w:r>
+        <w:t>Люкс</w:t>
+      </w:r>
+      <w:r>
+        <w:t xml:space="preserve"> </w:t>
+      </w:r>
+      <w:r>
+        <w:t>— единица измерения освещённости в Меж</w:t>
+      </w:r>
+      <w:r>
+        <w:t>дународной системе единиц (СИ)</w:t>
+      </w:r>
+      <w:r>
+        <w:t>. Люкс равен освещённости поверхности площадью 1 м² при световом потоке падающего на неё излучения, равном 1 лм.</w:t>
+      </w:r>
+      <w:r>
+        <w:t xml:space="preserve"> </w:t>
+      </w:r>
+      <w:r>
+        <w:t xml:space="preserve">1 </w:t>
+      </w:r>
+      <w:proofErr w:type="spellStart"/>
+      <w:r>
+        <w:t>лк</w:t>
+      </w:r>
+      <w:proofErr w:type="spellEnd"/>
+      <w:r>
+        <w:t xml:space="preserve"> = 1 лм/м2</w:t>
+      </w:r>
+    </w:p>
+    <w:p>
+      <w:r>
+        <w:rPr>
+          <w:noProof/>
+          <w:lang w:eastAsia="ru-RU"/>
+        </w:rPr>
+        <w:drawing>
+          <wp:inline distT="0" distB="0" distL="0" distR="0">
+            <wp:extent cx="4579620" cy="4091940"/>
+            <wp:effectExtent l="0" t="0" r="0" b="3810"/>
+            <wp:docPr id="1" name="Рисунок 1" descr="http://psenyukov.ru/wp-content/uploads/2017/02/large_datchik-osveshhennosti-cifrovoi-1.jpg"/>
+            <wp:cNvGraphicFramePr>
+              <a:graphicFrameLocks xmlns:a="http://schemas.openxmlformats.org/drawingml/2006/main" noChangeAspect="1"/>
+            </wp:cNvGraphicFramePr>
+            <a:graphic xmlns:a="http://schemas.openxmlformats.org/drawingml/2006/main">
+              <a:graphicData uri="http://schemas.openxmlformats.org/drawingml/2006/picture">
+                <pic:pic xmlns:pic="http://schemas.openxmlformats.org/drawingml/2006/picture">
+                  <pic:nvPicPr>
+                    <pic:cNvPr id="0" name="Picture 1" descr="http://psenyukov.ru/wp-content/uploads/2017/02/large_datchik-osveshhennosti-cifrovoi-1.jpg"/>
+                    <pic:cNvPicPr>
+                      <a:picLocks noChangeAspect="1" noChangeArrowheads="1"/>
+                    </pic:cNvPicPr>
+                  </pic:nvPicPr>
+                  <pic:blipFill>
+                    <a:blip r:embed="rId8">
+                      <a:extLst>
+                        <a:ext uri="{28A0092B-C50C-407E-A947-70E740481C1C}">
+                          <a14:useLocalDpi xmlns:a14="http://schemas.microsoft.com/office/drawing/2010/main" val="0"/>
+                        </a:ext>
+                      </a:extLst>
+                    </a:blip>
+                    <a:srcRect/>
+                    <a:stretch>
+                      <a:fillRect/>
+                    </a:stretch>
+                  </pic:blipFill>
+                  <pic:spPr bwMode="auto">
+                    <a:xfrm>
+                      <a:off x="0" y="0"/>
+                      <a:ext cx="4579620" cy="4091940"/>
+                    </a:xfrm>
+                    <a:prstGeom prst="rect">
+                      <a:avLst/>
+                    </a:prstGeom>
+                    <a:noFill/>
+                    <a:ln>
+                      <a:noFill/>
+                    </a:ln>
+                  </pic:spPr>
+                </pic:pic>
+              </a:graphicData>
+            </a:graphic>
+          </wp:inline>
+        </w:drawing>
+      </w:r>
+    </w:p>
+    <w:tbl>
+      <w:tblPr>
+        <w:tblStyle w:val="a4"/>
+        <w:tblW w:w="0" w:type="auto"/>
+        <w:tblLook w:val="04A0" w:firstRow="1" w:lastRow="0" w:firstColumn="1" w:lastColumn="0" w:noHBand="0" w:noVBand="1"/>
+      </w:tblPr>
+      <w:tblGrid>
+        <w:gridCol w:w="4672"/>
+        <w:gridCol w:w="4673"/>
+      </w:tblGrid>
+      <w:tr>
+        <w:tc>
+          <w:tcPr>
+            <w:tcW w:w="4672" w:type="dxa"/>
+          </w:tcPr>
+          <w:p>
+            <w:pPr>
+              <w:rPr>
+                <w:lang w:eastAsia="ru-RU"/>
+              </w:rPr>
+            </w:pPr>
+            <w:r>
+              <w:rPr>
+                <w:lang w:eastAsia="ru-RU"/>
+              </w:rPr>
+              <w:t>Модель</w:t>
+            </w:r>
+          </w:p>
+        </w:tc>
+        <w:tc>
+          <w:tcPr>
+            <w:tcW w:w="4673" w:type="dxa"/>
+          </w:tcPr>
+          <w:p>
+            <w:pPr>
+              <w:rPr>
+                <w:lang w:val="en-US"/>
+              </w:rPr>
+            </w:pPr>
+            <w:r>
+              <w:rPr>
+                <w:lang w:val="en-US" w:eastAsia="ru-RU"/>
+              </w:rPr>
+              <w:t>GY-302</w:t>
+            </w:r>
+          </w:p>
+        </w:tc>
+      </w:tr>
+      <w:tr>
+        <w:tc>
+          <w:tcPr>
+            <w:tcW w:w="4672" w:type="dxa"/>
+          </w:tcPr>
+          <w:p>
+            <w:pPr>
+              <w:rPr>
+                <w:lang w:eastAsia="ru-RU"/>
+              </w:rPr>
+            </w:pPr>
+            <w:r>
+              <w:rPr>
+                <w:lang w:eastAsia="ru-RU"/>
+              </w:rPr>
+              <w:t>размеры</w:t>
+            </w:r>
+          </w:p>
+        </w:tc>
+        <w:tc>
+          <w:tcPr>
+            <w:tcW w:w="4673" w:type="dxa"/>
+          </w:tcPr>
+          <w:p>
+            <w:pPr>
+              <w:rPr>
+                <w:lang w:eastAsia="ru-RU"/>
+              </w:rPr>
+            </w:pPr>
+            <w:r>
+              <w:rPr>
+                <w:lang w:eastAsia="ru-RU"/>
+              </w:rPr>
+              <w:t>13.9 х 18.5 мм</w:t>
+            </w:r>
+          </w:p>
+        </w:tc>
+      </w:tr>
+      <w:tr>
+        <w:tc>
+          <w:tcPr>
+            <w:tcW w:w="4672" w:type="dxa"/>
+          </w:tcPr>
+          <w:p>
+            <w:pPr>
+              <w:rPr>
+                <w:lang w:eastAsia="ru-RU"/>
+              </w:rPr>
+            </w:pPr>
+            <w:r>
+              <w:rPr>
+                <w:lang w:eastAsia="ru-RU"/>
+              </w:rPr>
+              <w:t>Чип</w:t>
+            </w:r>
+          </w:p>
+        </w:tc>
+        <w:tc>
+          <w:tcPr>
+            <w:tcW w:w="4673" w:type="dxa"/>
+          </w:tcPr>
+          <w:p>
+            <w:pPr>
+              <w:tabs>
+                <w:tab w:val="center" w:pos="2583"/>
+              </w:tabs>
+              <w:rPr>
+                <w:lang w:eastAsia="ru-RU"/>
+              </w:rPr>
+            </w:pPr>
+            <w:r>
+              <w:rPr>
+                <w:lang w:eastAsia="ru-RU"/>
+              </w:rPr>
+              <w:t>BH1750FVI</w:t>
+            </w:r>
+          </w:p>
+        </w:tc>
+      </w:tr>
+      <w:tr>
+        <w:tc>
+          <w:tcPr>
+            <w:tcW w:w="4672" w:type="dxa"/>
+          </w:tcPr>
+          <w:p>
+            <w:pPr>
+              <w:rPr>
+                <w:lang w:eastAsia="ru-RU"/>
+              </w:rPr>
+            </w:pPr>
+            <w:r>
+              <w:rPr>
+                <w:lang w:eastAsia="ru-RU"/>
+              </w:rPr>
+              <w:t>Питание</w:t>
+            </w:r>
+          </w:p>
+        </w:tc>
+        <w:tc>
+          <w:tcPr>
+            <w:tcW w:w="4673" w:type="dxa"/>
+          </w:tcPr>
+          <w:p>
+            <w:pPr>
+              <w:tabs>
+                <w:tab w:val="center" w:pos="2583"/>
+              </w:tabs>
+              <w:rPr>
+                <w:lang w:eastAsia="ru-RU"/>
+              </w:rPr>
+            </w:pPr>
+            <w:r>
+              <w:rPr>
+                <w:lang w:eastAsia="ru-RU"/>
+              </w:rPr>
+              <w:t>3-5 В</w:t>
+            </w:r>
+          </w:p>
+        </w:tc>
+      </w:tr>
+      <w:tr>
+        <w:tc>
+          <w:tcPr>
+            <w:tcW w:w="4672" w:type="dxa"/>
+          </w:tcPr>
+          <w:p>
+            <w:pPr>
+              <w:rPr>
+                <w:lang w:eastAsia="ru-RU"/>
+              </w:rPr>
+            </w:pPr>
+            <w:r>
+              <w:rPr>
+                <w:lang w:eastAsia="ru-RU"/>
+              </w:rPr>
+              <w:t>Диапазон измерений</w:t>
+            </w:r>
+          </w:p>
+        </w:tc>
+        <w:tc>
+          <w:tcPr>
+            <w:tcW w:w="4673" w:type="dxa"/>
+          </w:tcPr>
+          <w:p>
+            <w:pPr>
+              <w:tabs>
+                <w:tab w:val="center" w:pos="2583"/>
+              </w:tabs>
+              <w:rPr>
+                <w:lang w:val="en-US" w:eastAsia="ru-RU"/>
+              </w:rPr>
+            </w:pPr>
+            <w:r>
+              <w:t>1</w:t>
+            </w:r>
+            <w:r>
+              <w:rPr>
+                <w:lang w:val="en-US"/>
+              </w:rPr>
+              <w:t>-</w:t>
+            </w:r>
+            <w:r>
+              <w:t xml:space="preserve">65535 </w:t>
+            </w:r>
+            <w:r>
+              <w:rPr>
+                <w:lang w:val="en-US"/>
+              </w:rPr>
+              <w:t>lux</w:t>
+            </w:r>
+          </w:p>
+        </w:tc>
+      </w:tr>
+      <w:tr>
+        <w:tc>
+          <w:tcPr>
+            <w:tcW w:w="4672" w:type="dxa"/>
+          </w:tcPr>
+          <w:p>
+            <w:pPr>
+              <w:rPr>
+                <w:lang w:eastAsia="ru-RU"/>
+              </w:rPr>
+            </w:pPr>
+            <w:r>
+              <w:rPr>
+                <w:lang w:eastAsia="ru-RU"/>
+              </w:rPr>
+              <w:t>Шина передачи данных</w:t>
+            </w:r>
+          </w:p>
+        </w:tc>
+        <w:tc>
+          <w:tcPr>
+            <w:tcW w:w="4673" w:type="dxa"/>
+          </w:tcPr>
+          <w:p>
+            <w:pPr>
+              <w:tabs>
+                <w:tab w:val="center" w:pos="2583"/>
+              </w:tabs>
+              <w:rPr>
+                <w:lang w:val="en-US"/>
+              </w:rPr>
+            </w:pPr>
+            <w:r>
+              <w:rPr>
+                <w:lang w:val="en-US"/>
+              </w:rPr>
+              <w:t>I2C</w:t>
+            </w:r>
+          </w:p>
+        </w:tc>
+      </w:tr>
+      <w:tr>
+        <w:tc>
+          <w:tcPr>
+            <w:tcW w:w="4672" w:type="dxa"/>
+          </w:tcPr>
+          <w:p>
+            <w:pPr>
+              <w:rPr>
+                <w:lang w:eastAsia="ru-RU"/>
+              </w:rPr>
+            </w:pPr>
+            <w:r>
+              <w:rPr>
+                <w:lang w:eastAsia="ru-RU"/>
+              </w:rPr>
+              <w:t xml:space="preserve">Единица измерения датчика  </w:t>
+            </w:r>
+          </w:p>
+        </w:tc>
+        <w:tc>
+          <w:tcPr>
+            <w:tcW w:w="4673" w:type="dxa"/>
+          </w:tcPr>
+          <w:p>
+            <w:pPr>
+              <w:tabs>
+                <w:tab w:val="center" w:pos="2583"/>
+              </w:tabs>
+              <w:rPr>
+                <w:lang w:val="en-US"/>
+              </w:rPr>
+            </w:pPr>
+            <w:r>
+              <w:rPr>
+                <w:lang w:val="en-US"/>
+              </w:rPr>
+              <w:t>lux</w:t>
+            </w:r>
+          </w:p>
+        </w:tc>
+      </w:tr>
+    </w:tbl>
     <w:p/>
     <w:p>
       <w:pPr>
         <w:pStyle w:val="2"/>
       </w:pPr>
       <w:r>
-        <w:lastRenderedPageBreak/>
         <w:t>3.2</w:t>
       </w:r>
       <w:r>
@@ -1888,6 +2166,7 @@
         <w:t>4. Заключение</w:t>
       </w:r>
     </w:p>
+    <w:p/>
     <w:p>
       <w:pPr>
         <w:pStyle w:val="1"/>
@@ -1896,6 +2175,7 @@
         <w:t>5. Список литературы</w:t>
       </w:r>
     </w:p>
+    <w:p/>
     <w:p>
       <w:pPr>
         <w:pStyle w:val="1"/>
@@ -1903,6 +2183,10 @@
       <w:r>
         <w:t>6. Приложение 1</w:t>
       </w:r>
+    </w:p>
+    <w:p>
+      <w:bookmarkStart w:id="0" w:name="_GoBack"/>
+      <w:bookmarkEnd w:id="0"/>
     </w:p>
     <w:p>
       <w:pPr>
@@ -2781,7 +3065,7 @@
   <w:style w:type="paragraph" w:default="1" w:styleId="a">
     <w:name w:val="Normal"/>
     <w:qFormat/>
-    <w:rsid w:val="00D7209C"/>
+    <w:rsid w:val="0081208E"/>
     <w:pPr>
       <w:spacing w:after="0" w:line="360" w:lineRule="auto"/>
       <w:ind w:firstLine="709"/>
@@ -3226,7 +3510,7 @@
 </file>
 
 <file path=customXml/itemProps1.xml><?xml version="1.0" encoding="utf-8"?>
-<ds:datastoreItem xmlns:ds="http://schemas.openxmlformats.org/officeDocument/2006/customXml" ds:itemID="{E13B28F6-13F5-437D-AFC8-D9130421149D}">
+<ds:datastoreItem xmlns:ds="http://schemas.openxmlformats.org/officeDocument/2006/customXml" ds:itemID="{2F257C94-223B-4FBB-A0D7-807124B66824}">
   <ds:schemaRefs>
     <ds:schemaRef ds:uri="http://schemas.openxmlformats.org/officeDocument/2006/bibliography"/>
   </ds:schemaRefs>

</xml_diff>

<commit_message>
Start on new pc
</commit_message>
<xml_diff>
--- a/План диссертации.docx
+++ b/План диссертации.docx
@@ -15,8 +15,1385 @@
         <w:t xml:space="preserve"> </w:t>
       </w:r>
     </w:p>
-    <w:p>
-      <w:pPr>
+    <w:sdt>
+      <w:sdtPr>
+        <w:id w:val="2014951310"/>
+        <w:docPartObj>
+          <w:docPartGallery w:val="Table of Contents"/>
+          <w:docPartUnique/>
+        </w:docPartObj>
+      </w:sdtPr>
+      <w:sdtEndPr>
+        <w:rPr>
+          <w:rFonts w:ascii="Times New Roman" w:eastAsiaTheme="minorHAnsi" w:hAnsi="Times New Roman" w:cstheme="minorBidi"/>
+          <w:b/>
+          <w:bCs/>
+          <w:color w:val="auto"/>
+          <w:sz w:val="24"/>
+          <w:szCs w:val="22"/>
+          <w:lang w:eastAsia="en-US"/>
+        </w:rPr>
+      </w:sdtEndPr>
+      <w:sdtContent>
+        <w:p>
+          <w:pPr>
+            <w:pStyle w:val="a5"/>
+          </w:pPr>
+          <w:r>
+            <w:t>Содержание</w:t>
+          </w:r>
+        </w:p>
+        <w:p>
+          <w:pPr>
+            <w:pStyle w:val="11"/>
+            <w:rPr>
+              <w:rFonts w:asciiTheme="minorHAnsi" w:eastAsiaTheme="minorEastAsia" w:hAnsiTheme="minorHAnsi"/>
+              <w:noProof/>
+              <w:sz w:val="22"/>
+              <w:lang w:eastAsia="ru-RU"/>
+            </w:rPr>
+          </w:pPr>
+          <w:r>
+            <w:fldChar w:fldCharType="begin"/>
+          </w:r>
+          <w:r>
+            <w:instrText xml:space="preserve"> TOC \o "1-3" \h \z \u </w:instrText>
+          </w:r>
+          <w:r>
+            <w:fldChar w:fldCharType="separate"/>
+          </w:r>
+          <w:hyperlink w:anchor="_Toc9247989" w:history="1">
+            <w:r>
+              <w:rPr>
+                <w:rStyle w:val="a6"/>
+                <w:noProof/>
+              </w:rPr>
+              <w:t>Введение</w:t>
+            </w:r>
+            <w:r>
+              <w:rPr>
+                <w:noProof/>
+                <w:webHidden/>
+              </w:rPr>
+              <w:tab/>
+            </w:r>
+            <w:r>
+              <w:rPr>
+                <w:noProof/>
+                <w:webHidden/>
+              </w:rPr>
+              <w:fldChar w:fldCharType="begin"/>
+            </w:r>
+            <w:r>
+              <w:rPr>
+                <w:noProof/>
+                <w:webHidden/>
+              </w:rPr>
+              <w:instrText xml:space="preserve"> PAGEREF _Toc9247989 \h </w:instrText>
+            </w:r>
+            <w:r>
+              <w:rPr>
+                <w:noProof/>
+                <w:webHidden/>
+              </w:rPr>
+            </w:r>
+            <w:r>
+              <w:rPr>
+                <w:noProof/>
+                <w:webHidden/>
+              </w:rPr>
+              <w:fldChar w:fldCharType="separate"/>
+            </w:r>
+            <w:r>
+              <w:rPr>
+                <w:noProof/>
+                <w:webHidden/>
+              </w:rPr>
+              <w:t>2</w:t>
+            </w:r>
+            <w:r>
+              <w:rPr>
+                <w:noProof/>
+                <w:webHidden/>
+              </w:rPr>
+              <w:fldChar w:fldCharType="end"/>
+            </w:r>
+          </w:hyperlink>
+        </w:p>
+        <w:p>
+          <w:pPr>
+            <w:pStyle w:val="11"/>
+            <w:tabs>
+              <w:tab w:val="left" w:pos="1320"/>
+            </w:tabs>
+            <w:rPr>
+              <w:rFonts w:asciiTheme="minorHAnsi" w:eastAsiaTheme="minorEastAsia" w:hAnsiTheme="minorHAnsi"/>
+              <w:noProof/>
+              <w:sz w:val="22"/>
+              <w:lang w:eastAsia="ru-RU"/>
+            </w:rPr>
+          </w:pPr>
+          <w:hyperlink w:anchor="_Toc9247990" w:history="1">
+            <w:r>
+              <w:rPr>
+                <w:rStyle w:val="a6"/>
+                <w:noProof/>
+              </w:rPr>
+              <w:t>1.</w:t>
+            </w:r>
+            <w:r>
+              <w:rPr>
+                <w:rFonts w:asciiTheme="minorHAnsi" w:eastAsiaTheme="minorEastAsia" w:hAnsiTheme="minorHAnsi"/>
+                <w:noProof/>
+                <w:sz w:val="22"/>
+                <w:lang w:eastAsia="ru-RU"/>
+              </w:rPr>
+              <w:tab/>
+            </w:r>
+            <w:r>
+              <w:rPr>
+                <w:rStyle w:val="a6"/>
+                <w:noProof/>
+              </w:rPr>
+              <w:t>Интеллектуальное управление в робототехнике и биосистемах</w:t>
+            </w:r>
+            <w:r>
+              <w:rPr>
+                <w:noProof/>
+                <w:webHidden/>
+              </w:rPr>
+              <w:tab/>
+            </w:r>
+            <w:r>
+              <w:rPr>
+                <w:noProof/>
+                <w:webHidden/>
+              </w:rPr>
+              <w:fldChar w:fldCharType="begin"/>
+            </w:r>
+            <w:r>
+              <w:rPr>
+                <w:noProof/>
+                <w:webHidden/>
+              </w:rPr>
+              <w:instrText xml:space="preserve"> PAGEREF _Toc9247990 \h </w:instrText>
+            </w:r>
+            <w:r>
+              <w:rPr>
+                <w:noProof/>
+                <w:webHidden/>
+              </w:rPr>
+            </w:r>
+            <w:r>
+              <w:rPr>
+                <w:noProof/>
+                <w:webHidden/>
+              </w:rPr>
+              <w:fldChar w:fldCharType="separate"/>
+            </w:r>
+            <w:r>
+              <w:rPr>
+                <w:noProof/>
+                <w:webHidden/>
+              </w:rPr>
+              <w:t>2</w:t>
+            </w:r>
+            <w:r>
+              <w:rPr>
+                <w:noProof/>
+                <w:webHidden/>
+              </w:rPr>
+              <w:fldChar w:fldCharType="end"/>
+            </w:r>
+          </w:hyperlink>
+        </w:p>
+        <w:p>
+          <w:pPr>
+            <w:pStyle w:val="21"/>
+            <w:tabs>
+              <w:tab w:val="left" w:pos="1540"/>
+              <w:tab w:val="right" w:leader="dot" w:pos="9345"/>
+            </w:tabs>
+            <w:rPr>
+              <w:rFonts w:asciiTheme="minorHAnsi" w:eastAsiaTheme="minorEastAsia" w:hAnsiTheme="minorHAnsi"/>
+              <w:noProof/>
+              <w:sz w:val="22"/>
+              <w:lang w:eastAsia="ru-RU"/>
+            </w:rPr>
+          </w:pPr>
+          <w:hyperlink w:anchor="_Toc9247991" w:history="1">
+            <w:r>
+              <w:rPr>
+                <w:rStyle w:val="a6"/>
+                <w:noProof/>
+              </w:rPr>
+              <w:t>1.1</w:t>
+            </w:r>
+            <w:r>
+              <w:rPr>
+                <w:rFonts w:asciiTheme="minorHAnsi" w:eastAsiaTheme="minorEastAsia" w:hAnsiTheme="minorHAnsi"/>
+                <w:noProof/>
+                <w:sz w:val="22"/>
+                <w:lang w:eastAsia="ru-RU"/>
+              </w:rPr>
+              <w:tab/>
+            </w:r>
+            <w:r>
+              <w:rPr>
+                <w:rStyle w:val="a6"/>
+                <w:noProof/>
+              </w:rPr>
+              <w:t>Биотехнические системы управления</w:t>
+            </w:r>
+            <w:r>
+              <w:rPr>
+                <w:noProof/>
+                <w:webHidden/>
+              </w:rPr>
+              <w:tab/>
+            </w:r>
+            <w:r>
+              <w:rPr>
+                <w:noProof/>
+                <w:webHidden/>
+              </w:rPr>
+              <w:fldChar w:fldCharType="begin"/>
+            </w:r>
+            <w:r>
+              <w:rPr>
+                <w:noProof/>
+                <w:webHidden/>
+              </w:rPr>
+              <w:instrText xml:space="preserve"> PAGEREF _Toc9247991 \h </w:instrText>
+            </w:r>
+            <w:r>
+              <w:rPr>
+                <w:noProof/>
+                <w:webHidden/>
+              </w:rPr>
+            </w:r>
+            <w:r>
+              <w:rPr>
+                <w:noProof/>
+                <w:webHidden/>
+              </w:rPr>
+              <w:fldChar w:fldCharType="separate"/>
+            </w:r>
+            <w:r>
+              <w:rPr>
+                <w:noProof/>
+                <w:webHidden/>
+              </w:rPr>
+              <w:t>2</w:t>
+            </w:r>
+            <w:r>
+              <w:rPr>
+                <w:noProof/>
+                <w:webHidden/>
+              </w:rPr>
+              <w:fldChar w:fldCharType="end"/>
+            </w:r>
+          </w:hyperlink>
+        </w:p>
+        <w:p>
+          <w:pPr>
+            <w:pStyle w:val="21"/>
+            <w:tabs>
+              <w:tab w:val="left" w:pos="1540"/>
+              <w:tab w:val="right" w:leader="dot" w:pos="9345"/>
+            </w:tabs>
+            <w:rPr>
+              <w:rFonts w:asciiTheme="minorHAnsi" w:eastAsiaTheme="minorEastAsia" w:hAnsiTheme="minorHAnsi"/>
+              <w:noProof/>
+              <w:sz w:val="22"/>
+              <w:lang w:eastAsia="ru-RU"/>
+            </w:rPr>
+          </w:pPr>
+          <w:hyperlink w:anchor="_Toc9247992" w:history="1">
+            <w:r>
+              <w:rPr>
+                <w:rStyle w:val="a6"/>
+                <w:noProof/>
+              </w:rPr>
+              <w:t>1.2</w:t>
+            </w:r>
+            <w:r>
+              <w:rPr>
+                <w:rFonts w:asciiTheme="minorHAnsi" w:eastAsiaTheme="minorEastAsia" w:hAnsiTheme="minorHAnsi"/>
+                <w:noProof/>
+                <w:sz w:val="22"/>
+                <w:lang w:eastAsia="ru-RU"/>
+              </w:rPr>
+              <w:tab/>
+            </w:r>
+            <w:r>
+              <w:rPr>
+                <w:rStyle w:val="a6"/>
+                <w:noProof/>
+              </w:rPr>
+              <w:t>Автоматические системы управления</w:t>
+            </w:r>
+            <w:r>
+              <w:rPr>
+                <w:noProof/>
+                <w:webHidden/>
+              </w:rPr>
+              <w:tab/>
+            </w:r>
+            <w:r>
+              <w:rPr>
+                <w:noProof/>
+                <w:webHidden/>
+              </w:rPr>
+              <w:fldChar w:fldCharType="begin"/>
+            </w:r>
+            <w:r>
+              <w:rPr>
+                <w:noProof/>
+                <w:webHidden/>
+              </w:rPr>
+              <w:instrText xml:space="preserve"> PAGEREF _Toc9247992 \h </w:instrText>
+            </w:r>
+            <w:r>
+              <w:rPr>
+                <w:noProof/>
+                <w:webHidden/>
+              </w:rPr>
+            </w:r>
+            <w:r>
+              <w:rPr>
+                <w:noProof/>
+                <w:webHidden/>
+              </w:rPr>
+              <w:fldChar w:fldCharType="separate"/>
+            </w:r>
+            <w:r>
+              <w:rPr>
+                <w:noProof/>
+                <w:webHidden/>
+              </w:rPr>
+              <w:t>3</w:t>
+            </w:r>
+            <w:r>
+              <w:rPr>
+                <w:noProof/>
+                <w:webHidden/>
+              </w:rPr>
+              <w:fldChar w:fldCharType="end"/>
+            </w:r>
+          </w:hyperlink>
+        </w:p>
+        <w:p>
+          <w:pPr>
+            <w:pStyle w:val="21"/>
+            <w:tabs>
+              <w:tab w:val="left" w:pos="1540"/>
+              <w:tab w:val="right" w:leader="dot" w:pos="9345"/>
+            </w:tabs>
+            <w:rPr>
+              <w:rFonts w:asciiTheme="minorHAnsi" w:eastAsiaTheme="minorEastAsia" w:hAnsiTheme="minorHAnsi"/>
+              <w:noProof/>
+              <w:sz w:val="22"/>
+              <w:lang w:eastAsia="ru-RU"/>
+            </w:rPr>
+          </w:pPr>
+          <w:hyperlink w:anchor="_Toc9247993" w:history="1">
+            <w:r>
+              <w:rPr>
+                <w:rStyle w:val="a6"/>
+                <w:noProof/>
+                <w:lang w:eastAsia="ru-RU"/>
+              </w:rPr>
+              <w:t>1.3</w:t>
+            </w:r>
+            <w:r>
+              <w:rPr>
+                <w:rFonts w:asciiTheme="minorHAnsi" w:eastAsiaTheme="minorEastAsia" w:hAnsiTheme="minorHAnsi"/>
+                <w:noProof/>
+                <w:sz w:val="22"/>
+                <w:lang w:eastAsia="ru-RU"/>
+              </w:rPr>
+              <w:tab/>
+            </w:r>
+            <w:r>
+              <w:rPr>
+                <w:rStyle w:val="a6"/>
+                <w:noProof/>
+                <w:lang w:eastAsia="ru-RU"/>
+              </w:rPr>
+              <w:t>Системы управления с обратной связью</w:t>
+            </w:r>
+            <w:r>
+              <w:rPr>
+                <w:noProof/>
+                <w:webHidden/>
+              </w:rPr>
+              <w:tab/>
+            </w:r>
+            <w:r>
+              <w:rPr>
+                <w:noProof/>
+                <w:webHidden/>
+              </w:rPr>
+              <w:fldChar w:fldCharType="begin"/>
+            </w:r>
+            <w:r>
+              <w:rPr>
+                <w:noProof/>
+                <w:webHidden/>
+              </w:rPr>
+              <w:instrText xml:space="preserve"> PAGEREF _Toc9247993 \h </w:instrText>
+            </w:r>
+            <w:r>
+              <w:rPr>
+                <w:noProof/>
+                <w:webHidden/>
+              </w:rPr>
+            </w:r>
+            <w:r>
+              <w:rPr>
+                <w:noProof/>
+                <w:webHidden/>
+              </w:rPr>
+              <w:fldChar w:fldCharType="separate"/>
+            </w:r>
+            <w:r>
+              <w:rPr>
+                <w:noProof/>
+                <w:webHidden/>
+              </w:rPr>
+              <w:t>4</w:t>
+            </w:r>
+            <w:r>
+              <w:rPr>
+                <w:noProof/>
+                <w:webHidden/>
+              </w:rPr>
+              <w:fldChar w:fldCharType="end"/>
+            </w:r>
+          </w:hyperlink>
+        </w:p>
+        <w:p>
+          <w:pPr>
+            <w:pStyle w:val="11"/>
+            <w:tabs>
+              <w:tab w:val="left" w:pos="1320"/>
+            </w:tabs>
+            <w:rPr>
+              <w:rFonts w:asciiTheme="minorHAnsi" w:eastAsiaTheme="minorEastAsia" w:hAnsiTheme="minorHAnsi"/>
+              <w:noProof/>
+              <w:sz w:val="22"/>
+              <w:lang w:eastAsia="ru-RU"/>
+            </w:rPr>
+          </w:pPr>
+          <w:hyperlink w:anchor="_Toc9247994" w:history="1">
+            <w:r>
+              <w:rPr>
+                <w:rStyle w:val="a6"/>
+                <w:noProof/>
+              </w:rPr>
+              <w:t>2.</w:t>
+            </w:r>
+            <w:r>
+              <w:rPr>
+                <w:rFonts w:asciiTheme="minorHAnsi" w:eastAsiaTheme="minorEastAsia" w:hAnsiTheme="minorHAnsi"/>
+                <w:noProof/>
+                <w:sz w:val="22"/>
+                <w:lang w:eastAsia="ru-RU"/>
+              </w:rPr>
+              <w:tab/>
+            </w:r>
+            <w:r>
+              <w:rPr>
+                <w:rStyle w:val="a6"/>
+                <w:noProof/>
+              </w:rPr>
+              <w:t>Интеллектуальные системы управления (нейронные сети не четкая логика генетические алгоритмы)</w:t>
+            </w:r>
+            <w:r>
+              <w:rPr>
+                <w:noProof/>
+                <w:webHidden/>
+              </w:rPr>
+              <w:tab/>
+            </w:r>
+            <w:r>
+              <w:rPr>
+                <w:noProof/>
+                <w:webHidden/>
+              </w:rPr>
+              <w:fldChar w:fldCharType="begin"/>
+            </w:r>
+            <w:r>
+              <w:rPr>
+                <w:noProof/>
+                <w:webHidden/>
+              </w:rPr>
+              <w:instrText xml:space="preserve"> PAGEREF _Toc9247994 \h </w:instrText>
+            </w:r>
+            <w:r>
+              <w:rPr>
+                <w:noProof/>
+                <w:webHidden/>
+              </w:rPr>
+            </w:r>
+            <w:r>
+              <w:rPr>
+                <w:noProof/>
+                <w:webHidden/>
+              </w:rPr>
+              <w:fldChar w:fldCharType="separate"/>
+            </w:r>
+            <w:r>
+              <w:rPr>
+                <w:noProof/>
+                <w:webHidden/>
+              </w:rPr>
+              <w:t>5</w:t>
+            </w:r>
+            <w:r>
+              <w:rPr>
+                <w:noProof/>
+                <w:webHidden/>
+              </w:rPr>
+              <w:fldChar w:fldCharType="end"/>
+            </w:r>
+          </w:hyperlink>
+        </w:p>
+        <w:p>
+          <w:pPr>
+            <w:pStyle w:val="21"/>
+            <w:tabs>
+              <w:tab w:val="left" w:pos="1540"/>
+              <w:tab w:val="right" w:leader="dot" w:pos="9345"/>
+            </w:tabs>
+            <w:rPr>
+              <w:rFonts w:asciiTheme="minorHAnsi" w:eastAsiaTheme="minorEastAsia" w:hAnsiTheme="minorHAnsi"/>
+              <w:noProof/>
+              <w:sz w:val="22"/>
+              <w:lang w:eastAsia="ru-RU"/>
+            </w:rPr>
+          </w:pPr>
+          <w:hyperlink w:anchor="_Toc9247995" w:history="1">
+            <w:r>
+              <w:rPr>
+                <w:rStyle w:val="a6"/>
+                <w:noProof/>
+              </w:rPr>
+              <w:t>2.1</w:t>
+            </w:r>
+            <w:r>
+              <w:rPr>
+                <w:rFonts w:asciiTheme="minorHAnsi" w:eastAsiaTheme="minorEastAsia" w:hAnsiTheme="minorHAnsi"/>
+                <w:noProof/>
+                <w:sz w:val="22"/>
+                <w:lang w:eastAsia="ru-RU"/>
+              </w:rPr>
+              <w:tab/>
+            </w:r>
+            <w:r>
+              <w:rPr>
+                <w:rStyle w:val="a6"/>
+                <w:noProof/>
+              </w:rPr>
+              <w:t>Не четкая логика</w:t>
+            </w:r>
+            <w:r>
+              <w:rPr>
+                <w:noProof/>
+                <w:webHidden/>
+              </w:rPr>
+              <w:tab/>
+            </w:r>
+            <w:r>
+              <w:rPr>
+                <w:noProof/>
+                <w:webHidden/>
+              </w:rPr>
+              <w:fldChar w:fldCharType="begin"/>
+            </w:r>
+            <w:r>
+              <w:rPr>
+                <w:noProof/>
+                <w:webHidden/>
+              </w:rPr>
+              <w:instrText xml:space="preserve"> PAGEREF _Toc9247995 \h </w:instrText>
+            </w:r>
+            <w:r>
+              <w:rPr>
+                <w:noProof/>
+                <w:webHidden/>
+              </w:rPr>
+            </w:r>
+            <w:r>
+              <w:rPr>
+                <w:noProof/>
+                <w:webHidden/>
+              </w:rPr>
+              <w:fldChar w:fldCharType="separate"/>
+            </w:r>
+            <w:r>
+              <w:rPr>
+                <w:noProof/>
+                <w:webHidden/>
+              </w:rPr>
+              <w:t>5</w:t>
+            </w:r>
+            <w:r>
+              <w:rPr>
+                <w:noProof/>
+                <w:webHidden/>
+              </w:rPr>
+              <w:fldChar w:fldCharType="end"/>
+            </w:r>
+          </w:hyperlink>
+        </w:p>
+        <w:p>
+          <w:pPr>
+            <w:pStyle w:val="21"/>
+            <w:tabs>
+              <w:tab w:val="left" w:pos="1540"/>
+              <w:tab w:val="right" w:leader="dot" w:pos="9345"/>
+            </w:tabs>
+            <w:rPr>
+              <w:rFonts w:asciiTheme="minorHAnsi" w:eastAsiaTheme="minorEastAsia" w:hAnsiTheme="minorHAnsi"/>
+              <w:noProof/>
+              <w:sz w:val="22"/>
+              <w:lang w:eastAsia="ru-RU"/>
+            </w:rPr>
+          </w:pPr>
+          <w:hyperlink w:anchor="_Toc9247996" w:history="1">
+            <w:r>
+              <w:rPr>
+                <w:rStyle w:val="a6"/>
+                <w:noProof/>
+                <w:lang w:val="en-US"/>
+              </w:rPr>
+              <w:t>2.2</w:t>
+            </w:r>
+            <w:r>
+              <w:rPr>
+                <w:rFonts w:asciiTheme="minorHAnsi" w:eastAsiaTheme="minorEastAsia" w:hAnsiTheme="minorHAnsi"/>
+                <w:noProof/>
+                <w:sz w:val="22"/>
+                <w:lang w:eastAsia="ru-RU"/>
+              </w:rPr>
+              <w:tab/>
+            </w:r>
+            <w:r>
+              <w:rPr>
+                <w:rStyle w:val="a6"/>
+                <w:noProof/>
+              </w:rPr>
+              <w:t>Генетический алгоритм</w:t>
+            </w:r>
+            <w:r>
+              <w:rPr>
+                <w:noProof/>
+                <w:webHidden/>
+              </w:rPr>
+              <w:tab/>
+            </w:r>
+            <w:r>
+              <w:rPr>
+                <w:noProof/>
+                <w:webHidden/>
+              </w:rPr>
+              <w:fldChar w:fldCharType="begin"/>
+            </w:r>
+            <w:r>
+              <w:rPr>
+                <w:noProof/>
+                <w:webHidden/>
+              </w:rPr>
+              <w:instrText xml:space="preserve"> PAGEREF _Toc9247996 \h </w:instrText>
+            </w:r>
+            <w:r>
+              <w:rPr>
+                <w:noProof/>
+                <w:webHidden/>
+              </w:rPr>
+            </w:r>
+            <w:r>
+              <w:rPr>
+                <w:noProof/>
+                <w:webHidden/>
+              </w:rPr>
+              <w:fldChar w:fldCharType="separate"/>
+            </w:r>
+            <w:r>
+              <w:rPr>
+                <w:noProof/>
+                <w:webHidden/>
+              </w:rPr>
+              <w:t>7</w:t>
+            </w:r>
+            <w:r>
+              <w:rPr>
+                <w:noProof/>
+                <w:webHidden/>
+              </w:rPr>
+              <w:fldChar w:fldCharType="end"/>
+            </w:r>
+          </w:hyperlink>
+        </w:p>
+        <w:p>
+          <w:pPr>
+            <w:pStyle w:val="11"/>
+            <w:tabs>
+              <w:tab w:val="left" w:pos="1100"/>
+            </w:tabs>
+            <w:rPr>
+              <w:rFonts w:asciiTheme="minorHAnsi" w:eastAsiaTheme="minorEastAsia" w:hAnsiTheme="minorHAnsi"/>
+              <w:noProof/>
+              <w:sz w:val="22"/>
+              <w:lang w:eastAsia="ru-RU"/>
+            </w:rPr>
+          </w:pPr>
+          <w:hyperlink w:anchor="_Toc9247997" w:history="1">
+            <w:r>
+              <w:rPr>
+                <w:rStyle w:val="a6"/>
+                <w:noProof/>
+              </w:rPr>
+              <w:t>3</w:t>
+            </w:r>
+            <w:r>
+              <w:rPr>
+                <w:rFonts w:asciiTheme="minorHAnsi" w:eastAsiaTheme="minorEastAsia" w:hAnsiTheme="minorHAnsi"/>
+                <w:noProof/>
+                <w:sz w:val="22"/>
+                <w:lang w:eastAsia="ru-RU"/>
+              </w:rPr>
+              <w:tab/>
+            </w:r>
+            <w:r>
+              <w:rPr>
+                <w:rStyle w:val="a6"/>
+                <w:noProof/>
+              </w:rPr>
+              <w:t>Структура программно-алгоритмического стенда</w:t>
+            </w:r>
+            <w:r>
+              <w:rPr>
+                <w:noProof/>
+                <w:webHidden/>
+              </w:rPr>
+              <w:tab/>
+            </w:r>
+            <w:r>
+              <w:rPr>
+                <w:noProof/>
+                <w:webHidden/>
+              </w:rPr>
+              <w:fldChar w:fldCharType="begin"/>
+            </w:r>
+            <w:r>
+              <w:rPr>
+                <w:noProof/>
+                <w:webHidden/>
+              </w:rPr>
+              <w:instrText xml:space="preserve"> PAGEREF _Toc9247997 \h </w:instrText>
+            </w:r>
+            <w:r>
+              <w:rPr>
+                <w:noProof/>
+                <w:webHidden/>
+              </w:rPr>
+            </w:r>
+            <w:r>
+              <w:rPr>
+                <w:noProof/>
+                <w:webHidden/>
+              </w:rPr>
+              <w:fldChar w:fldCharType="separate"/>
+            </w:r>
+            <w:r>
+              <w:rPr>
+                <w:noProof/>
+                <w:webHidden/>
+              </w:rPr>
+              <w:t>10</w:t>
+            </w:r>
+            <w:r>
+              <w:rPr>
+                <w:noProof/>
+                <w:webHidden/>
+              </w:rPr>
+              <w:fldChar w:fldCharType="end"/>
+            </w:r>
+          </w:hyperlink>
+        </w:p>
+        <w:p>
+          <w:pPr>
+            <w:pStyle w:val="21"/>
+            <w:tabs>
+              <w:tab w:val="left" w:pos="1540"/>
+              <w:tab w:val="right" w:leader="dot" w:pos="9345"/>
+            </w:tabs>
+            <w:rPr>
+              <w:rFonts w:asciiTheme="minorHAnsi" w:eastAsiaTheme="minorEastAsia" w:hAnsiTheme="minorHAnsi"/>
+              <w:noProof/>
+              <w:sz w:val="22"/>
+              <w:lang w:eastAsia="ru-RU"/>
+            </w:rPr>
+          </w:pPr>
+          <w:hyperlink w:anchor="_Toc9247998" w:history="1">
+            <w:r>
+              <w:rPr>
+                <w:rStyle w:val="a6"/>
+                <w:noProof/>
+              </w:rPr>
+              <w:t>3.1</w:t>
+            </w:r>
+            <w:r>
+              <w:rPr>
+                <w:rFonts w:asciiTheme="minorHAnsi" w:eastAsiaTheme="minorEastAsia" w:hAnsiTheme="minorHAnsi"/>
+                <w:noProof/>
+                <w:sz w:val="22"/>
+                <w:lang w:eastAsia="ru-RU"/>
+              </w:rPr>
+              <w:tab/>
+            </w:r>
+            <w:r>
+              <w:rPr>
+                <w:rStyle w:val="a6"/>
+                <w:noProof/>
+              </w:rPr>
+              <w:t>Оборудование (какие устройства использую, изображения их характеристики</w:t>
+            </w:r>
+            <w:r>
+              <w:rPr>
+                <w:noProof/>
+                <w:webHidden/>
+              </w:rPr>
+              <w:tab/>
+            </w:r>
+            <w:r>
+              <w:rPr>
+                <w:noProof/>
+                <w:webHidden/>
+              </w:rPr>
+              <w:fldChar w:fldCharType="begin"/>
+            </w:r>
+            <w:r>
+              <w:rPr>
+                <w:noProof/>
+                <w:webHidden/>
+              </w:rPr>
+              <w:instrText xml:space="preserve"> PAGEREF _Toc9247998 \h </w:instrText>
+            </w:r>
+            <w:r>
+              <w:rPr>
+                <w:noProof/>
+                <w:webHidden/>
+              </w:rPr>
+            </w:r>
+            <w:r>
+              <w:rPr>
+                <w:noProof/>
+                <w:webHidden/>
+              </w:rPr>
+              <w:fldChar w:fldCharType="separate"/>
+            </w:r>
+            <w:r>
+              <w:rPr>
+                <w:noProof/>
+                <w:webHidden/>
+              </w:rPr>
+              <w:t>10</w:t>
+            </w:r>
+            <w:r>
+              <w:rPr>
+                <w:noProof/>
+                <w:webHidden/>
+              </w:rPr>
+              <w:fldChar w:fldCharType="end"/>
+            </w:r>
+          </w:hyperlink>
+        </w:p>
+        <w:p>
+          <w:pPr>
+            <w:pStyle w:val="31"/>
+            <w:tabs>
+              <w:tab w:val="right" w:leader="dot" w:pos="9345"/>
+            </w:tabs>
+            <w:rPr>
+              <w:rFonts w:asciiTheme="minorHAnsi" w:eastAsiaTheme="minorEastAsia" w:hAnsiTheme="minorHAnsi"/>
+              <w:noProof/>
+              <w:sz w:val="22"/>
+              <w:lang w:eastAsia="ru-RU"/>
+            </w:rPr>
+          </w:pPr>
+          <w:hyperlink w:anchor="_Toc9247999" w:history="1">
+            <w:r>
+              <w:rPr>
+                <w:rStyle w:val="a6"/>
+                <w:rFonts w:cs="Times New Roman"/>
+                <w:noProof/>
+                <w:lang w:val="en-US"/>
+              </w:rPr>
+              <w:t xml:space="preserve">3.1.2 </w:t>
+            </w:r>
+            <w:r>
+              <w:rPr>
+                <w:rStyle w:val="a6"/>
+                <w:rFonts w:cs="Times New Roman"/>
+                <w:noProof/>
+              </w:rPr>
+              <w:t>Датчики</w:t>
+            </w:r>
+            <w:r>
+              <w:rPr>
+                <w:noProof/>
+                <w:webHidden/>
+              </w:rPr>
+              <w:tab/>
+            </w:r>
+            <w:r>
+              <w:rPr>
+                <w:noProof/>
+                <w:webHidden/>
+              </w:rPr>
+              <w:fldChar w:fldCharType="begin"/>
+            </w:r>
+            <w:r>
+              <w:rPr>
+                <w:noProof/>
+                <w:webHidden/>
+              </w:rPr>
+              <w:instrText xml:space="preserve"> PAGEREF _Toc9247999 \h </w:instrText>
+            </w:r>
+            <w:r>
+              <w:rPr>
+                <w:noProof/>
+                <w:webHidden/>
+              </w:rPr>
+            </w:r>
+            <w:r>
+              <w:rPr>
+                <w:noProof/>
+                <w:webHidden/>
+              </w:rPr>
+              <w:fldChar w:fldCharType="separate"/>
+            </w:r>
+            <w:r>
+              <w:rPr>
+                <w:noProof/>
+                <w:webHidden/>
+              </w:rPr>
+              <w:t>10</w:t>
+            </w:r>
+            <w:r>
+              <w:rPr>
+                <w:noProof/>
+                <w:webHidden/>
+              </w:rPr>
+              <w:fldChar w:fldCharType="end"/>
+            </w:r>
+          </w:hyperlink>
+        </w:p>
+        <w:p>
+          <w:pPr>
+            <w:pStyle w:val="31"/>
+            <w:tabs>
+              <w:tab w:val="right" w:leader="dot" w:pos="9345"/>
+            </w:tabs>
+            <w:rPr>
+              <w:rFonts w:asciiTheme="minorHAnsi" w:eastAsiaTheme="minorEastAsia" w:hAnsiTheme="minorHAnsi"/>
+              <w:noProof/>
+              <w:sz w:val="22"/>
+              <w:lang w:eastAsia="ru-RU"/>
+            </w:rPr>
+          </w:pPr>
+          <w:hyperlink w:anchor="_Toc9248000" w:history="1">
+            <w:r>
+              <w:rPr>
+                <w:rStyle w:val="a6"/>
+                <w:noProof/>
+                <w:lang w:val="en-US"/>
+              </w:rPr>
+              <w:t xml:space="preserve">3.1.2 </w:t>
+            </w:r>
+            <w:r>
+              <w:rPr>
+                <w:rStyle w:val="a6"/>
+                <w:noProof/>
+              </w:rPr>
+              <w:t>Свет</w:t>
+            </w:r>
+            <w:r>
+              <w:rPr>
+                <w:noProof/>
+                <w:webHidden/>
+              </w:rPr>
+              <w:tab/>
+            </w:r>
+            <w:r>
+              <w:rPr>
+                <w:noProof/>
+                <w:webHidden/>
+              </w:rPr>
+              <w:fldChar w:fldCharType="begin"/>
+            </w:r>
+            <w:r>
+              <w:rPr>
+                <w:noProof/>
+                <w:webHidden/>
+              </w:rPr>
+              <w:instrText xml:space="preserve"> PAGEREF _Toc9248000 \h </w:instrText>
+            </w:r>
+            <w:r>
+              <w:rPr>
+                <w:noProof/>
+                <w:webHidden/>
+              </w:rPr>
+            </w:r>
+            <w:r>
+              <w:rPr>
+                <w:noProof/>
+                <w:webHidden/>
+              </w:rPr>
+              <w:fldChar w:fldCharType="separate"/>
+            </w:r>
+            <w:r>
+              <w:rPr>
+                <w:noProof/>
+                <w:webHidden/>
+              </w:rPr>
+              <w:t>13</w:t>
+            </w:r>
+            <w:r>
+              <w:rPr>
+                <w:noProof/>
+                <w:webHidden/>
+              </w:rPr>
+              <w:fldChar w:fldCharType="end"/>
+            </w:r>
+          </w:hyperlink>
+        </w:p>
+        <w:p>
+          <w:pPr>
+            <w:pStyle w:val="21"/>
+            <w:tabs>
+              <w:tab w:val="left" w:pos="1540"/>
+              <w:tab w:val="right" w:leader="dot" w:pos="9345"/>
+            </w:tabs>
+            <w:rPr>
+              <w:rFonts w:asciiTheme="minorHAnsi" w:eastAsiaTheme="minorEastAsia" w:hAnsiTheme="minorHAnsi"/>
+              <w:noProof/>
+              <w:sz w:val="22"/>
+              <w:lang w:eastAsia="ru-RU"/>
+            </w:rPr>
+          </w:pPr>
+          <w:hyperlink w:anchor="_Toc9248001" w:history="1">
+            <w:r>
+              <w:rPr>
+                <w:rStyle w:val="a6"/>
+                <w:noProof/>
+              </w:rPr>
+              <w:t>3.2</w:t>
+            </w:r>
+            <w:r>
+              <w:rPr>
+                <w:rFonts w:asciiTheme="minorHAnsi" w:eastAsiaTheme="minorEastAsia" w:hAnsiTheme="minorHAnsi"/>
+                <w:noProof/>
+                <w:sz w:val="22"/>
+                <w:lang w:eastAsia="ru-RU"/>
+              </w:rPr>
+              <w:tab/>
+            </w:r>
+            <w:r>
+              <w:rPr>
+                <w:rStyle w:val="a6"/>
+                <w:noProof/>
+              </w:rPr>
+              <w:t>(тут описа</w:t>
+            </w:r>
+            <w:r>
+              <w:rPr>
+                <w:rStyle w:val="a6"/>
+                <w:noProof/>
+              </w:rPr>
+              <w:t>н</w:t>
+            </w:r>
+            <w:r>
+              <w:rPr>
+                <w:rStyle w:val="a6"/>
+                <w:noProof/>
+              </w:rPr>
+              <w:t>ие стенда, и какие лабораторные практики мне на нем делать)</w:t>
+            </w:r>
+            <w:r>
+              <w:rPr>
+                <w:noProof/>
+                <w:webHidden/>
+              </w:rPr>
+              <w:tab/>
+            </w:r>
+            <w:r>
+              <w:rPr>
+                <w:noProof/>
+                <w:webHidden/>
+              </w:rPr>
+              <w:fldChar w:fldCharType="begin"/>
+            </w:r>
+            <w:r>
+              <w:rPr>
+                <w:noProof/>
+                <w:webHidden/>
+              </w:rPr>
+              <w:instrText xml:space="preserve"> PAGEREF _Toc9248001 \h </w:instrText>
+            </w:r>
+            <w:r>
+              <w:rPr>
+                <w:noProof/>
+                <w:webHidden/>
+              </w:rPr>
+            </w:r>
+            <w:r>
+              <w:rPr>
+                <w:noProof/>
+                <w:webHidden/>
+              </w:rPr>
+              <w:fldChar w:fldCharType="separate"/>
+            </w:r>
+            <w:r>
+              <w:rPr>
+                <w:noProof/>
+                <w:webHidden/>
+              </w:rPr>
+              <w:t>14</w:t>
+            </w:r>
+            <w:r>
+              <w:rPr>
+                <w:noProof/>
+                <w:webHidden/>
+              </w:rPr>
+              <w:fldChar w:fldCharType="end"/>
+            </w:r>
+          </w:hyperlink>
+        </w:p>
+        <w:p>
+          <w:pPr>
+            <w:pStyle w:val="11"/>
+            <w:rPr>
+              <w:rFonts w:asciiTheme="minorHAnsi" w:eastAsiaTheme="minorEastAsia" w:hAnsiTheme="minorHAnsi"/>
+              <w:noProof/>
+              <w:sz w:val="22"/>
+              <w:lang w:eastAsia="ru-RU"/>
+            </w:rPr>
+          </w:pPr>
+          <w:hyperlink w:anchor="_Toc9248002" w:history="1">
+            <w:r>
+              <w:rPr>
+                <w:rStyle w:val="a6"/>
+                <w:noProof/>
+              </w:rPr>
+              <w:t>3. Заключение</w:t>
+            </w:r>
+            <w:r>
+              <w:rPr>
+                <w:noProof/>
+                <w:webHidden/>
+              </w:rPr>
+              <w:tab/>
+            </w:r>
+            <w:r>
+              <w:rPr>
+                <w:noProof/>
+                <w:webHidden/>
+              </w:rPr>
+              <w:fldChar w:fldCharType="begin"/>
+            </w:r>
+            <w:r>
+              <w:rPr>
+                <w:noProof/>
+                <w:webHidden/>
+              </w:rPr>
+              <w:instrText xml:space="preserve"> PAGEREF _Toc9248002 \h </w:instrText>
+            </w:r>
+            <w:r>
+              <w:rPr>
+                <w:noProof/>
+                <w:webHidden/>
+              </w:rPr>
+            </w:r>
+            <w:r>
+              <w:rPr>
+                <w:noProof/>
+                <w:webHidden/>
+              </w:rPr>
+              <w:fldChar w:fldCharType="separate"/>
+            </w:r>
+            <w:r>
+              <w:rPr>
+                <w:noProof/>
+                <w:webHidden/>
+              </w:rPr>
+              <w:t>14</w:t>
+            </w:r>
+            <w:r>
+              <w:rPr>
+                <w:noProof/>
+                <w:webHidden/>
+              </w:rPr>
+              <w:fldChar w:fldCharType="end"/>
+            </w:r>
+          </w:hyperlink>
+        </w:p>
+        <w:p>
+          <w:pPr>
+            <w:pStyle w:val="11"/>
+            <w:rPr>
+              <w:rFonts w:asciiTheme="minorHAnsi" w:eastAsiaTheme="minorEastAsia" w:hAnsiTheme="minorHAnsi"/>
+              <w:noProof/>
+              <w:sz w:val="22"/>
+              <w:lang w:eastAsia="ru-RU"/>
+            </w:rPr>
+          </w:pPr>
+          <w:hyperlink w:anchor="_Toc9248003" w:history="1">
+            <w:r>
+              <w:rPr>
+                <w:rStyle w:val="a6"/>
+                <w:noProof/>
+              </w:rPr>
+              <w:t>4. Список литературы</w:t>
+            </w:r>
+            <w:r>
+              <w:rPr>
+                <w:noProof/>
+                <w:webHidden/>
+              </w:rPr>
+              <w:tab/>
+            </w:r>
+            <w:r>
+              <w:rPr>
+                <w:noProof/>
+                <w:webHidden/>
+              </w:rPr>
+              <w:fldChar w:fldCharType="begin"/>
+            </w:r>
+            <w:r>
+              <w:rPr>
+                <w:noProof/>
+                <w:webHidden/>
+              </w:rPr>
+              <w:instrText xml:space="preserve"> PAGEREF _Toc9248003 \h </w:instrText>
+            </w:r>
+            <w:r>
+              <w:rPr>
+                <w:noProof/>
+                <w:webHidden/>
+              </w:rPr>
+            </w:r>
+            <w:r>
+              <w:rPr>
+                <w:noProof/>
+                <w:webHidden/>
+              </w:rPr>
+              <w:fldChar w:fldCharType="separate"/>
+            </w:r>
+            <w:r>
+              <w:rPr>
+                <w:noProof/>
+                <w:webHidden/>
+              </w:rPr>
+              <w:t>14</w:t>
+            </w:r>
+            <w:r>
+              <w:rPr>
+                <w:noProof/>
+                <w:webHidden/>
+              </w:rPr>
+              <w:fldChar w:fldCharType="end"/>
+            </w:r>
+          </w:hyperlink>
+        </w:p>
+        <w:p>
+          <w:pPr>
+            <w:pStyle w:val="11"/>
+            <w:rPr>
+              <w:rFonts w:asciiTheme="minorHAnsi" w:eastAsiaTheme="minorEastAsia" w:hAnsiTheme="minorHAnsi"/>
+              <w:noProof/>
+              <w:sz w:val="22"/>
+              <w:lang w:eastAsia="ru-RU"/>
+            </w:rPr>
+          </w:pPr>
+          <w:hyperlink w:anchor="_Toc9248004" w:history="1">
+            <w:r>
+              <w:rPr>
+                <w:rStyle w:val="a6"/>
+                <w:noProof/>
+              </w:rPr>
+              <w:t>5. Приложение 1</w:t>
+            </w:r>
+            <w:r>
+              <w:rPr>
+                <w:noProof/>
+                <w:webHidden/>
+              </w:rPr>
+              <w:tab/>
+            </w:r>
+            <w:r>
+              <w:rPr>
+                <w:noProof/>
+                <w:webHidden/>
+              </w:rPr>
+              <w:fldChar w:fldCharType="begin"/>
+            </w:r>
+            <w:r>
+              <w:rPr>
+                <w:noProof/>
+                <w:webHidden/>
+              </w:rPr>
+              <w:instrText xml:space="preserve"> PAGEREF _Toc9248004 \h </w:instrText>
+            </w:r>
+            <w:r>
+              <w:rPr>
+                <w:noProof/>
+                <w:webHidden/>
+              </w:rPr>
+            </w:r>
+            <w:r>
+              <w:rPr>
+                <w:noProof/>
+                <w:webHidden/>
+              </w:rPr>
+              <w:fldChar w:fldCharType="separate"/>
+            </w:r>
+            <w:r>
+              <w:rPr>
+                <w:noProof/>
+                <w:webHidden/>
+              </w:rPr>
+              <w:t>14</w:t>
+            </w:r>
+            <w:r>
+              <w:rPr>
+                <w:noProof/>
+                <w:webHidden/>
+              </w:rPr>
+              <w:fldChar w:fldCharType="end"/>
+            </w:r>
+          </w:hyperlink>
+        </w:p>
+        <w:p>
+          <w:r>
+            <w:rPr>
+              <w:b/>
+              <w:bCs/>
+            </w:rPr>
+            <w:fldChar w:fldCharType="end"/>
+          </w:r>
+        </w:p>
+      </w:sdtContent>
+    </w:sdt>
+    <w:p>
+      <w:pPr>
+        <w:spacing w:after="160" w:line="259" w:lineRule="auto"/>
+        <w:ind w:firstLine="0"/>
+        <w:jc w:val="left"/>
         <w:rPr>
           <w:rFonts w:cs="Times New Roman"/>
         </w:rPr>
@@ -25,6 +1402,26 @@
         <w:rPr>
           <w:rFonts w:cs="Times New Roman"/>
         </w:rPr>
+        <w:br w:type="page"/>
+      </w:r>
+    </w:p>
+    <w:p>
+      <w:pPr>
+        <w:rPr>
+          <w:rFonts w:cs="Times New Roman"/>
+        </w:rPr>
+      </w:pPr>
+    </w:p>
+    <w:p>
+      <w:pPr>
+        <w:rPr>
+          <w:rFonts w:cs="Times New Roman"/>
+        </w:rPr>
+      </w:pPr>
+      <w:r>
+        <w:rPr>
+          <w:rFonts w:cs="Times New Roman"/>
+        </w:rPr>
         <w:t>Тема:</w:t>
       </w:r>
       <w:r>
@@ -37,15 +1434,7 @@
         <w:rPr>
           <w:rFonts w:cs="Times New Roman"/>
         </w:rPr>
-        <w:t>Разработка структуры Программно-аппаратная поддержка интеллектуального управления в биосисте</w:t>
-      </w:r>
-      <w:bookmarkStart w:id="0" w:name="_GoBack"/>
-      <w:bookmarkEnd w:id="0"/>
-      <w:r>
-        <w:rPr>
-          <w:rFonts w:cs="Times New Roman"/>
-        </w:rPr>
-        <w:t xml:space="preserve">мах и робототехнике.  </w:t>
+        <w:t xml:space="preserve">Разработка структуры Программно-аппаратная поддержка интеллектуального управления в биосистемах и робототехнике.  </w:t>
       </w:r>
     </w:p>
     <w:p>
@@ -101,8 +1490,13 @@
         <w:ind w:firstLine="0"/>
       </w:pPr>
       <w:r>
-        <w:t xml:space="preserve"> Введение</w:t>
-      </w:r>
+        <w:t xml:space="preserve"> </w:t>
+      </w:r>
+      <w:bookmarkStart w:id="0" w:name="_Toc9247989"/>
+      <w:r>
+        <w:t>Введение</w:t>
+      </w:r>
+      <w:bookmarkEnd w:id="0"/>
     </w:p>
     <w:p>
       <w:pPr>
@@ -114,7 +1508,21 @@
         <w:rPr>
           <w:rFonts w:cs="Times New Roman"/>
         </w:rPr>
-        <w:t>(Текст из нира от Решетникова раскидать по диплому, вставить в введение. Добавить в список литературы)</w:t>
+        <w:t xml:space="preserve">(Текст из </w:t>
+      </w:r>
+      <w:proofErr w:type="spellStart"/>
+      <w:r>
+        <w:rPr>
+          <w:rFonts w:cs="Times New Roman"/>
+        </w:rPr>
+        <w:t>нира</w:t>
+      </w:r>
+      <w:proofErr w:type="spellEnd"/>
+      <w:r>
+        <w:rPr>
+          <w:rFonts w:cs="Times New Roman"/>
+        </w:rPr>
+        <w:t xml:space="preserve"> от Решетникова раскидать по диплому, вставить в введение. Добавить в список литературы)</w:t>
       </w:r>
       <w:r>
         <w:rPr>
@@ -145,11 +1553,16 @@
         </w:numPr>
       </w:pPr>
       <w:r>
-        <w:t xml:space="preserve"> Интеллектуальное управление в робототехнике</w:t>
+        <w:t xml:space="preserve"> </w:t>
+      </w:r>
+      <w:bookmarkStart w:id="1" w:name="_Toc9247990"/>
+      <w:r>
+        <w:t>Интеллектуальное управление в робототехнике</w:t>
       </w:r>
       <w:r>
         <w:t xml:space="preserve"> и биосистемах</w:t>
       </w:r>
+      <w:bookmarkEnd w:id="1"/>
       <w:r>
         <w:rPr>
           <w:rFonts w:cs="Times New Roman"/>
@@ -165,8 +1578,13 @@
           <w:numId w:val="5"/>
         </w:numPr>
       </w:pPr>
-      <w:r>
-        <w:t xml:space="preserve">Биотехнические системы управления </w:t>
+      <w:bookmarkStart w:id="2" w:name="_Toc9247991"/>
+      <w:r>
+        <w:t>Биотехнические системы управления</w:t>
+      </w:r>
+      <w:bookmarkEnd w:id="2"/>
+      <w:r>
+        <w:t xml:space="preserve"> </w:t>
       </w:r>
     </w:p>
     <w:p>
@@ -217,14 +1635,42 @@
         <w:rPr>
           <w:lang w:eastAsia="ru-RU"/>
         </w:rPr>
-        <w:t xml:space="preserve">Копирующие - это подкатегория СУ, которые повторяют движения человека. Наиболее распространенным видом являются экзоскелеты, которые одеваются на всё тело, на несколько частей тела или на отдельную конечность. Обладают некоторой портативностью (хоть и далекой от идеала), что позволяет использовать их даже в повседневной жизни. Другой вид - это СУ, где движение передается задающим органом </w:t>
-      </w:r>
+        <w:t xml:space="preserve">Копирующие - это подкатегория СУ, которые повторяют движения человека. Наиболее распространенным видом являются </w:t>
+      </w:r>
+      <w:proofErr w:type="spellStart"/>
       <w:r>
         <w:rPr>
           <w:lang w:eastAsia="ru-RU"/>
         </w:rPr>
+        <w:t>экзоскелеты</w:t>
+      </w:r>
+      <w:proofErr w:type="spellEnd"/>
+      <w:r>
+        <w:rPr>
+          <w:lang w:eastAsia="ru-RU"/>
+        </w:rPr>
+        <w:t xml:space="preserve">, которые одеваются на всё тело, на несколько частей тела или на отдельную конечность. Обладают некоторой портативностью (хоть и далекой от идеала), что позволяет использовать их даже в повседневной жизни. Другой вид - это СУ, где движение передается задающим органом </w:t>
+      </w:r>
+      <w:r>
+        <w:rPr>
+          <w:lang w:eastAsia="ru-RU"/>
+        </w:rPr>
         <w:lastRenderedPageBreak/>
-        <w:t xml:space="preserve">(например, рычагом) На данный момент, один из копирующих манипуляторов умеет поднимать до 3 тонн груза. Пример: экзоскелет </w:t>
+        <w:t xml:space="preserve">(например, рычагом) На данный момент, один из копирующих манипуляторов умеет поднимать до 3 тонн груза. Пример: </w:t>
+      </w:r>
+      <w:proofErr w:type="spellStart"/>
+      <w:r>
+        <w:rPr>
+          <w:lang w:eastAsia="ru-RU"/>
+        </w:rPr>
+        <w:t>экзоскелет</w:t>
+      </w:r>
+      <w:proofErr w:type="spellEnd"/>
+      <w:r>
+        <w:rPr>
+          <w:lang w:eastAsia="ru-RU"/>
+        </w:rPr>
+        <w:t xml:space="preserve"> </w:t>
       </w:r>
       <w:r>
         <w:rPr>
@@ -239,6 +1685,7 @@
         </w:rPr>
         <w:t xml:space="preserve"> от компании </w:t>
       </w:r>
+      <w:proofErr w:type="spellStart"/>
       <w:r>
         <w:rPr>
           <w:i/>
@@ -246,6 +1693,7 @@
         </w:rPr>
         <w:t>Sarcos</w:t>
       </w:r>
+      <w:proofErr w:type="spellEnd"/>
       <w:r>
         <w:rPr>
           <w:lang w:eastAsia="ru-RU"/>
@@ -263,7 +1711,35 @@
         <w:rPr>
           <w:lang w:eastAsia="ru-RU"/>
         </w:rPr>
-        <w:t xml:space="preserve"> обладает продвинутой системой связи человека с механической частью, благодаря чему движения пилота и машины практически синхронны. Датчики мускульной активности со всех частей тела передают информацию на бортовой компьютер (находится на спине экзоскелета), который координирует все действия экзоскелета. В результате этого человек практически не испытывает усталости при физических нагрузках. Минус данной конструкции - огромное энергопотребление и ограниченность движений пилота.</w:t>
+        <w:t xml:space="preserve"> обладает продвинутой системой связи человека с механической частью, благодаря чему движения пилота и машины практически синхронны. Датчики мускульной активности со всех частей тела передают информацию на бортовой компьютер (находится на спине </w:t>
+      </w:r>
+      <w:proofErr w:type="spellStart"/>
+      <w:r>
+        <w:rPr>
+          <w:lang w:eastAsia="ru-RU"/>
+        </w:rPr>
+        <w:t>экзоскелета</w:t>
+      </w:r>
+      <w:proofErr w:type="spellEnd"/>
+      <w:r>
+        <w:rPr>
+          <w:lang w:eastAsia="ru-RU"/>
+        </w:rPr>
+        <w:t xml:space="preserve">), который координирует все действия </w:t>
+      </w:r>
+      <w:proofErr w:type="spellStart"/>
+      <w:r>
+        <w:rPr>
+          <w:lang w:eastAsia="ru-RU"/>
+        </w:rPr>
+        <w:t>экзоскелета</w:t>
+      </w:r>
+      <w:proofErr w:type="spellEnd"/>
+      <w:r>
+        <w:rPr>
+          <w:lang w:eastAsia="ru-RU"/>
+        </w:rPr>
+        <w:t>. В результате этого человек практически не испытывает усталости при физических нагрузках. Минус данной конструкции - огромное энергопотребление и ограниченность движений пилота.</w:t>
       </w:r>
     </w:p>
     <w:p>
@@ -287,8 +1763,13 @@
           <w:numId w:val="5"/>
         </w:numPr>
       </w:pPr>
-      <w:r>
-        <w:t xml:space="preserve">Автоматические системы управления </w:t>
+      <w:bookmarkStart w:id="3" w:name="_Toc9247992"/>
+      <w:r>
+        <w:t>Автоматические системы управления</w:t>
+      </w:r>
+      <w:bookmarkEnd w:id="3"/>
+      <w:r>
+        <w:t xml:space="preserve"> </w:t>
       </w:r>
     </w:p>
     <w:p>
@@ -373,11 +1854,19 @@
           <w:lang w:eastAsia="ru-RU"/>
         </w:rPr>
       </w:pPr>
+      <w:bookmarkStart w:id="4" w:name="_Toc9247993"/>
       <w:r>
         <w:rPr>
           <w:lang w:eastAsia="ru-RU"/>
         </w:rPr>
-        <w:t xml:space="preserve">Системы управления с обратной связью </w:t>
+        <w:t>Системы управления с обратной связью</w:t>
+      </w:r>
+      <w:bookmarkEnd w:id="4"/>
+      <w:r>
+        <w:rPr>
+          <w:lang w:eastAsia="ru-RU"/>
+        </w:rPr>
+        <w:t xml:space="preserve"> </w:t>
       </w:r>
     </w:p>
     <w:p>
@@ -605,18 +2094,11 @@
           <w:numId w:val="4"/>
         </w:numPr>
       </w:pPr>
-      <w:r>
-        <w:t>Интеллектуальные</w:t>
-      </w:r>
-      <w:r>
-        <w:t xml:space="preserve"> системы управления (нейронные сети</w:t>
-      </w:r>
-      <w:r>
-        <w:t xml:space="preserve"> </w:t>
-      </w:r>
-      <w:r>
-        <w:t>не четкая логика генетические алгоритмы)</w:t>
-      </w:r>
+      <w:bookmarkStart w:id="5" w:name="_Toc9247994"/>
+      <w:r>
+        <w:t>Интеллектуальные системы управления (нейронные сети не четкая логика генетические алгоритмы)</w:t>
+      </w:r>
+      <w:bookmarkEnd w:id="5"/>
     </w:p>
     <w:p/>
     <w:p>
@@ -627,21 +2109,37 @@
           <w:numId w:val="8"/>
         </w:numPr>
       </w:pPr>
+      <w:bookmarkStart w:id="6" w:name="_Toc9247995"/>
       <w:r>
         <w:t>Не четкая логика</w:t>
       </w:r>
-    </w:p>
-    <w:p>
-      <w:pPr>
-        <w:rPr>
-          <w:szCs w:val="24"/>
-        </w:rPr>
-      </w:pPr>
-      <w:r>
-        <w:rPr>
-          <w:szCs w:val="24"/>
-        </w:rPr>
-        <w:t xml:space="preserve">Основы нечёткой логики были заложены в конце 60-х годов 20 века в работах известного американского математика Латфи Заде </w:t>
+      <w:bookmarkEnd w:id="6"/>
+    </w:p>
+    <w:p>
+      <w:pPr>
+        <w:rPr>
+          <w:szCs w:val="24"/>
+        </w:rPr>
+      </w:pPr>
+      <w:r>
+        <w:rPr>
+          <w:szCs w:val="24"/>
+        </w:rPr>
+        <w:t xml:space="preserve">Основы нечёткой логики были заложены в конце 60-х годов 20 века в работах известного американского математика </w:t>
+      </w:r>
+      <w:proofErr w:type="spellStart"/>
+      <w:r>
+        <w:rPr>
+          <w:szCs w:val="24"/>
+        </w:rPr>
+        <w:t>Латфи</w:t>
+      </w:r>
+      <w:proofErr w:type="spellEnd"/>
+      <w:r>
+        <w:rPr>
+          <w:szCs w:val="24"/>
+        </w:rPr>
+        <w:t xml:space="preserve"> Заде </w:t>
       </w:r>
       <w:r>
         <w:rPr>
@@ -665,7 +2163,84 @@
         <w:rPr>
           <w:szCs w:val="24"/>
         </w:rPr>
-        <w:t xml:space="preserve"> в машине перед тобой сидит неопытный водитель - держись от нее подальше". Для создания действительно интеллектуальных систем, способных адекватно взаимодействовать с человеком, был необходим новый математический аппарат, который переводит неоднозначные жизненные утверждения в язык четких и формальных математических формул. Первым серьезным шагом в этом направлении стала теория нечетких множеств, разработанная Заде. Его работа "Fuzzy Sets", опубликованная в 1965 году в журнале "Information and Control", заложила основы моделирования интеллектуальной деятельности человека и стала начальным толчком к развитию новой математической теории интеллектуальных систем управления (ИСУ). </w:t>
+        <w:t xml:space="preserve"> в машине перед тобой сидит неопытный водитель - держись от нее подальше". Для создания действительно интеллектуальных систем, способных адекватно взаимодействовать с человеком, был необходим новый математический аппарат, который переводит неоднозначные жизненные утверждения в язык четких и формальных математических формул. Первым серьезным шагом в этом направлении стала теория нечетких множеств, разработанная Заде. Его работа "</w:t>
+      </w:r>
+      <w:proofErr w:type="spellStart"/>
+      <w:r>
+        <w:rPr>
+          <w:szCs w:val="24"/>
+        </w:rPr>
+        <w:t>Fuzzy</w:t>
+      </w:r>
+      <w:proofErr w:type="spellEnd"/>
+      <w:r>
+        <w:rPr>
+          <w:szCs w:val="24"/>
+        </w:rPr>
+        <w:t xml:space="preserve"> </w:t>
+      </w:r>
+      <w:proofErr w:type="spellStart"/>
+      <w:r>
+        <w:rPr>
+          <w:szCs w:val="24"/>
+        </w:rPr>
+        <w:t>Sets</w:t>
+      </w:r>
+      <w:proofErr w:type="spellEnd"/>
+      <w:r>
+        <w:rPr>
+          <w:szCs w:val="24"/>
+        </w:rPr>
+        <w:t>", опубликованная в 1965 году в журнале "</w:t>
+      </w:r>
+      <w:proofErr w:type="spellStart"/>
+      <w:r>
+        <w:rPr>
+          <w:szCs w:val="24"/>
+        </w:rPr>
+        <w:t>Information</w:t>
+      </w:r>
+      <w:proofErr w:type="spellEnd"/>
+      <w:r>
+        <w:rPr>
+          <w:szCs w:val="24"/>
+        </w:rPr>
+        <w:t xml:space="preserve"> </w:t>
+      </w:r>
+      <w:proofErr w:type="spellStart"/>
+      <w:r>
+        <w:rPr>
+          <w:szCs w:val="24"/>
+        </w:rPr>
+        <w:t>and</w:t>
+      </w:r>
+      <w:proofErr w:type="spellEnd"/>
+      <w:r>
+        <w:rPr>
+          <w:szCs w:val="24"/>
+        </w:rPr>
+        <w:t xml:space="preserve"> </w:t>
+      </w:r>
+      <w:proofErr w:type="spellStart"/>
+      <w:r>
+        <w:rPr>
+          <w:szCs w:val="24"/>
+        </w:rPr>
+        <w:t>Control</w:t>
+      </w:r>
+      <w:proofErr w:type="spellEnd"/>
+      <w:r>
+        <w:rPr>
+          <w:szCs w:val="24"/>
+        </w:rPr>
+        <w:t xml:space="preserve">", заложила основы моделирования интеллектуальной деятельности человека и стала начальным </w:t>
+      </w:r>
+      <w:r>
+        <w:rPr>
+          <w:szCs w:val="24"/>
+        </w:rPr>
+        <w:lastRenderedPageBreak/>
+        <w:t xml:space="preserve">толчком к развитию новой математической теории интеллектуальных систем управления (ИСУ). </w:t>
       </w:r>
     </w:p>
     <w:p>
@@ -702,19 +2277,7 @@
         <w:rPr>
           <w:szCs w:val="24"/>
         </w:rPr>
-        <w:t xml:space="preserve">возникли благодаря желанию описывать стратегии управления </w:t>
-      </w:r>
-      <w:r>
-        <w:rPr>
-          <w:szCs w:val="24"/>
-        </w:rPr>
-        <w:t>на качественном лингвистическом уровне</w:t>
-      </w:r>
-      <w:r>
-        <w:rPr>
-          <w:szCs w:val="24"/>
-        </w:rPr>
-        <w:t xml:space="preserve">. </w:t>
+        <w:t xml:space="preserve">возникли благодаря желанию описывать стратегии управления на качественном лингвистическом уровне. </w:t>
       </w:r>
     </w:p>
     <w:p>
@@ -900,7 +2463,21 @@
         <w:rPr>
           <w:szCs w:val="24"/>
         </w:rPr>
-        <w:t>Коротко перечислим преимущества fuzzy-систем по сравнению с другими:</w:t>
+        <w:t xml:space="preserve">Коротко перечислим преимущества </w:t>
+      </w:r>
+      <w:proofErr w:type="spellStart"/>
+      <w:r>
+        <w:rPr>
+          <w:szCs w:val="24"/>
+        </w:rPr>
+        <w:t>fuzzy</w:t>
+      </w:r>
+      <w:proofErr w:type="spellEnd"/>
+      <w:r>
+        <w:rPr>
+          <w:szCs w:val="24"/>
+        </w:rPr>
+        <w:t>-систем по сравнению с другими:</w:t>
       </w:r>
     </w:p>
     <w:p>
@@ -972,7 +2549,6 @@
       <w:pPr>
         <w:rPr>
           <w:szCs w:val="24"/>
-          <w:lang w:val="en-US"/>
         </w:rPr>
       </w:pPr>
     </w:p>
@@ -987,6 +2563,7 @@
         <w:rPr>
           <w:szCs w:val="24"/>
         </w:rPr>
+        <w:lastRenderedPageBreak/>
         <w:t>Рисунок 3.2. Структура САУ с нечётким регулятором</w:t>
       </w:r>
     </w:p>
@@ -1002,8 +2579,13 @@
         </w:rPr>
       </w:pPr>
       <w:r>
-        <w:t xml:space="preserve"> Генетический алгоритм</w:t>
-      </w:r>
+        <w:t xml:space="preserve"> </w:t>
+      </w:r>
+      <w:bookmarkStart w:id="7" w:name="_Toc9247996"/>
+      <w:r>
+        <w:t>Генетический алгоритм</w:t>
+      </w:r>
+      <w:bookmarkEnd w:id="7"/>
     </w:p>
     <w:p>
       <w:pPr>
@@ -1019,13 +2601,81 @@
         <w:rPr>
           <w:szCs w:val="24"/>
         </w:rPr>
-        <w:t xml:space="preserve">Существовало несколько подходов к моделированию естественного эволюционного отбора. Одни из первых соображений высказывались А. Тюренгом еще в 40 годах 20 века, когда он определил три основных подхода, в рамках которых возможно использование методов поиска для автоматического создания "Разумной" компьютерной программы. Первый подход состоит в применении </w:t>
-      </w:r>
-      <w:r>
-        <w:rPr>
-          <w:szCs w:val="24"/>
-        </w:rPr>
-        <w:t>поиска в пространстве чисел, представляющих компьютерные программы кандидаты. Этот подход отражает предложенные Тюрингом идеи в области логического обоснования вычислительных алгоритмов. Второй подход Тюринг описал как "культурный" поиск, который опирается на знание экспертных систем. Третий подход Тюринг определил как «Генетический или эволюционный</w:t>
+        <w:t xml:space="preserve">Существовало несколько подходов к моделированию естественного эволюционного отбора. Одни из первых соображений высказывались А. </w:t>
+      </w:r>
+      <w:proofErr w:type="spellStart"/>
+      <w:r>
+        <w:rPr>
+          <w:szCs w:val="24"/>
+        </w:rPr>
+        <w:t>Тюренгом</w:t>
+      </w:r>
+      <w:proofErr w:type="spellEnd"/>
+      <w:r>
+        <w:rPr>
+          <w:szCs w:val="24"/>
+        </w:rPr>
+        <w:t xml:space="preserve"> еще в 40 годах 20 века, когда он определил три основных подхода, в рамках которых возможно использование методов поиска для автоматического создания "Разумной" компьютерной программы. Первый подход состоит в применении </w:t>
+      </w:r>
+      <w:r>
+        <w:rPr>
+          <w:szCs w:val="24"/>
+        </w:rPr>
+        <w:t xml:space="preserve">поиска в пространстве чисел, представляющих компьютерные программы кандидаты. Этот подход отражает предложенные </w:t>
+      </w:r>
+      <w:proofErr w:type="spellStart"/>
+      <w:r>
+        <w:rPr>
+          <w:szCs w:val="24"/>
+        </w:rPr>
+        <w:t>Тюрингом</w:t>
+      </w:r>
+      <w:proofErr w:type="spellEnd"/>
+      <w:r>
+        <w:rPr>
+          <w:szCs w:val="24"/>
+        </w:rPr>
+        <w:t xml:space="preserve"> идеи в области логического обоснования вычислительных алгоритмов. Второй подход </w:t>
+      </w:r>
+      <w:proofErr w:type="spellStart"/>
+      <w:r>
+        <w:rPr>
+          <w:szCs w:val="24"/>
+        </w:rPr>
+        <w:t>Тюринг</w:t>
+      </w:r>
+      <w:proofErr w:type="spellEnd"/>
+      <w:r>
+        <w:rPr>
+          <w:szCs w:val="24"/>
+        </w:rPr>
+        <w:t xml:space="preserve"> описал как "культурный" поиск, который опирается на знание экспертных систем. Третий подход </w:t>
+      </w:r>
+      <w:proofErr w:type="spellStart"/>
+      <w:r>
+        <w:rPr>
+          <w:szCs w:val="24"/>
+        </w:rPr>
+        <w:t>Тюринг</w:t>
+      </w:r>
+      <w:proofErr w:type="spellEnd"/>
+      <w:r>
+        <w:rPr>
+          <w:szCs w:val="24"/>
+        </w:rPr>
+        <w:t xml:space="preserve"> </w:t>
+      </w:r>
+      <w:r>
+        <w:rPr>
+          <w:szCs w:val="24"/>
+        </w:rPr>
+        <w:t>определил,</w:t>
+      </w:r>
+      <w:r>
+        <w:rPr>
+          <w:szCs w:val="24"/>
+        </w:rPr>
+        <w:t xml:space="preserve"> как «Генетический или эволюционный</w:t>
       </w:r>
       <w:r>
         <w:rPr>
@@ -1087,123 +2737,159 @@
         <w:rPr>
           <w:szCs w:val="24"/>
         </w:rPr>
+        <w:t xml:space="preserve">В нашем случае интересен последний подход. Суть этого метода, названного "генетический алгоритм" (ГА), состоит в следующем. Пусть требуется найти экстремум некоторой неизвестной функции, определенной в пространстве нескольких переменных (параметров). Эта функция называется "фитнес - функцией" или "функцией приспособленности индивидов". Вычислим значения искомой функции для некоторого множества случайно выбранных вариантов пробных значений параметров. Это множество ГА есть "население" или "популяция индивидов", а </w:t>
+      </w:r>
+      <w:r>
+        <w:rPr>
+          <w:szCs w:val="24"/>
+        </w:rPr>
+        <w:t>каждый элемент — это</w:t>
+      </w:r>
+      <w:r>
+        <w:rPr>
+          <w:szCs w:val="24"/>
+        </w:rPr>
+        <w:t xml:space="preserve"> множества</w:t>
+      </w:r>
+      <w:r>
+        <w:rPr>
+          <w:szCs w:val="24"/>
+        </w:rPr>
+        <w:t xml:space="preserve"> есть "индивид". Каждое конкретное значение отдельного параметра у всяко</w:t>
+      </w:r>
+      <w:r>
+        <w:rPr>
+          <w:szCs w:val="24"/>
+        </w:rPr>
+        <w:t>г</w:t>
+      </w:r>
+      <w:r>
+        <w:rPr>
+          <w:szCs w:val="24"/>
+        </w:rPr>
+        <w:t>о индивида, представленное в некоторой системе кодировки, е</w:t>
+      </w:r>
+      <w:r>
+        <w:rPr>
+          <w:szCs w:val="24"/>
+        </w:rPr>
+        <w:t>с</w:t>
+      </w:r>
+      <w:r>
+        <w:rPr>
+          <w:szCs w:val="24"/>
+        </w:rPr>
+        <w:t xml:space="preserve">ть ген. Отберем несколько вариантов, давших наибольшее значение функции пригодности, и разобьем их произвольно на пары. </w:t>
+      </w:r>
+      <w:r>
+        <w:rPr>
+          <w:szCs w:val="24"/>
+        </w:rPr>
+        <w:t>И</w:t>
+      </w:r>
+      <w:r>
+        <w:rPr>
+          <w:szCs w:val="24"/>
+        </w:rPr>
+        <w:t>з каждой пары образуем новую пару вариантов путем обмена значениями некоторых параметров</w:t>
+      </w:r>
+      <w:r>
+        <w:rPr>
+          <w:szCs w:val="24"/>
+        </w:rPr>
+        <w:t xml:space="preserve"> и</w:t>
+      </w:r>
+      <w:r>
+        <w:rPr>
+          <w:szCs w:val="24"/>
+        </w:rPr>
+        <w:t xml:space="preserve"> </w:t>
+      </w:r>
+      <w:r>
+        <w:rPr>
+          <w:szCs w:val="24"/>
+        </w:rPr>
+        <w:t>таким образом</w:t>
+      </w:r>
+      <w:r>
+        <w:rPr>
+          <w:szCs w:val="24"/>
+        </w:rPr>
+        <w:t xml:space="preserve"> получаем новую пару.</w:t>
+      </w:r>
+      <w:r>
+        <w:rPr>
+          <w:szCs w:val="24"/>
+        </w:rPr>
+        <w:t xml:space="preserve"> </w:t>
+      </w:r>
+      <w:r>
+        <w:rPr>
+          <w:szCs w:val="24"/>
+        </w:rPr>
+        <w:t>Эта операция называется скрещивание</w:t>
+      </w:r>
+      <w:r>
+        <w:rPr>
+          <w:szCs w:val="24"/>
+        </w:rPr>
+        <w:t xml:space="preserve">, алгоритм этой операции представлен на </w:t>
+      </w:r>
+      <w:r>
+        <w:rPr>
+          <w:szCs w:val="24"/>
+        </w:rPr>
+        <w:t xml:space="preserve">рисунке 2.1. Затем случайным образом немного изменяем значения некоторых параметров в новой паре. Эта операция называется мутация (Рис. 2.1). Множество все новых индивидов - есть новая популяция, т.е. новое множество наборов пробных значений параметров - индивидов. Рассчитываем для них значения функции пригодности и повторяем скрещивание и мутацию до тех пор, пока не приблизимся с заданной точностью </w:t>
+      </w:r>
+      <w:r>
+        <w:rPr>
+          <w:szCs w:val="24"/>
+        </w:rPr>
+        <w:t>к искомому экстремуму</w:t>
+      </w:r>
+      <w:r>
+        <w:rPr>
+          <w:szCs w:val="24"/>
+        </w:rPr>
+        <w:t xml:space="preserve"> функции. Правило остановки здесь четко не определенно, </w:t>
+      </w:r>
+      <w:r>
+        <w:rPr>
+          <w:szCs w:val="24"/>
+        </w:rPr>
+        <w:t>однако в</w:t>
+      </w:r>
+      <w:r>
+        <w:rPr>
+          <w:szCs w:val="24"/>
+        </w:rPr>
+        <w:t xml:space="preserve"> теории ГА показано, что метод позволяет с заданной точностью приблизиться к экстремуму функции. Такой алгоритм </w:t>
+      </w:r>
+      <w:r>
+        <w:rPr>
+          <w:szCs w:val="24"/>
+        </w:rPr>
+        <w:t xml:space="preserve">дает </w:t>
+      </w:r>
+      <w:r>
+        <w:rPr>
+          <w:szCs w:val="24"/>
+        </w:rPr>
+        <w:t>возможность отыскивать экстремум даже изменяющейся со временем исследуемой функции.</w:t>
+      </w:r>
+    </w:p>
+    <w:p>
+      <w:pPr>
+        <w:ind w:firstLine="720"/>
+        <w:rPr>
+          <w:szCs w:val="24"/>
+        </w:rPr>
+      </w:pPr>
+      <w:r>
+        <w:rPr>
+          <w:szCs w:val="24"/>
+        </w:rPr>
         <w:lastRenderedPageBreak/>
-        <w:t>В нашем случае интересен последний подход. Суть этого метода, названного "генетический алгоритм" (ГА), состоит в следующем. Пусть требуется найти экстремум некоторой неизвестной функции, определенной в пространстве нескольких переменных (параметров). Эта функция называется "фитнес - функцией" или "функцией приспособленности индивидов". Вычислим значения искомой функции для некоторого множества случайно выбранных вариантов пробных значений параметров. Это множество ГА есть "население" или "популяция индивидов", а каждый элемент это множества</w:t>
-      </w:r>
-      <w:r>
-        <w:rPr>
-          <w:szCs w:val="24"/>
-        </w:rPr>
-        <w:t xml:space="preserve"> есть "индивид". Каждое конкретное значение отдельного параметра у всяко</w:t>
-      </w:r>
-      <w:r>
-        <w:rPr>
-          <w:szCs w:val="24"/>
-        </w:rPr>
-        <w:t>г</w:t>
-      </w:r>
-      <w:r>
-        <w:rPr>
-          <w:szCs w:val="24"/>
-        </w:rPr>
-        <w:t>о индивида, представленное в некоторой системе кодировки, е</w:t>
-      </w:r>
-      <w:r>
-        <w:rPr>
-          <w:szCs w:val="24"/>
-        </w:rPr>
-        <w:t>с</w:t>
-      </w:r>
-      <w:r>
-        <w:rPr>
-          <w:szCs w:val="24"/>
-        </w:rPr>
-        <w:t xml:space="preserve">ть ген. Отберем несколько вариантов, давших наибольшее значение функции пригодности, и разобьем их произвольно на пары. </w:t>
-      </w:r>
-      <w:r>
-        <w:rPr>
-          <w:szCs w:val="24"/>
-        </w:rPr>
-        <w:t>И</w:t>
-      </w:r>
-      <w:r>
-        <w:rPr>
-          <w:szCs w:val="24"/>
-        </w:rPr>
-        <w:t>з каждой пары образуем новую пару вариантов путем обмена значениями некоторых параметров</w:t>
-      </w:r>
-      <w:r>
-        <w:rPr>
-          <w:szCs w:val="24"/>
-        </w:rPr>
-        <w:t xml:space="preserve"> и</w:t>
-      </w:r>
-      <w:r>
-        <w:rPr>
-          <w:szCs w:val="24"/>
-        </w:rPr>
-        <w:t xml:space="preserve"> </w:t>
-      </w:r>
-      <w:r>
-        <w:rPr>
-          <w:szCs w:val="24"/>
-        </w:rPr>
-        <w:t>таким образом</w:t>
-      </w:r>
-      <w:r>
-        <w:rPr>
-          <w:szCs w:val="24"/>
-        </w:rPr>
-        <w:t xml:space="preserve"> получаем новую пару.</w:t>
-      </w:r>
-      <w:r>
-        <w:rPr>
-          <w:szCs w:val="24"/>
-        </w:rPr>
-        <w:t xml:space="preserve"> </w:t>
-      </w:r>
-      <w:r>
-        <w:rPr>
-          <w:szCs w:val="24"/>
-        </w:rPr>
-        <w:t>Эта операция называется скрещивание</w:t>
-      </w:r>
-      <w:r>
-        <w:rPr>
-          <w:szCs w:val="24"/>
-        </w:rPr>
-        <w:t xml:space="preserve">, алгоритм этой операции представлен на </w:t>
-      </w:r>
-      <w:r>
-        <w:rPr>
-          <w:szCs w:val="24"/>
-        </w:rPr>
-        <w:t xml:space="preserve">рисунке 2.1. Затем случайным образом немного изменяем значения некоторых параметров в новой паре. Эта операция называется мутация (Рис. 2.1). Множество все новых индивидов - есть новая популяция, т.е. новое множество наборов пробных значений параметров - индивидов. Рассчитываем для них значения функции пригодности и повторяем скрещивание и мутацию до тех пор, пока не приблизимся с заданной точностью к искомой экстремуму функции. Правило остановки здесь четко не определенно, однако  в теории ГА показано, что метод позволяет с заданной точностью приблизиться к экстремуму функции. Такой алгоритм </w:t>
-      </w:r>
-      <w:r>
-        <w:rPr>
-          <w:szCs w:val="24"/>
-        </w:rPr>
-        <w:t xml:space="preserve">дает </w:t>
-      </w:r>
-      <w:r>
-        <w:rPr>
-          <w:szCs w:val="24"/>
-        </w:rPr>
-        <w:t>возможность отыскивать экстремум даже изменяющейся со временем исследуемой функции.</w:t>
-      </w:r>
-    </w:p>
-    <w:p>
-      <w:pPr>
-        <w:ind w:firstLine="720"/>
-        <w:rPr>
-          <w:szCs w:val="24"/>
-        </w:rPr>
-      </w:pPr>
-      <w:r>
-        <w:rPr>
-          <w:szCs w:val="24"/>
-        </w:rPr>
         <w:t xml:space="preserve">ГА, относящиеся к поисковым эвристическим методам одно- и многокритериальной оптимизации, применимы для более широкого класса целевых функций, чем большинство стандартных методов, в частности, метод градиентного спуска. Большинство традиционных методов оптимизации оперируют с одним аргументом целевой функции, вычисляя новое значение аргумента на основании предыдущего его значения. ГА, напротив, оперирует с некоторым множеством аргументов и не использует свойства целевой функции. </w:t>
       </w:r>
     </w:p>
@@ -1283,12 +2969,13 @@
             <v:path o:extrusionok="f" gradientshapeok="t" o:connecttype="rect"/>
             <o:lock v:ext="edit" aspectratio="t"/>
           </v:shapetype>
-          <v:shape id="_x0000_i1944" type="#_x0000_t75" style="width:164.4pt;height:21.6pt" o:ole="">
+          <v:shape id="_x0000_i1025" type="#_x0000_t75" style="width:164.4pt;height:21.6pt" o:ole="">
             <v:imagedata r:id="rId7" o:title=""/>
           </v:shape>
-          <o:OLEObject Type="Embed" ProgID="Equation.3" ShapeID="_x0000_i1944" DrawAspect="Content" ObjectID="_1618746853" r:id="rId8"/>
+          <o:OLEObject Type="Embed" ProgID="Equation.3" ShapeID="_x0000_i1025" DrawAspect="Content" ObjectID="_1620143542" r:id="rId8"/>
         </w:object>
       </w:r>
+      <w:proofErr w:type="gramStart"/>
       <w:r>
         <w:rPr>
           <w:szCs w:val="24"/>
@@ -1299,8 +2986,15 @@
         <w:rPr>
           <w:szCs w:val="24"/>
         </w:rPr>
-        <w:t xml:space="preserve">      </w:t>
-      </w:r>
+        <w:t xml:space="preserve">  </w:t>
+      </w:r>
+      <w:r>
+        <w:rPr>
+          <w:szCs w:val="24"/>
+        </w:rPr>
+        <w:t xml:space="preserve"> </w:t>
+      </w:r>
+      <w:proofErr w:type="gramEnd"/>
       <w:r>
         <w:rPr>
           <w:szCs w:val="24"/>
@@ -1326,10 +3020,10 @@
           <w:szCs w:val="24"/>
         </w:rPr>
         <w:object w:dxaOrig="240" w:dyaOrig="279">
-          <v:shape id="_x0000_i1945" type="#_x0000_t75" style="width:12pt;height:13.8pt" o:ole="" o:bullet="t">
+          <v:shape id="_x0000_i1026" type="#_x0000_t75" style="width:12pt;height:13.8pt" o:ole="" o:bullet="t">
             <v:imagedata r:id="rId9" o:title=""/>
           </v:shape>
-          <o:OLEObject Type="Embed" ProgID="Equation.3" ShapeID="_x0000_i1945" DrawAspect="Content" ObjectID="_1618746854" r:id="rId10"/>
+          <o:OLEObject Type="Embed" ProgID="Equation.3" ShapeID="_x0000_i1026" DrawAspect="Content" ObjectID="_1620143543" r:id="rId10"/>
         </w:object>
       </w:r>
       <w:r>
@@ -1337,7 +3031,35 @@
           <w:szCs w:val="24"/>
         </w:rPr>
         <w:tab/>
-        <w:t>- система кодирования (Coding system);</w:t>
+        <w:t>- система кодирования (</w:t>
+      </w:r>
+      <w:proofErr w:type="spellStart"/>
+      <w:r>
+        <w:rPr>
+          <w:szCs w:val="24"/>
+        </w:rPr>
+        <w:t>Coding</w:t>
+      </w:r>
+      <w:proofErr w:type="spellEnd"/>
+      <w:r>
+        <w:rPr>
+          <w:szCs w:val="24"/>
+        </w:rPr>
+        <w:t xml:space="preserve"> </w:t>
+      </w:r>
+      <w:proofErr w:type="spellStart"/>
+      <w:r>
+        <w:rPr>
+          <w:szCs w:val="24"/>
+        </w:rPr>
+        <w:t>system</w:t>
+      </w:r>
+      <w:proofErr w:type="spellEnd"/>
+      <w:r>
+        <w:rPr>
+          <w:szCs w:val="24"/>
+        </w:rPr>
+        <w:t>);</w:t>
       </w:r>
     </w:p>
     <w:p>
@@ -1358,10 +3080,10 @@
           <w:szCs w:val="24"/>
         </w:rPr>
         <w:object w:dxaOrig="260" w:dyaOrig="240">
-          <v:shape id="_x0000_i1946" type="#_x0000_t75" style="width:13.2pt;height:12pt" o:ole="">
+          <v:shape id="_x0000_i1027" type="#_x0000_t75" style="width:13.2pt;height:12pt" o:ole="">
             <v:imagedata r:id="rId11" o:title=""/>
           </v:shape>
-          <o:OLEObject Type="Embed" ProgID="Equation.3" ShapeID="_x0000_i1946" DrawAspect="Content" ObjectID="_1618746855" r:id="rId12"/>
+          <o:OLEObject Type="Embed" ProgID="Equation.3" ShapeID="_x0000_i1027" DrawAspect="Content" ObjectID="_1620143544" r:id="rId12"/>
         </w:object>
       </w:r>
       <w:r>
@@ -1369,7 +3091,35 @@
           <w:szCs w:val="24"/>
         </w:rPr>
         <w:tab/>
-        <w:t>- функция пригодности (Fitness function);</w:t>
+        <w:t>- функция пригодности (</w:t>
+      </w:r>
+      <w:proofErr w:type="spellStart"/>
+      <w:r>
+        <w:rPr>
+          <w:szCs w:val="24"/>
+        </w:rPr>
+        <w:t>Fitness</w:t>
+      </w:r>
+      <w:proofErr w:type="spellEnd"/>
+      <w:r>
+        <w:rPr>
+          <w:szCs w:val="24"/>
+        </w:rPr>
+        <w:t xml:space="preserve"> </w:t>
+      </w:r>
+      <w:proofErr w:type="spellStart"/>
+      <w:r>
+        <w:rPr>
+          <w:szCs w:val="24"/>
+        </w:rPr>
+        <w:t>function</w:t>
+      </w:r>
+      <w:proofErr w:type="spellEnd"/>
+      <w:r>
+        <w:rPr>
+          <w:szCs w:val="24"/>
+        </w:rPr>
+        <w:t>);</w:t>
       </w:r>
     </w:p>
     <w:p>
@@ -1390,10 +3140,10 @@
           <w:szCs w:val="24"/>
         </w:rPr>
         <w:object w:dxaOrig="320" w:dyaOrig="300">
-          <v:shape id="_x0000_i1947" type="#_x0000_t75" style="width:16.2pt;height:15pt" o:ole="">
+          <v:shape id="_x0000_i1028" type="#_x0000_t75" style="width:16.2pt;height:15pt" o:ole="">
             <v:imagedata r:id="rId13" o:title=""/>
           </v:shape>
-          <o:OLEObject Type="Embed" ProgID="Equation.3" ShapeID="_x0000_i1947" DrawAspect="Content" ObjectID="_1618746856" r:id="rId14"/>
+          <o:OLEObject Type="Embed" ProgID="Equation.3" ShapeID="_x0000_i1028" DrawAspect="Content" ObjectID="_1620143545" r:id="rId14"/>
         </w:object>
       </w:r>
       <w:r>
@@ -1401,7 +3151,35 @@
           <w:szCs w:val="24"/>
         </w:rPr>
         <w:tab/>
-        <w:t xml:space="preserve">- начальная популяция (Initial population); </w:t>
+        <w:t>- начальная популяция (</w:t>
+      </w:r>
+      <w:proofErr w:type="spellStart"/>
+      <w:r>
+        <w:rPr>
+          <w:szCs w:val="24"/>
+        </w:rPr>
+        <w:t>Initial</w:t>
+      </w:r>
+      <w:proofErr w:type="spellEnd"/>
+      <w:r>
+        <w:rPr>
+          <w:szCs w:val="24"/>
+        </w:rPr>
+        <w:t xml:space="preserve"> </w:t>
+      </w:r>
+      <w:proofErr w:type="spellStart"/>
+      <w:r>
+        <w:rPr>
+          <w:szCs w:val="24"/>
+        </w:rPr>
+        <w:t>population</w:t>
+      </w:r>
+      <w:proofErr w:type="spellEnd"/>
+      <w:r>
+        <w:rPr>
+          <w:szCs w:val="24"/>
+        </w:rPr>
+        <w:t xml:space="preserve">); </w:t>
       </w:r>
     </w:p>
     <w:p>
@@ -1415,7 +3193,6 @@
         <w:rPr>
           <w:szCs w:val="24"/>
         </w:rPr>
-        <w:lastRenderedPageBreak/>
         <w:tab/>
       </w:r>
       <w:r>
@@ -1423,10 +3200,10 @@
           <w:szCs w:val="24"/>
         </w:rPr>
         <w:object w:dxaOrig="240" w:dyaOrig="260">
-          <v:shape id="_x0000_i1948" type="#_x0000_t75" style="width:12pt;height:13.2pt" o:ole="">
+          <v:shape id="_x0000_i1029" type="#_x0000_t75" style="width:12pt;height:13.2pt" o:ole="">
             <v:imagedata r:id="rId15" o:title=""/>
           </v:shape>
-          <o:OLEObject Type="Embed" ProgID="Equation.3" ShapeID="_x0000_i1948" DrawAspect="Content" ObjectID="_1618746857" r:id="rId16"/>
+          <o:OLEObject Type="Embed" ProgID="Equation.3" ShapeID="_x0000_i1029" DrawAspect="Content" ObjectID="_1620143546" r:id="rId16"/>
         </w:object>
       </w:r>
       <w:r>
@@ -1434,7 +3211,35 @@
           <w:szCs w:val="24"/>
         </w:rPr>
         <w:tab/>
-        <w:t xml:space="preserve">- размер начальной популяции (Population size); </w:t>
+        <w:t>- размер начальной популяции (</w:t>
+      </w:r>
+      <w:proofErr w:type="spellStart"/>
+      <w:r>
+        <w:rPr>
+          <w:szCs w:val="24"/>
+        </w:rPr>
+        <w:t>Population</w:t>
+      </w:r>
+      <w:proofErr w:type="spellEnd"/>
+      <w:r>
+        <w:rPr>
+          <w:szCs w:val="24"/>
+        </w:rPr>
+        <w:t xml:space="preserve"> </w:t>
+      </w:r>
+      <w:proofErr w:type="spellStart"/>
+      <w:r>
+        <w:rPr>
+          <w:szCs w:val="24"/>
+        </w:rPr>
+        <w:t>size</w:t>
+      </w:r>
+      <w:proofErr w:type="spellEnd"/>
+      <w:r>
+        <w:rPr>
+          <w:szCs w:val="24"/>
+        </w:rPr>
+        <w:t xml:space="preserve">); </w:t>
       </w:r>
     </w:p>
     <w:p>
@@ -1455,10 +3260,10 @@
           <w:szCs w:val="24"/>
         </w:rPr>
         <w:object w:dxaOrig="260" w:dyaOrig="260">
-          <v:shape id="_x0000_i1949" type="#_x0000_t75" style="width:13.2pt;height:13.2pt" o:ole="">
+          <v:shape id="_x0000_i1030" type="#_x0000_t75" style="width:13.2pt;height:13.2pt" o:ole="">
             <v:imagedata r:id="rId17" o:title=""/>
           </v:shape>
-          <o:OLEObject Type="Embed" ProgID="Equation.3" ShapeID="_x0000_i1949" DrawAspect="Content" ObjectID="_1618746858" r:id="rId18"/>
+          <o:OLEObject Type="Embed" ProgID="Equation.3" ShapeID="_x0000_i1030" DrawAspect="Content" ObjectID="_1620143547" r:id="rId18"/>
         </w:object>
       </w:r>
       <w:r>
@@ -1466,7 +3271,35 @@
           <w:szCs w:val="24"/>
         </w:rPr>
         <w:tab/>
-        <w:t>- операция селекции (Selection operation);</w:t>
+        <w:t>- операция селекции (</w:t>
+      </w:r>
+      <w:proofErr w:type="spellStart"/>
+      <w:r>
+        <w:rPr>
+          <w:szCs w:val="24"/>
+        </w:rPr>
+        <w:t>Selection</w:t>
+      </w:r>
+      <w:proofErr w:type="spellEnd"/>
+      <w:r>
+        <w:rPr>
+          <w:szCs w:val="24"/>
+        </w:rPr>
+        <w:t xml:space="preserve"> </w:t>
+      </w:r>
+      <w:proofErr w:type="spellStart"/>
+      <w:r>
+        <w:rPr>
+          <w:szCs w:val="24"/>
+        </w:rPr>
+        <w:t>operation</w:t>
+      </w:r>
+      <w:proofErr w:type="spellEnd"/>
+      <w:r>
+        <w:rPr>
+          <w:szCs w:val="24"/>
+        </w:rPr>
+        <w:t>);</w:t>
       </w:r>
     </w:p>
     <w:p>
@@ -1487,10 +3320,10 @@
           <w:szCs w:val="24"/>
         </w:rPr>
         <w:object w:dxaOrig="680" w:dyaOrig="360">
-          <v:shape id="_x0000_i1950" type="#_x0000_t75" style="width:33.6pt;height:18pt" o:ole="">
+          <v:shape id="_x0000_i1031" type="#_x0000_t75" style="width:33.6pt;height:18pt" o:ole="">
             <v:imagedata r:id="rId19" o:title=""/>
           </v:shape>
-          <o:OLEObject Type="Embed" ProgID="Equation.3" ShapeID="_x0000_i1950" DrawAspect="Content" ObjectID="_1618746859" r:id="rId20"/>
+          <o:OLEObject Type="Embed" ProgID="Equation.3" ShapeID="_x0000_i1031" DrawAspect="Content" ObjectID="_1620143548" r:id="rId20"/>
         </w:object>
       </w:r>
       <w:r>
@@ -1498,24 +3331,94 @@
           <w:szCs w:val="24"/>
         </w:rPr>
         <w:tab/>
-        <w:t xml:space="preserve">- операция скрещивания (Crossover operation), </w:t>
+        <w:t>- операция скрещивания (</w:t>
+      </w:r>
+      <w:proofErr w:type="spellStart"/>
+      <w:r>
+        <w:rPr>
+          <w:szCs w:val="24"/>
+        </w:rPr>
+        <w:t>Crossover</w:t>
+      </w:r>
+      <w:proofErr w:type="spellEnd"/>
+      <w:r>
+        <w:rPr>
+          <w:szCs w:val="24"/>
+        </w:rPr>
+        <w:t xml:space="preserve"> </w:t>
+      </w:r>
+      <w:proofErr w:type="spellStart"/>
+      <w:r>
+        <w:rPr>
+          <w:szCs w:val="24"/>
+        </w:rPr>
+        <w:t>operation</w:t>
+      </w:r>
+      <w:proofErr w:type="spellEnd"/>
+      <w:r>
+        <w:rPr>
+          <w:szCs w:val="24"/>
+        </w:rPr>
+        <w:t xml:space="preserve">), </w:t>
       </w:r>
       <w:r>
         <w:rPr>
           <w:szCs w:val="24"/>
         </w:rPr>
         <w:object w:dxaOrig="340" w:dyaOrig="360">
-          <v:shape id="_x0000_i1951" type="#_x0000_t75" style="width:16.8pt;height:18pt" o:ole="">
+          <v:shape id="_x0000_i1032" type="#_x0000_t75" style="width:16.8pt;height:18pt" o:ole="">
             <v:imagedata r:id="rId21" o:title=""/>
           </v:shape>
-          <o:OLEObject Type="Embed" ProgID="Equation.3" ShapeID="_x0000_i1951" DrawAspect="Content" ObjectID="_1618746860" r:id="rId22"/>
+          <o:OLEObject Type="Embed" ProgID="Equation.3" ShapeID="_x0000_i1032" DrawAspect="Content" ObjectID="_1620143549" r:id="rId22"/>
         </w:object>
       </w:r>
       <w:r>
         <w:rPr>
           <w:szCs w:val="24"/>
         </w:rPr>
-        <w:t>- вероятность скрещивания (Probability of crossover);</w:t>
+        <w:t>- вероятность скрещивания (</w:t>
+      </w:r>
+      <w:proofErr w:type="spellStart"/>
+      <w:r>
+        <w:rPr>
+          <w:szCs w:val="24"/>
+        </w:rPr>
+        <w:t>Probability</w:t>
+      </w:r>
+      <w:proofErr w:type="spellEnd"/>
+      <w:r>
+        <w:rPr>
+          <w:szCs w:val="24"/>
+        </w:rPr>
+        <w:t xml:space="preserve"> </w:t>
+      </w:r>
+      <w:proofErr w:type="spellStart"/>
+      <w:r>
+        <w:rPr>
+          <w:szCs w:val="24"/>
+        </w:rPr>
+        <w:t>of</w:t>
+      </w:r>
+      <w:proofErr w:type="spellEnd"/>
+      <w:r>
+        <w:rPr>
+          <w:szCs w:val="24"/>
+        </w:rPr>
+        <w:t xml:space="preserve"> </w:t>
+      </w:r>
+      <w:proofErr w:type="spellStart"/>
+      <w:r>
+        <w:rPr>
+          <w:szCs w:val="24"/>
+        </w:rPr>
+        <w:t>crossover</w:t>
+      </w:r>
+      <w:proofErr w:type="spellEnd"/>
+      <w:r>
+        <w:rPr>
+          <w:szCs w:val="24"/>
+        </w:rPr>
+        <w:t>);</w:t>
       </w:r>
     </w:p>
     <w:p>
@@ -1537,10 +3440,10 @@
           <w:szCs w:val="24"/>
         </w:rPr>
         <w:object w:dxaOrig="700" w:dyaOrig="360">
-          <v:shape id="_x0000_i1952" type="#_x0000_t75" style="width:35.4pt;height:18pt" o:ole="">
+          <v:shape id="_x0000_i1033" type="#_x0000_t75" style="width:35.4pt;height:18pt" o:ole="">
             <v:imagedata r:id="rId23" o:title=""/>
           </v:shape>
-          <o:OLEObject Type="Embed" ProgID="Equation.3" ShapeID="_x0000_i1952" DrawAspect="Content" ObjectID="_1618746861" r:id="rId24"/>
+          <o:OLEObject Type="Embed" ProgID="Equation.3" ShapeID="_x0000_i1033" DrawAspect="Content" ObjectID="_1620143550" r:id="rId24"/>
         </w:object>
       </w:r>
       <w:r>
@@ -1551,12 +3454,14 @@
         <w:tab/>
         <w:t xml:space="preserve">- </w:t>
       </w:r>
+      <w:proofErr w:type="gramStart"/>
       <w:r>
         <w:rPr>
           <w:szCs w:val="24"/>
         </w:rPr>
         <w:t>операция</w:t>
       </w:r>
+      <w:proofErr w:type="gramEnd"/>
       <w:r>
         <w:rPr>
           <w:szCs w:val="24"/>
@@ -1582,10 +3487,10 @@
           <w:szCs w:val="24"/>
         </w:rPr>
         <w:object w:dxaOrig="340" w:dyaOrig="360">
-          <v:shape id="_x0000_i1953" type="#_x0000_t75" style="width:16.8pt;height:18pt" o:ole="">
+          <v:shape id="_x0000_i1034" type="#_x0000_t75" style="width:16.8pt;height:18pt" o:ole="">
             <v:imagedata r:id="rId25" o:title=""/>
           </v:shape>
-          <o:OLEObject Type="Embed" ProgID="Equation.3" ShapeID="_x0000_i1953" DrawAspect="Content" ObjectID="_1618746862" r:id="rId26"/>
+          <o:OLEObject Type="Embed" ProgID="Equation.3" ShapeID="_x0000_i1034" DrawAspect="Content" ObjectID="_1620143551" r:id="rId26"/>
         </w:object>
       </w:r>
       <w:r>
@@ -1641,10 +3546,10 @@
           <w:szCs w:val="24"/>
         </w:rPr>
         <w:object w:dxaOrig="279" w:dyaOrig="260">
-          <v:shape id="_x0000_i1954" type="#_x0000_t75" style="width:13.8pt;height:13.2pt" o:ole="" o:bullet="t">
+          <v:shape id="_x0000_i1035" type="#_x0000_t75" style="width:13.8pt;height:13.2pt" o:ole="" o:bullet="t">
             <v:imagedata r:id="rId27" o:title=""/>
           </v:shape>
-          <o:OLEObject Type="Embed" ProgID="Equation.3" ShapeID="_x0000_i1954" DrawAspect="Content" ObjectID="_1618746863" r:id="rId28"/>
+          <o:OLEObject Type="Embed" ProgID="Equation.3" ShapeID="_x0000_i1035" DrawAspect="Content" ObjectID="_1620143552" r:id="rId28"/>
         </w:object>
       </w:r>
       <w:r>
@@ -1652,7 +3557,35 @@
           <w:szCs w:val="24"/>
         </w:rPr>
         <w:tab/>
-        <w:t>- условие остановки (Termination condition).</w:t>
+        <w:t>- условие остановки (</w:t>
+      </w:r>
+      <w:proofErr w:type="spellStart"/>
+      <w:r>
+        <w:rPr>
+          <w:szCs w:val="24"/>
+        </w:rPr>
+        <w:t>Termination</w:t>
+      </w:r>
+      <w:proofErr w:type="spellEnd"/>
+      <w:r>
+        <w:rPr>
+          <w:szCs w:val="24"/>
+        </w:rPr>
+        <w:t xml:space="preserve"> </w:t>
+      </w:r>
+      <w:proofErr w:type="spellStart"/>
+      <w:r>
+        <w:rPr>
+          <w:szCs w:val="24"/>
+        </w:rPr>
+        <w:t>condition</w:t>
+      </w:r>
+      <w:proofErr w:type="spellEnd"/>
+      <w:r>
+        <w:rPr>
+          <w:szCs w:val="24"/>
+        </w:rPr>
+        <w:t>).</w:t>
       </w:r>
     </w:p>
     <w:p>
@@ -1695,6 +3628,7 @@
           <w:szCs w:val="24"/>
           <w:lang w:eastAsia="ru-RU"/>
         </w:rPr>
+        <w:lastRenderedPageBreak/>
         <w:drawing>
           <wp:inline distT="0" distB="0" distL="0" distR="0">
             <wp:extent cx="4518660" cy="3253740"/>
@@ -1911,14 +3845,7 @@
         <w:rPr>
           <w:szCs w:val="24"/>
         </w:rPr>
-        <w:t xml:space="preserve">Работа модели переходит во вторую стадию формирования массива новых решений. На этом этапе, генетический алгоритм случайным образом выбирает новое решение и добавляет в массив для скрещивания (рисунок 2.4), повторяя процедуру несколько раз, </w:t>
-      </w:r>
-      <w:r>
-        <w:rPr>
-          <w:szCs w:val="24"/>
-        </w:rPr>
-        <w:lastRenderedPageBreak/>
-        <w:t xml:space="preserve">пропорционально пригодности данного решения. Такой метод перебора называется «Метод Монте - Карло». Схематично он представлен на рисунке 2.3. </w:t>
+        <w:t xml:space="preserve">Работа модели переходит во вторую стадию формирования массива новых решений. На этом этапе, генетический алгоритм случайным образом выбирает новое решение и добавляет в массив для скрещивания (рисунок 2.4), повторяя процедуру несколько раз, пропорционально пригодности данного решения. Такой метод перебора называется «Метод Монте - Карло». Схематично он представлен на рисунке 2.3. </w:t>
       </w:r>
     </w:p>
     <w:p>
@@ -2044,6 +3971,7 @@
         <w:rPr>
           <w:szCs w:val="24"/>
         </w:rPr>
+        <w:lastRenderedPageBreak/>
         <w:t>Рисунок 2.41</w:t>
       </w:r>
       <w:r>
@@ -2062,20 +3990,58 @@
         <w:rPr>
           <w:szCs w:val="24"/>
         </w:rPr>
+        <w:t xml:space="preserve"> Здесь Р</w:t>
+      </w:r>
+      <w:r>
+        <w:rPr>
+          <w:szCs w:val="24"/>
+          <w:lang w:val="en-US"/>
+        </w:rPr>
+        <w:t>mu</w:t>
+      </w:r>
+      <w:r>
+        <w:rPr>
+          <w:szCs w:val="24"/>
+        </w:rPr>
+        <w:t xml:space="preserve"> – </w:t>
+      </w:r>
+      <w:r>
+        <w:rPr>
+          <w:szCs w:val="24"/>
+        </w:rPr>
+        <w:t xml:space="preserve">вероятность мутации, </w:t>
+      </w:r>
+      <w:r>
+        <w:rPr>
+          <w:szCs w:val="24"/>
+          <w:lang w:val="en-US"/>
+        </w:rPr>
+        <w:t>PS</w:t>
+      </w:r>
+      <w:r>
+        <w:rPr>
+          <w:szCs w:val="24"/>
+        </w:rPr>
+        <w:t>-</w:t>
+      </w:r>
+      <w:r>
+        <w:rPr>
+          <w:szCs w:val="24"/>
+        </w:rPr>
+        <w:t>размер популяции,</w:t>
+      </w:r>
+      <w:r>
+        <w:rPr>
+          <w:szCs w:val="24"/>
+        </w:rPr>
         <w:t xml:space="preserve"> </w:t>
       </w:r>
       <w:r>
         <w:rPr>
           <w:szCs w:val="24"/>
-        </w:rPr>
-        <w:t>Здесь Р</w:t>
-      </w:r>
-      <w:r>
-        <w:rPr>
-          <w:szCs w:val="24"/>
           <w:lang w:val="en-US"/>
         </w:rPr>
-        <w:t>mu</w:t>
+        <w:t>CHR</w:t>
       </w:r>
       <w:r>
         <w:rPr>
@@ -2087,112 +4053,7 @@
         <w:rPr>
           <w:szCs w:val="24"/>
         </w:rPr>
-        <w:t xml:space="preserve">вероятность мутации, </w:t>
-      </w:r>
-      <w:r>
-        <w:rPr>
-          <w:szCs w:val="24"/>
-          <w:lang w:val="en-US"/>
-        </w:rPr>
-        <w:t>PS</w:t>
-      </w:r>
-      <w:r>
-        <w:rPr>
-          <w:szCs w:val="24"/>
-        </w:rPr>
-        <w:t>-</w:t>
-      </w:r>
-      <w:r>
-        <w:rPr>
-          <w:szCs w:val="24"/>
-        </w:rPr>
-        <w:t>размер популяции,</w:t>
-      </w:r>
-      <w:r>
-        <w:rPr>
-          <w:szCs w:val="24"/>
-        </w:rPr>
-        <w:t xml:space="preserve"> </w:t>
-      </w:r>
-      <w:r>
-        <w:rPr>
-          <w:szCs w:val="24"/>
-          <w:lang w:val="en-US"/>
-        </w:rPr>
-        <w:t>CHR</w:t>
-      </w:r>
-      <w:r>
-        <w:rPr>
-          <w:szCs w:val="24"/>
-        </w:rPr>
-        <w:t xml:space="preserve"> – </w:t>
-      </w:r>
-      <w:r>
-        <w:rPr>
-          <w:szCs w:val="24"/>
-        </w:rPr>
         <w:t>хромосома</w:t>
-      </w:r>
-    </w:p>
-    <w:p>
-      <w:pPr>
-        <w:rPr>
-          <w:szCs w:val="24"/>
-        </w:rPr>
-      </w:pPr>
-      <w:r>
-        <w:rPr>
-          <w:szCs w:val="24"/>
-        </w:rPr>
-        <w:t xml:space="preserve">В задаче управления перевернутым маятником </w:t>
-      </w:r>
-      <w:r>
-        <w:rPr>
-          <w:szCs w:val="24"/>
-        </w:rPr>
-        <w:t xml:space="preserve">применение ГА возможно реализовать </w:t>
-      </w:r>
-      <w:r>
-        <w:rPr>
-          <w:szCs w:val="24"/>
-        </w:rPr>
-        <w:t xml:space="preserve">в двух вариантах: </w:t>
-      </w:r>
-    </w:p>
-    <w:p>
-      <w:pPr>
-        <w:numPr>
-          <w:ilvl w:val="0"/>
-          <w:numId w:val="9"/>
-        </w:numPr>
-        <w:suppressAutoHyphens/>
-        <w:rPr>
-          <w:szCs w:val="24"/>
-        </w:rPr>
-      </w:pPr>
-      <w:r>
-        <w:rPr>
-          <w:szCs w:val="24"/>
-        </w:rPr>
-        <w:t>разделенное обучение и управление, с предварительной верификацией модели.</w:t>
-      </w:r>
-    </w:p>
-    <w:p>
-      <w:pPr>
-        <w:numPr>
-          <w:ilvl w:val="0"/>
-          <w:numId w:val="9"/>
-        </w:numPr>
-        <w:suppressAutoHyphens/>
-        <w:rPr>
-          <w:szCs w:val="24"/>
-        </w:rPr>
-      </w:pPr>
-      <w:r>
-        <w:rPr>
-          <w:szCs w:val="24"/>
-        </w:rPr>
-        <w:t xml:space="preserve">совмещенное обучение и управление </w:t>
       </w:r>
     </w:p>
     <w:p>
@@ -2210,8 +4071,13 @@
           <w:numId w:val="8"/>
         </w:numPr>
       </w:pPr>
-      <w:r>
-        <w:t xml:space="preserve">Структура программно-алгоритмического стенда </w:t>
+      <w:bookmarkStart w:id="8" w:name="_Toc9247997"/>
+      <w:r>
+        <w:t>Структура программно-алгоритмического стенда</w:t>
+      </w:r>
+      <w:bookmarkEnd w:id="8"/>
+      <w:r>
+        <w:t xml:space="preserve"> </w:t>
       </w:r>
     </w:p>
     <w:p>
@@ -2219,9 +4085,10 @@
         <w:pStyle w:val="2"/>
         <w:numPr>
           <w:ilvl w:val="1"/>
-          <w:numId w:val="7"/>
+          <w:numId w:val="8"/>
         </w:numPr>
       </w:pPr>
+      <w:bookmarkStart w:id="9" w:name="_Toc9247998"/>
       <w:r>
         <w:t>Оборудование (</w:t>
       </w:r>
@@ -2233,6 +4100,42 @@
       </w:r>
       <w:r>
         <w:t>, изображения их характеристики</w:t>
+      </w:r>
+      <w:bookmarkEnd w:id="9"/>
+    </w:p>
+    <w:p>
+      <w:pPr>
+        <w:pStyle w:val="3"/>
+        <w:rPr>
+          <w:rFonts w:cs="Times New Roman"/>
+        </w:rPr>
+      </w:pPr>
+      <w:bookmarkStart w:id="10" w:name="_Toc9247999"/>
+      <w:bookmarkStart w:id="11" w:name="_GoBack"/>
+      <w:r>
+        <w:rPr>
+          <w:rFonts w:cs="Times New Roman"/>
+          <w:lang w:val="en-US"/>
+        </w:rPr>
+        <w:t xml:space="preserve">3.1.2 </w:t>
+      </w:r>
+      <w:r>
+        <w:rPr>
+          <w:rFonts w:cs="Times New Roman"/>
+        </w:rPr>
+        <w:t>Датчики</w:t>
+      </w:r>
+      <w:bookmarkEnd w:id="10"/>
+      <w:r>
+        <w:rPr>
+          <w:rFonts w:cs="Times New Roman"/>
+        </w:rPr>
+        <w:t xml:space="preserve"> </w:t>
+      </w:r>
+    </w:p>
+    <w:p>
+      <w:r>
+        <w:t>Датчик давления</w:t>
       </w:r>
     </w:p>
     <w:p>
@@ -2328,7 +4231,6 @@
               <w:ind w:firstLine="0"/>
             </w:pPr>
             <w:r>
-              <w:lastRenderedPageBreak/>
               <w:t xml:space="preserve">Датчик влажности и температуры </w:t>
             </w:r>
           </w:p>
@@ -2621,6 +4523,7 @@
         <w:rPr>
           <w:i/>
         </w:rPr>
+        <w:lastRenderedPageBreak/>
         <w:t>HC</w:t>
       </w:r>
       <w:r>
@@ -2632,21 +4535,25 @@
       <w:r>
         <w:t xml:space="preserve">Технология </w:t>
       </w:r>
+      <w:proofErr w:type="spellStart"/>
       <w:r>
         <w:rPr>
           <w:i/>
         </w:rPr>
         <w:t>Bluetooth</w:t>
       </w:r>
+      <w:proofErr w:type="spellEnd"/>
       <w:r>
         <w:t xml:space="preserve"> используется для передачи данных между двумя устройствами, которые находятся в непосредственной близости друг с другом, причем необязательна прямая видимость. Технология </w:t>
       </w:r>
+      <w:proofErr w:type="spellStart"/>
       <w:r>
         <w:rPr>
           <w:i/>
         </w:rPr>
         <w:t>Bluetooth</w:t>
       </w:r>
+      <w:proofErr w:type="spellEnd"/>
       <w:r>
         <w:t xml:space="preserve"> обеспечивает хорошую устойчивость к широкополосным помехам, что позволяет множеству устройств, находящихся в одном месте, одновременно общаться между собой, не мешая друг другу. Очень широко данная технология используется в телефонах, планшетах, ноутбуках.</w:t>
       </w:r>
@@ -2655,39 +4562,47 @@
       <w:r>
         <w:t xml:space="preserve">Одно из лучших решений для организации двусторонней связь по </w:t>
       </w:r>
+      <w:proofErr w:type="spellStart"/>
       <w:r>
         <w:rPr>
           <w:i/>
         </w:rPr>
         <w:t>Bluetooth</w:t>
       </w:r>
+      <w:proofErr w:type="spellEnd"/>
       <w:r>
         <w:t xml:space="preserve"> вашего </w:t>
       </w:r>
+      <w:proofErr w:type="spellStart"/>
       <w:r>
         <w:rPr>
           <w:i/>
         </w:rPr>
         <w:t>Arduino</w:t>
       </w:r>
+      <w:proofErr w:type="spellEnd"/>
       <w:r>
         <w:t xml:space="preserve">-устройства с планшетом, ноутбуком или другим </w:t>
       </w:r>
+      <w:proofErr w:type="spellStart"/>
       <w:r>
         <w:rPr>
           <w:i/>
         </w:rPr>
         <w:t>Bluetooth</w:t>
       </w:r>
+      <w:proofErr w:type="spellEnd"/>
       <w:r>
         <w:t xml:space="preserve">-устройством – </w:t>
       </w:r>
+      <w:proofErr w:type="spellStart"/>
       <w:r>
         <w:rPr>
           <w:i/>
         </w:rPr>
         <w:t>Bluetooth</w:t>
       </w:r>
+      <w:proofErr w:type="spellEnd"/>
       <w:r>
         <w:t xml:space="preserve">-модуль </w:t>
       </w:r>
@@ -2700,30 +4615,36 @@
       <w:r>
         <w:t xml:space="preserve">-05, который может работать как </w:t>
       </w:r>
+      <w:proofErr w:type="spellStart"/>
       <w:r>
         <w:rPr>
           <w:i/>
         </w:rPr>
         <w:t>master</w:t>
       </w:r>
+      <w:proofErr w:type="spellEnd"/>
       <w:r>
         <w:t xml:space="preserve"> (осуществлять поиск </w:t>
       </w:r>
+      <w:proofErr w:type="spellStart"/>
       <w:r>
         <w:rPr>
           <w:i/>
         </w:rPr>
         <w:t>Bluetooth</w:t>
       </w:r>
+      <w:proofErr w:type="spellEnd"/>
       <w:r>
         <w:t xml:space="preserve">-устройств и инициировать установку связи), так и </w:t>
       </w:r>
+      <w:proofErr w:type="spellStart"/>
       <w:r>
         <w:rPr>
           <w:i/>
         </w:rPr>
         <w:t>slave</w:t>
       </w:r>
+      <w:proofErr w:type="spellEnd"/>
       <w:r>
         <w:t xml:space="preserve"> (ведомое устройство).</w:t>
       </w:r>
@@ -2735,7 +4656,6 @@
           <w:noProof/>
           <w:lang w:eastAsia="ru-RU"/>
         </w:rPr>
-        <w:lastRenderedPageBreak/>
         <w:drawing>
           <wp:inline distT="0" distB="0" distL="0" distR="0">
             <wp:extent cx="5414645" cy="5414645"/>
@@ -2811,8 +4731,16 @@
               <w:rPr>
                 <w:lang w:eastAsia="ru-RU"/>
               </w:rPr>
-              <w:t>Чип Bluetooth</w:t>
-            </w:r>
+              <w:t xml:space="preserve">Чип </w:t>
+            </w:r>
+            <w:proofErr w:type="spellStart"/>
+            <w:r>
+              <w:rPr>
+                <w:lang w:eastAsia="ru-RU"/>
+              </w:rPr>
+              <w:t>Bluetooth</w:t>
+            </w:r>
+            <w:proofErr w:type="spellEnd"/>
           </w:p>
         </w:tc>
         <w:tc>
@@ -2920,6 +4848,7 @@
               <w:rPr>
                 <w:lang w:eastAsia="ru-RU"/>
               </w:rPr>
+              <w:lastRenderedPageBreak/>
               <w:t>Чувствительность</w:t>
             </w:r>
           </w:p>
@@ -2938,8 +4867,16 @@
               <w:rPr>
                 <w:lang w:eastAsia="ru-RU"/>
               </w:rPr>
-              <w:t>–80 dBм</w:t>
-            </w:r>
+              <w:t xml:space="preserve">–80 </w:t>
+            </w:r>
+            <w:proofErr w:type="spellStart"/>
+            <w:r>
+              <w:rPr>
+                <w:lang w:eastAsia="ru-RU"/>
+              </w:rPr>
+              <w:t>dBм</w:t>
+            </w:r>
+            <w:proofErr w:type="spellEnd"/>
           </w:p>
         </w:tc>
       </w:tr>
@@ -3124,12 +5061,28 @@
                 <w:lang w:eastAsia="ru-RU"/>
               </w:rPr>
             </w:pPr>
+            <w:proofErr w:type="spellStart"/>
             <w:r>
               <w:rPr>
                 <w:lang w:eastAsia="ru-RU"/>
               </w:rPr>
-              <w:t>master, slave</w:t>
-            </w:r>
+              <w:t>master</w:t>
+            </w:r>
+            <w:proofErr w:type="spellEnd"/>
+            <w:r>
+              <w:rPr>
+                <w:lang w:eastAsia="ru-RU"/>
+              </w:rPr>
+              <w:t xml:space="preserve">, </w:t>
+            </w:r>
+            <w:proofErr w:type="spellStart"/>
+            <w:r>
+              <w:rPr>
+                <w:lang w:eastAsia="ru-RU"/>
+              </w:rPr>
+              <w:t>slave</w:t>
+            </w:r>
+            <w:proofErr w:type="spellEnd"/>
           </w:p>
         </w:tc>
       </w:tr>
@@ -3251,7 +5204,6 @@
     <w:p/>
     <w:p>
       <w:r>
-        <w:lastRenderedPageBreak/>
         <w:t xml:space="preserve">Сенсор </w:t>
       </w:r>
       <w:r>
@@ -3301,7 +5253,15 @@
         <w:t xml:space="preserve"> </w:t>
       </w:r>
       <w:r>
-        <w:t>1 лк = 1 лм/м2</w:t>
+        <w:t xml:space="preserve">1 </w:t>
+      </w:r>
+      <w:proofErr w:type="spellStart"/>
+      <w:r>
+        <w:t>лк</w:t>
+      </w:r>
+      <w:proofErr w:type="spellEnd"/>
+      <w:r>
+        <w:t xml:space="preserve"> = 1 лм/м2</w:t>
       </w:r>
     </w:p>
     <w:p>
@@ -3310,6 +5270,7 @@
           <w:noProof/>
           <w:lang w:eastAsia="ru-RU"/>
         </w:rPr>
+        <w:lastRenderedPageBreak/>
         <w:drawing>
           <wp:inline distT="0" distB="0" distL="0" distR="0">
             <wp:extent cx="4579620" cy="4091940"/>
@@ -3667,19 +5628,173 @@
     <w:p/>
     <w:p>
       <w:pPr>
+        <w:pStyle w:val="3"/>
+      </w:pPr>
+      <w:bookmarkStart w:id="12" w:name="_Toc9248000"/>
+      <w:r>
+        <w:rPr>
+          <w:lang w:val="en-US"/>
+        </w:rPr>
+        <w:t xml:space="preserve">3.1.2 </w:t>
+      </w:r>
+      <w:r>
+        <w:t>Свет</w:t>
+      </w:r>
+      <w:bookmarkEnd w:id="12"/>
+    </w:p>
+    <w:p>
+      <w:r>
+        <w:rPr>
+          <w:b/>
+        </w:rPr>
+        <w:t>Для стенда требуется освещение</w:t>
+      </w:r>
+      <w:r>
+        <w:t xml:space="preserve"> </w:t>
+      </w:r>
+      <w:r>
+        <w:t xml:space="preserve">с наступлением весны световой день и увеличился, иногда растениям все же не хватает солнечного света. В этом случае на помощь придет </w:t>
+      </w:r>
+      <w:proofErr w:type="spellStart"/>
+      <w:r>
+        <w:t>фитолампа</w:t>
+      </w:r>
+      <w:proofErr w:type="spellEnd"/>
+      <w:r>
+        <w:t xml:space="preserve"> для рассады. Она потребляет немного электроэнергии и позволяет "досвечивать" растения в один из самых уязвимых периодов их роста и развития.</w:t>
+      </w:r>
+    </w:p>
+    <w:p>
+      <w:pPr>
+        <w:pStyle w:val="a7"/>
+        <w:numPr>
+          <w:ilvl w:val="0"/>
+          <w:numId w:val="10"/>
+        </w:numPr>
+      </w:pPr>
+      <w:r>
+        <w:rPr>
+          <w:b/>
+        </w:rPr>
+        <w:t xml:space="preserve">Лампа </w:t>
+      </w:r>
+      <w:proofErr w:type="spellStart"/>
+      <w:r>
+        <w:rPr>
+          <w:b/>
+        </w:rPr>
+        <w:t>биколорная</w:t>
+      </w:r>
+      <w:proofErr w:type="spellEnd"/>
+      <w:r>
+        <w:t>. Самый простой вид, включающий всего два типа ламп – синего и красного цвета. Эти цвета благотворно влияют на рост и развитие растений и важны для активизации фотосинтеза. Такая лампа подходит для любых растений, которые выращивают на подоконнике, в качестве дополнения к естественному освещению.</w:t>
+      </w:r>
+    </w:p>
+    <w:p>
+      <w:pPr>
+        <w:pStyle w:val="a7"/>
+        <w:numPr>
+          <w:ilvl w:val="0"/>
+          <w:numId w:val="10"/>
+        </w:numPr>
+      </w:pPr>
+      <w:r>
+        <w:rPr>
+          <w:b/>
+        </w:rPr>
+        <w:lastRenderedPageBreak/>
+        <w:t xml:space="preserve">Лампа </w:t>
+      </w:r>
+      <w:proofErr w:type="spellStart"/>
+      <w:r>
+        <w:rPr>
+          <w:b/>
+        </w:rPr>
+        <w:t>мультиспектровая</w:t>
+      </w:r>
+      <w:proofErr w:type="spellEnd"/>
+      <w:r>
+        <w:t>. В ней сочетаются теплый белый, красный, синий и дальний красный цвета. Такой световой "</w:t>
+      </w:r>
+      <w:proofErr w:type="spellStart"/>
+      <w:r>
+        <w:t>микс</w:t>
+      </w:r>
+      <w:proofErr w:type="spellEnd"/>
+      <w:r>
+        <w:t xml:space="preserve">" максимально стимулирует цветение и плодоношение. </w:t>
+      </w:r>
+      <w:proofErr w:type="spellStart"/>
+      <w:r>
+        <w:t>Мультиспектровую</w:t>
+      </w:r>
+      <w:proofErr w:type="spellEnd"/>
+      <w:r>
+        <w:t xml:space="preserve"> лампу используют для загущенных посадок и взрослых комнатных растений (если стоит пасмурная погода, например). Для рассады такая </w:t>
+      </w:r>
+      <w:proofErr w:type="spellStart"/>
+      <w:r>
+        <w:t>фитолампа</w:t>
+      </w:r>
+      <w:proofErr w:type="spellEnd"/>
+      <w:r>
+        <w:t xml:space="preserve"> подходит в меньшей степени, зато с ее помощью можно получить урожай перца, лука и т.д.</w:t>
+      </w:r>
+    </w:p>
+    <w:p>
+      <w:pPr>
+        <w:pStyle w:val="a7"/>
+        <w:numPr>
+          <w:ilvl w:val="0"/>
+          <w:numId w:val="10"/>
+        </w:numPr>
+      </w:pPr>
+      <w:r>
+        <w:rPr>
+          <w:b/>
+        </w:rPr>
+        <w:t>Лампа полного спектра.</w:t>
+      </w:r>
+      <w:r>
+        <w:t xml:space="preserve"> В таком светильнике собраны все цвета радуги (пиковая яркость – у красного и синего светодиодов). Поэтому иногда лампы полного спектра называют "личным солнцем". Используя </w:t>
+      </w:r>
+      <w:proofErr w:type="spellStart"/>
+      <w:r>
+        <w:t>полноспектральную</w:t>
+      </w:r>
+      <w:proofErr w:type="spellEnd"/>
+      <w:r>
+        <w:t xml:space="preserve"> подсветку, можно выращивать растения от стадии семян до получения урожая при полном отсутствии солнца и света (даже в темной кладовке). Такое "агрессивное" свечение идеально подходит для выращивания острого красного перца, который иногда получается не слишком жгучим из-за "вялого" северного солнца.</w:t>
+      </w:r>
+    </w:p>
+    <w:p>
+      <w:pPr>
         <w:pStyle w:val="2"/>
         <w:numPr>
           <w:ilvl w:val="1"/>
-          <w:numId w:val="7"/>
+          <w:numId w:val="8"/>
         </w:numPr>
       </w:pPr>
-      <w:r>
-        <w:t xml:space="preserve">(тут описание стенда, и какие лабораторные практики мне на нем делать) </w:t>
-      </w:r>
-    </w:p>
-    <w:p>
-      <w:r>
-        <w:t>Прога будет считывать инфу с растения, просто считывать.</w:t>
+      <w:bookmarkStart w:id="13" w:name="_Toc9248001"/>
+      <w:r>
+        <w:t xml:space="preserve"> </w:t>
+      </w:r>
+      <w:r>
+        <w:t>(тут описание стенда, и какие лабораторные практики мне на нем делать)</w:t>
+      </w:r>
+      <w:bookmarkEnd w:id="13"/>
+      <w:r>
+        <w:t xml:space="preserve"> </w:t>
+      </w:r>
+    </w:p>
+    <w:p>
+      <w:proofErr w:type="spellStart"/>
+      <w:r>
+        <w:t>Прога</w:t>
+      </w:r>
+      <w:proofErr w:type="spellEnd"/>
+      <w:r>
+        <w:t xml:space="preserve"> будет считывать инфу с растения, просто считывать.</w:t>
       </w:r>
     </w:p>
     <w:p>
@@ -3688,54 +5803,179 @@
       </w:r>
     </w:p>
     <w:p>
-      <w:r>
-        <w:t>Прога по синезубу получает данные сует их в бд строит по ним график всё</w:t>
-      </w:r>
+      <w:proofErr w:type="spellStart"/>
+      <w:r>
+        <w:t>Прога</w:t>
+      </w:r>
+      <w:proofErr w:type="spellEnd"/>
+      <w:r>
+        <w:t xml:space="preserve"> по </w:t>
+      </w:r>
+      <w:proofErr w:type="spellStart"/>
+      <w:r>
+        <w:t>синезубу</w:t>
+      </w:r>
+      <w:proofErr w:type="spellEnd"/>
+      <w:r>
+        <w:t xml:space="preserve"> получает данные сует их в </w:t>
+      </w:r>
+      <w:proofErr w:type="spellStart"/>
+      <w:r>
+        <w:t>бд</w:t>
+      </w:r>
+      <w:proofErr w:type="spellEnd"/>
+      <w:r>
+        <w:t xml:space="preserve"> строит по ним график всё</w:t>
+      </w:r>
+    </w:p>
+    <w:p>
+      <w:r>
+        <w:t xml:space="preserve">Разработанное программное средство </w:t>
+      </w:r>
+      <w:r>
+        <w:t>будет осуществлять,</w:t>
+      </w:r>
+      <w:r>
+        <w:t xml:space="preserve"> полив растения, </w:t>
+      </w:r>
+      <w:r>
+        <w:t>включения</w:t>
+      </w:r>
+      <w:r>
+        <w:t xml:space="preserve"> света, а </w:t>
+      </w:r>
+      <w:r>
+        <w:t>также</w:t>
+      </w:r>
+      <w:r>
+        <w:t xml:space="preserve"> </w:t>
+      </w:r>
+      <w:r>
+        <w:t>считывание</w:t>
+      </w:r>
+      <w:r>
+        <w:t xml:space="preserve"> нейронных сигналов</w:t>
+      </w:r>
+      <w:r>
+        <w:t xml:space="preserve"> с растения</w:t>
+      </w:r>
+      <w:r>
+        <w:t xml:space="preserve"> и выведение </w:t>
+      </w:r>
+      <w:r>
+        <w:t>графика,</w:t>
+      </w:r>
+      <w:r>
+        <w:t xml:space="preserve"> </w:t>
+      </w:r>
+      <w:r>
+        <w:t>отображающего</w:t>
+      </w:r>
+      <w:r>
+        <w:t xml:space="preserve"> </w:t>
+      </w:r>
+      <w:r>
+        <w:t>реакцию</w:t>
+      </w:r>
+      <w:r>
+        <w:t xml:space="preserve"> растения на внешние раздражители</w:t>
+      </w:r>
+    </w:p>
+    <w:p>
+      <w:r>
+        <w:t xml:space="preserve">Полив растения будет осуществлен с помощью отправляемых сигналов с компьютера, по </w:t>
+      </w:r>
+      <w:r>
+        <w:rPr>
+          <w:lang w:val="en-US"/>
+        </w:rPr>
+        <w:t>com</w:t>
+      </w:r>
+      <w:r>
+        <w:t xml:space="preserve"> </w:t>
+      </w:r>
+      <w:r>
+        <w:t xml:space="preserve">порту на плату </w:t>
+      </w:r>
+      <w:proofErr w:type="spellStart"/>
+      <w:r>
+        <w:t>ардуино</w:t>
+      </w:r>
+      <w:proofErr w:type="spellEnd"/>
+      <w:r>
+        <w:t xml:space="preserve">. Плата </w:t>
+      </w:r>
+      <w:proofErr w:type="spellStart"/>
+      <w:r>
+        <w:t>ардуино</w:t>
+      </w:r>
+      <w:proofErr w:type="spellEnd"/>
+      <w:r>
+        <w:t xml:space="preserve"> </w:t>
+      </w:r>
+      <w:proofErr w:type="spellStart"/>
+      <w:r>
+        <w:t>будеи</w:t>
+      </w:r>
+      <w:proofErr w:type="spellEnd"/>
+      <w:r>
+        <w:t xml:space="preserve"> обрабатывать полученный сигнал, преобразовывать его в </w:t>
+      </w:r>
+      <w:proofErr w:type="spellStart"/>
+      <w:r>
+        <w:t>управл</w:t>
+      </w:r>
+      <w:proofErr w:type="spellEnd"/>
+    </w:p>
+    <w:p>
+      <w:pPr>
+        <w:pStyle w:val="2"/>
+      </w:pPr>
+    </w:p>
+    <w:p>
+      <w:pPr>
+        <w:pStyle w:val="1"/>
+      </w:pPr>
+      <w:bookmarkStart w:id="14" w:name="_Toc9248002"/>
+      <w:r>
+        <w:t>3</w:t>
+      </w:r>
+      <w:r>
+        <w:t>. Заключение</w:t>
+      </w:r>
+      <w:bookmarkEnd w:id="14"/>
     </w:p>
     <w:p/>
     <w:p>
       <w:pPr>
-        <w:pStyle w:val="2"/>
-      </w:pPr>
-    </w:p>
-    <w:p>
-      <w:pPr>
         <w:pStyle w:val="1"/>
       </w:pPr>
-      <w:r>
-        <w:t>3</w:t>
-      </w:r>
-      <w:r>
-        <w:t>. Заключение</w:t>
-      </w:r>
+      <w:bookmarkStart w:id="15" w:name="_Toc9248003"/>
+      <w:r>
+        <w:t>4</w:t>
+      </w:r>
+      <w:r>
+        <w:t>. Список литературы</w:t>
+      </w:r>
+      <w:bookmarkEnd w:id="15"/>
     </w:p>
     <w:p/>
     <w:p>
       <w:pPr>
         <w:pStyle w:val="1"/>
       </w:pPr>
-      <w:r>
-        <w:t>4</w:t>
-      </w:r>
-      <w:r>
-        <w:t>. Список литературы</w:t>
-      </w:r>
+      <w:bookmarkStart w:id="16" w:name="_Toc9248004"/>
+      <w:r>
+        <w:t>5</w:t>
+      </w:r>
+      <w:r>
+        <w:t>. Приложение 1</w:t>
+      </w:r>
+      <w:bookmarkEnd w:id="16"/>
     </w:p>
     <w:p/>
     <w:p>
       <w:pPr>
-        <w:pStyle w:val="1"/>
-      </w:pPr>
-      <w:r>
-        <w:t>5</w:t>
-      </w:r>
-      <w:r>
-        <w:t>. Приложение 1</w:t>
-      </w:r>
-    </w:p>
-    <w:p/>
-    <w:p>
-      <w:pPr>
         <w:rPr>
           <w:rFonts w:cs="Times New Roman"/>
         </w:rPr>
@@ -3746,6 +5986,7 @@
         </w:rPr>
         <w:t xml:space="preserve">  </w:t>
       </w:r>
+      <w:bookmarkEnd w:id="11"/>
     </w:p>
     <w:sectPr>
       <w:pgSz w:w="11906" w:h="16838"/>
@@ -3760,6 +6001,96 @@
 <file path=word/numbering.xml><?xml version="1.0" encoding="utf-8"?>
 <w:numbering xmlns:wpc="http://schemas.microsoft.com/office/word/2010/wordprocessingCanvas" xmlns:cx="http://schemas.microsoft.com/office/drawing/2014/chartex" xmlns:cx1="http://schemas.microsoft.com/office/drawing/2015/9/8/chartex" xmlns:mc="http://schemas.openxmlformats.org/markup-compatibility/2006" xmlns:o="urn:schemas-microsoft-com:office:office" xmlns:r="http://schemas.openxmlformats.org/officeDocument/2006/relationships" xmlns:m="http://schemas.openxmlformats.org/officeDocument/2006/math" xmlns:v="urn:schemas-microsoft-com:vml" xmlns:wp14="http://schemas.microsoft.com/office/word/2010/wordprocessingDrawing" xmlns:wp="http://schemas.openxmlformats.org/drawingml/2006/wordprocessingDrawing" xmlns:w10="urn:schemas-microsoft-com:office:word" xmlns:w="http://schemas.openxmlformats.org/wordprocessingml/2006/main" xmlns:w14="http://schemas.microsoft.com/office/word/2010/wordml" xmlns:w15="http://schemas.microsoft.com/office/word/2012/wordml" xmlns:w16se="http://schemas.microsoft.com/office/word/2015/wordml/symex" xmlns:wpg="http://schemas.microsoft.com/office/word/2010/wordprocessingGroup" xmlns:wpi="http://schemas.microsoft.com/office/word/2010/wordprocessingInk" xmlns:wne="http://schemas.microsoft.com/office/word/2006/wordml" xmlns:wps="http://schemas.microsoft.com/office/word/2010/wordprocessingShape" mc:Ignorable="w14 w15 w16se wp14">
   <w:abstractNum w:abstractNumId="0" w15:restartNumberingAfterBreak="0">
+    <w:nsid w:val="0217482B"/>
+    <w:multiLevelType w:val="hybridMultilevel"/>
+    <w:tmpl w:val="63C29958"/>
+    <w:lvl w:ilvl="0" w:tplc="0C6AA3EE">
+      <w:start w:val="1"/>
+      <w:numFmt w:val="decimal"/>
+      <w:lvlText w:val="%1."/>
+      <w:lvlJc w:val="left"/>
+      <w:pPr>
+        <w:ind w:left="1069" w:hanging="360"/>
+      </w:pPr>
+      <w:rPr>
+        <w:rFonts w:hint="default"/>
+        <w:b/>
+      </w:rPr>
+    </w:lvl>
+    <w:lvl w:ilvl="1" w:tplc="04190019" w:tentative="1">
+      <w:start w:val="1"/>
+      <w:numFmt w:val="lowerLetter"/>
+      <w:lvlText w:val="%2."/>
+      <w:lvlJc w:val="left"/>
+      <w:pPr>
+        <w:ind w:left="1789" w:hanging="360"/>
+      </w:pPr>
+    </w:lvl>
+    <w:lvl w:ilvl="2" w:tplc="0419001B" w:tentative="1">
+      <w:start w:val="1"/>
+      <w:numFmt w:val="lowerRoman"/>
+      <w:lvlText w:val="%3."/>
+      <w:lvlJc w:val="right"/>
+      <w:pPr>
+        <w:ind w:left="2509" w:hanging="180"/>
+      </w:pPr>
+    </w:lvl>
+    <w:lvl w:ilvl="3" w:tplc="0419000F" w:tentative="1">
+      <w:start w:val="1"/>
+      <w:numFmt w:val="decimal"/>
+      <w:lvlText w:val="%4."/>
+      <w:lvlJc w:val="left"/>
+      <w:pPr>
+        <w:ind w:left="3229" w:hanging="360"/>
+      </w:pPr>
+    </w:lvl>
+    <w:lvl w:ilvl="4" w:tplc="04190019" w:tentative="1">
+      <w:start w:val="1"/>
+      <w:numFmt w:val="lowerLetter"/>
+      <w:lvlText w:val="%5."/>
+      <w:lvlJc w:val="left"/>
+      <w:pPr>
+        <w:ind w:left="3949" w:hanging="360"/>
+      </w:pPr>
+    </w:lvl>
+    <w:lvl w:ilvl="5" w:tplc="0419001B" w:tentative="1">
+      <w:start w:val="1"/>
+      <w:numFmt w:val="lowerRoman"/>
+      <w:lvlText w:val="%6."/>
+      <w:lvlJc w:val="right"/>
+      <w:pPr>
+        <w:ind w:left="4669" w:hanging="180"/>
+      </w:pPr>
+    </w:lvl>
+    <w:lvl w:ilvl="6" w:tplc="0419000F" w:tentative="1">
+      <w:start w:val="1"/>
+      <w:numFmt w:val="decimal"/>
+      <w:lvlText w:val="%7."/>
+      <w:lvlJc w:val="left"/>
+      <w:pPr>
+        <w:ind w:left="5389" w:hanging="360"/>
+      </w:pPr>
+    </w:lvl>
+    <w:lvl w:ilvl="7" w:tplc="04190019" w:tentative="1">
+      <w:start w:val="1"/>
+      <w:numFmt w:val="lowerLetter"/>
+      <w:lvlText w:val="%8."/>
+      <w:lvlJc w:val="left"/>
+      <w:pPr>
+        <w:ind w:left="6109" w:hanging="360"/>
+      </w:pPr>
+    </w:lvl>
+    <w:lvl w:ilvl="8" w:tplc="0419001B" w:tentative="1">
+      <w:start w:val="1"/>
+      <w:numFmt w:val="lowerRoman"/>
+      <w:lvlText w:val="%9."/>
+      <w:lvlJc w:val="right"/>
+      <w:pPr>
+        <w:ind w:left="6829" w:hanging="180"/>
+      </w:pPr>
+    </w:lvl>
+  </w:abstractNum>
+  <w:abstractNum w:abstractNumId="1" w15:restartNumberingAfterBreak="0">
     <w:nsid w:val="2FA17B8B"/>
     <w:multiLevelType w:val="multilevel"/>
     <w:tmpl w:val="83B8A5AA"/>
@@ -3880,7 +6211,7 @@
       </w:rPr>
     </w:lvl>
   </w:abstractNum>
-  <w:abstractNum w:abstractNumId="1" w15:restartNumberingAfterBreak="0">
+  <w:abstractNum w:abstractNumId="2" w15:restartNumberingAfterBreak="0">
     <w:nsid w:val="303766CB"/>
     <w:multiLevelType w:val="multilevel"/>
     <w:tmpl w:val="83B8A5AA"/>
@@ -4001,7 +6332,7 @@
       </w:rPr>
     </w:lvl>
   </w:abstractNum>
-  <w:abstractNum w:abstractNumId="2" w15:restartNumberingAfterBreak="0">
+  <w:abstractNum w:abstractNumId="3" w15:restartNumberingAfterBreak="0">
     <w:nsid w:val="3BF735F1"/>
     <w:multiLevelType w:val="multilevel"/>
     <w:tmpl w:val="1FCAD3BA"/>
@@ -4114,7 +6445,7 @@
       </w:rPr>
     </w:lvl>
   </w:abstractNum>
-  <w:abstractNum w:abstractNumId="3" w15:restartNumberingAfterBreak="0">
+  <w:abstractNum w:abstractNumId="4" w15:restartNumberingAfterBreak="0">
     <w:nsid w:val="3CEC584D"/>
     <w:multiLevelType w:val="multilevel"/>
     <w:tmpl w:val="8BAEFE4E"/>
@@ -4263,7 +6594,7 @@
       </w:rPr>
     </w:lvl>
   </w:abstractNum>
-  <w:abstractNum w:abstractNumId="4" w15:restartNumberingAfterBreak="0">
+  <w:abstractNum w:abstractNumId="5" w15:restartNumberingAfterBreak="0">
     <w:nsid w:val="4A960DF6"/>
     <w:multiLevelType w:val="multilevel"/>
     <w:tmpl w:val="B15EDB26"/>
@@ -4285,7 +6616,7 @@
       <w:lvlText w:val="%1.%2"/>
       <w:lvlJc w:val="left"/>
       <w:pPr>
-        <w:ind w:left="1453" w:hanging="360"/>
+        <w:ind w:left="1353" w:hanging="360"/>
       </w:pPr>
       <w:rPr>
         <w:rFonts w:hint="default"/>
@@ -4376,7 +6707,7 @@
       </w:rPr>
     </w:lvl>
   </w:abstractNum>
-  <w:abstractNum w:abstractNumId="5" w15:restartNumberingAfterBreak="0">
+  <w:abstractNum w:abstractNumId="6" w15:restartNumberingAfterBreak="0">
     <w:nsid w:val="68C75994"/>
     <w:multiLevelType w:val="multilevel"/>
     <w:tmpl w:val="7AA23784"/>
@@ -4516,7 +6847,7 @@
       </w:rPr>
     </w:lvl>
   </w:abstractNum>
-  <w:abstractNum w:abstractNumId="6" w15:restartNumberingAfterBreak="0">
+  <w:abstractNum w:abstractNumId="7" w15:restartNumberingAfterBreak="0">
     <w:nsid w:val="6A603623"/>
     <w:multiLevelType w:val="multilevel"/>
     <w:tmpl w:val="14F69D1C"/>
@@ -4629,7 +6960,7 @@
       </w:rPr>
     </w:lvl>
   </w:abstractNum>
-  <w:abstractNum w:abstractNumId="7" w15:restartNumberingAfterBreak="0">
+  <w:abstractNum w:abstractNumId="8" w15:restartNumberingAfterBreak="0">
     <w:nsid w:val="7332135F"/>
     <w:multiLevelType w:val="multilevel"/>
     <w:tmpl w:val="AE2C6D94"/>
@@ -4778,7 +7109,7 @@
       </w:rPr>
     </w:lvl>
   </w:abstractNum>
-  <w:abstractNum w:abstractNumId="8" w15:restartNumberingAfterBreak="0">
+  <w:abstractNum w:abstractNumId="9" w15:restartNumberingAfterBreak="0">
     <w:nsid w:val="79CA7F42"/>
     <w:multiLevelType w:val="multilevel"/>
     <w:tmpl w:val="C2909D74"/>
@@ -4928,31 +7259,34 @@
     </w:lvl>
   </w:abstractNum>
   <w:num w:numId="1">
+    <w:abstractNumId w:val="8"/>
+  </w:num>
+  <w:num w:numId="2">
+    <w:abstractNumId w:val="9"/>
+  </w:num>
+  <w:num w:numId="3">
+    <w:abstractNumId w:val="4"/>
+  </w:num>
+  <w:num w:numId="4">
+    <w:abstractNumId w:val="1"/>
+  </w:num>
+  <w:num w:numId="5">
     <w:abstractNumId w:val="7"/>
   </w:num>
-  <w:num w:numId="2">
-    <w:abstractNumId w:val="8"/>
+  <w:num w:numId="6">
+    <w:abstractNumId w:val="2"/>
   </w:num>
-  <w:num w:numId="3">
+  <w:num w:numId="7">
+    <w:abstractNumId w:val="5"/>
+  </w:num>
+  <w:num w:numId="8">
     <w:abstractNumId w:val="3"/>
   </w:num>
-  <w:num w:numId="4">
-    <w:abstractNumId w:val="0"/>
-  </w:num>
-  <w:num w:numId="5">
+  <w:num w:numId="9">
     <w:abstractNumId w:val="6"/>
   </w:num>
-  <w:num w:numId="6">
-    <w:abstractNumId w:val="1"/>
-  </w:num>
-  <w:num w:numId="7">
-    <w:abstractNumId w:val="4"/>
-  </w:num>
-  <w:num w:numId="8">
-    <w:abstractNumId w:val="2"/>
-  </w:num>
-  <w:num w:numId="9">
-    <w:abstractNumId w:val="5"/>
+  <w:num w:numId="10">
+    <w:abstractNumId w:val="0"/>
   </w:num>
 </w:numbering>
 </file>
@@ -5363,6 +7697,7 @@
   </w:style>
   <w:style w:type="paragraph" w:styleId="1">
     <w:name w:val="heading 1"/>
+    <w:aliases w:val="1 Глава"/>
     <w:basedOn w:val="a"/>
     <w:next w:val="a"/>
     <w:link w:val="10"/>
@@ -5384,6 +7719,7 @@
   </w:style>
   <w:style w:type="paragraph" w:styleId="2">
     <w:name w:val="heading 2"/>
+    <w:aliases w:val="2 пункт главы"/>
     <w:basedOn w:val="a"/>
     <w:next w:val="a"/>
     <w:link w:val="20"/>
@@ -5406,23 +7742,47 @@
   </w:style>
   <w:style w:type="paragraph" w:styleId="3">
     <w:name w:val="heading 3"/>
+    <w:aliases w:val="3 подпункт"/>
     <w:basedOn w:val="a"/>
     <w:next w:val="a"/>
     <w:link w:val="30"/>
     <w:uiPriority w:val="9"/>
     <w:unhideWhenUsed/>
     <w:qFormat/>
-    <w:rsid w:val="00C42C58"/>
+    <w:rsid w:val="00612F3A"/>
+    <w:pPr>
+      <w:keepNext/>
+      <w:keepLines/>
+      <w:spacing w:before="120" w:after="120"/>
+      <w:outlineLvl w:val="2"/>
+    </w:pPr>
+    <w:rPr>
+      <w:rFonts w:eastAsiaTheme="majorEastAsia" w:cstheme="majorBidi"/>
+      <w:color w:val="1F4D78" w:themeColor="accent1" w:themeShade="7F"/>
+      <w:szCs w:val="24"/>
+    </w:rPr>
+  </w:style>
+  <w:style w:type="paragraph" w:styleId="4">
+    <w:name w:val="heading 4"/>
+    <w:basedOn w:val="a"/>
+    <w:next w:val="a"/>
+    <w:link w:val="40"/>
+    <w:uiPriority w:val="9"/>
+    <w:semiHidden/>
+    <w:unhideWhenUsed/>
+    <w:qFormat/>
+    <w:rsid w:val="00612F3A"/>
     <w:pPr>
       <w:keepNext/>
       <w:keepLines/>
       <w:spacing w:before="40"/>
-      <w:outlineLvl w:val="2"/>
+      <w:outlineLvl w:val="3"/>
     </w:pPr>
     <w:rPr>
       <w:rFonts w:asciiTheme="majorHAnsi" w:eastAsiaTheme="majorEastAsia" w:hAnsiTheme="majorHAnsi" w:cstheme="majorBidi"/>
-      <w:color w:val="1F4D78" w:themeColor="accent1" w:themeShade="7F"/>
-      <w:szCs w:val="24"/>
+      <w:i/>
+      <w:iCs/>
+      <w:color w:val="2E74B5" w:themeColor="accent1" w:themeShade="BF"/>
     </w:rPr>
   </w:style>
   <w:style w:type="character" w:default="1" w:styleId="a0">
@@ -5470,6 +7830,7 @@
   </w:style>
   <w:style w:type="character" w:customStyle="1" w:styleId="10">
     <w:name w:val="Заголовок 1 Знак"/>
+    <w:aliases w:val="1 Глава Знак"/>
     <w:basedOn w:val="a0"/>
     <w:link w:val="1"/>
     <w:uiPriority w:val="9"/>
@@ -5483,6 +7844,7 @@
   </w:style>
   <w:style w:type="character" w:customStyle="1" w:styleId="20">
     <w:name w:val="Заголовок 2 Знак"/>
+    <w:aliases w:val="2 пункт главы Знак"/>
     <w:basedOn w:val="a0"/>
     <w:link w:val="2"/>
     <w:uiPriority w:val="9"/>
@@ -5496,12 +7858,13 @@
   </w:style>
   <w:style w:type="character" w:customStyle="1" w:styleId="30">
     <w:name w:val="Заголовок 3 Знак"/>
+    <w:aliases w:val="3 подпункт Знак"/>
     <w:basedOn w:val="a0"/>
     <w:link w:val="3"/>
     <w:uiPriority w:val="9"/>
-    <w:rsid w:val="00C42C58"/>
+    <w:rsid w:val="00612F3A"/>
     <w:rPr>
-      <w:rFonts w:asciiTheme="majorHAnsi" w:eastAsiaTheme="majorEastAsia" w:hAnsiTheme="majorHAnsi" w:cstheme="majorBidi"/>
+      <w:rFonts w:ascii="Times New Roman" w:eastAsiaTheme="majorEastAsia" w:hAnsi="Times New Roman" w:cstheme="majorBidi"/>
       <w:color w:val="1F4D78" w:themeColor="accent1" w:themeShade="7F"/>
       <w:sz w:val="24"/>
       <w:szCs w:val="24"/>
@@ -5525,6 +7888,103 @@
         <w:insideV w:val="single" w:sz="4" w:space="0" w:color="auto"/>
       </w:tblBorders>
     </w:tblPr>
+  </w:style>
+  <w:style w:type="paragraph" w:styleId="a5">
+    <w:name w:val="TOC Heading"/>
+    <w:basedOn w:val="1"/>
+    <w:next w:val="a"/>
+    <w:uiPriority w:val="39"/>
+    <w:unhideWhenUsed/>
+    <w:qFormat/>
+    <w:rsid w:val="008A3F94"/>
+    <w:pPr>
+      <w:spacing w:line="259" w:lineRule="auto"/>
+      <w:ind w:firstLine="0"/>
+      <w:jc w:val="left"/>
+      <w:outlineLvl w:val="9"/>
+    </w:pPr>
+    <w:rPr>
+      <w:rFonts w:asciiTheme="majorHAnsi" w:hAnsiTheme="majorHAnsi"/>
+      <w:lang w:eastAsia="ru-RU"/>
+    </w:rPr>
+  </w:style>
+  <w:style w:type="paragraph" w:styleId="11">
+    <w:name w:val="toc 1"/>
+    <w:basedOn w:val="a"/>
+    <w:next w:val="a"/>
+    <w:autoRedefine/>
+    <w:uiPriority w:val="39"/>
+    <w:unhideWhenUsed/>
+    <w:rsid w:val="00612F3A"/>
+    <w:pPr>
+      <w:tabs>
+        <w:tab w:val="right" w:leader="dot" w:pos="9345"/>
+      </w:tabs>
+      <w:spacing w:after="100"/>
+    </w:pPr>
+  </w:style>
+  <w:style w:type="paragraph" w:styleId="21">
+    <w:name w:val="toc 2"/>
+    <w:basedOn w:val="a"/>
+    <w:next w:val="a"/>
+    <w:autoRedefine/>
+    <w:uiPriority w:val="39"/>
+    <w:unhideWhenUsed/>
+    <w:rsid w:val="008A3F94"/>
+    <w:pPr>
+      <w:spacing w:after="100"/>
+      <w:ind w:left="240"/>
+    </w:pPr>
+  </w:style>
+  <w:style w:type="character" w:styleId="a6">
+    <w:name w:val="Hyperlink"/>
+    <w:basedOn w:val="a0"/>
+    <w:uiPriority w:val="99"/>
+    <w:unhideWhenUsed/>
+    <w:rsid w:val="008A3F94"/>
+    <w:rPr>
+      <w:color w:val="0563C1" w:themeColor="hyperlink"/>
+      <w:u w:val="single"/>
+    </w:rPr>
+  </w:style>
+  <w:style w:type="paragraph" w:styleId="a7">
+    <w:name w:val="List Paragraph"/>
+    <w:basedOn w:val="a"/>
+    <w:uiPriority w:val="34"/>
+    <w:qFormat/>
+    <w:rsid w:val="00F31FC8"/>
+    <w:pPr>
+      <w:ind w:left="720"/>
+      <w:contextualSpacing/>
+    </w:pPr>
+  </w:style>
+  <w:style w:type="paragraph" w:styleId="31">
+    <w:name w:val="toc 3"/>
+    <w:basedOn w:val="a"/>
+    <w:next w:val="a"/>
+    <w:autoRedefine/>
+    <w:uiPriority w:val="39"/>
+    <w:unhideWhenUsed/>
+    <w:rsid w:val="00612F3A"/>
+    <w:pPr>
+      <w:spacing w:after="100"/>
+      <w:ind w:left="480"/>
+    </w:pPr>
+  </w:style>
+  <w:style w:type="character" w:customStyle="1" w:styleId="40">
+    <w:name w:val="Заголовок 4 Знак"/>
+    <w:basedOn w:val="a0"/>
+    <w:link w:val="4"/>
+    <w:uiPriority w:val="9"/>
+    <w:semiHidden/>
+    <w:rsid w:val="00612F3A"/>
+    <w:rPr>
+      <w:rFonts w:asciiTheme="majorHAnsi" w:eastAsiaTheme="majorEastAsia" w:hAnsiTheme="majorHAnsi" w:cstheme="majorBidi"/>
+      <w:i/>
+      <w:iCs/>
+      <w:color w:val="2E74B5" w:themeColor="accent1" w:themeShade="BF"/>
+      <w:sz w:val="24"/>
+    </w:rPr>
   </w:style>
 </w:styles>
 </file>
@@ -5795,7 +8255,7 @@
 </file>
 
 <file path=customXml/itemProps1.xml><?xml version="1.0" encoding="utf-8"?>
-<ds:datastoreItem xmlns:ds="http://schemas.openxmlformats.org/officeDocument/2006/customXml" ds:itemID="{C682983A-A2E8-4E29-A016-C9F4F338463D}">
+<ds:datastoreItem xmlns:ds="http://schemas.openxmlformats.org/officeDocument/2006/customXml" ds:itemID="{BCF15372-6204-4A06-8121-A62C3DEE56D2}">
   <ds:schemaRefs>
     <ds:schemaRef ds:uri="http://schemas.openxmlformats.org/officeDocument/2006/bibliography"/>
   </ds:schemaRefs>

</xml_diff>

<commit_message>
Edit chapters and Names
</commit_message>
<xml_diff>
--- a/План диссертации.docx
+++ b/План диссертации.docx
@@ -14,14 +14,14 @@
         </w:rPr>
         <w:t xml:space="preserve"> </w:t>
       </w:r>
+      <w:bookmarkStart w:id="0" w:name="_GoBack"/>
+      <w:bookmarkEnd w:id="0"/>
     </w:p>
     <w:sdt>
       <w:sdtPr>
         <w:rPr>
-          <w:rFonts w:ascii="Times New Roman" w:eastAsiaTheme="minorHAnsi" w:hAnsi="Times New Roman" w:cstheme="minorBidi"/>
+          <w:rFonts w:ascii="Times New Roman" w:eastAsiaTheme="minorHAnsi" w:hAnsi="Times New Roman" w:cs="Times New Roman"/>
           <w:color w:val="auto"/>
-          <w:sz w:val="24"/>
-          <w:szCs w:val="22"/>
           <w:lang w:eastAsia="en-US"/>
         </w:rPr>
         <w:id w:val="2014951310"/>
@@ -32,16 +32,26 @@
       </w:sdtPr>
       <w:sdtEndPr>
         <w:rPr>
+          <w:rFonts w:cstheme="minorBidi"/>
           <w:b/>
           <w:bCs/>
+          <w:sz w:val="24"/>
+          <w:szCs w:val="22"/>
         </w:rPr>
       </w:sdtEndPr>
       <w:sdtContent>
         <w:p>
           <w:pPr>
             <w:pStyle w:val="a5"/>
+            <w:jc w:val="center"/>
+            <w:rPr>
+              <w:rFonts w:ascii="Times New Roman" w:hAnsi="Times New Roman" w:cs="Times New Roman"/>
+            </w:rPr>
           </w:pPr>
           <w:r>
+            <w:rPr>
+              <w:rFonts w:ascii="Times New Roman" w:hAnsi="Times New Roman" w:cs="Times New Roman"/>
+            </w:rPr>
             <w:t>Содержание</w:t>
           </w:r>
         </w:p>
@@ -64,7 +74,7 @@
           <w:r>
             <w:fldChar w:fldCharType="separate"/>
           </w:r>
-          <w:hyperlink w:anchor="_Toc9897420" w:history="1">
+          <w:hyperlink w:anchor="_Toc10599500" w:history="1">
             <w:r>
               <w:rPr>
                 <w:rStyle w:val="a6"/>
@@ -91,7 +101,7 @@
                 <w:noProof/>
                 <w:webHidden/>
               </w:rPr>
-              <w:instrText xml:space="preserve"> PAGEREF _Toc9897420 \h </w:instrText>
+              <w:instrText xml:space="preserve"> PAGEREF _Toc10599500 \h </w:instrText>
             </w:r>
             <w:r>
               <w:rPr>
@@ -111,7 +121,7 @@
                 <w:noProof/>
                 <w:webHidden/>
               </w:rPr>
-              <w:t>2</w:t>
+              <w:t>3</w:t>
             </w:r>
             <w:r>
               <w:rPr>
@@ -132,7 +142,7 @@
               <w:lang w:eastAsia="ru-RU"/>
             </w:rPr>
           </w:pPr>
-          <w:hyperlink w:anchor="_Toc9897421" w:history="1">
+          <w:hyperlink w:anchor="_Toc10599501" w:history="1">
             <w:r>
               <w:rPr>
                 <w:rStyle w:val="a6"/>
@@ -161,7 +171,7 @@
                 <w:noProof/>
                 <w:webHidden/>
               </w:rPr>
-              <w:instrText xml:space="preserve"> PAGEREF _Toc9897421 \h </w:instrText>
+              <w:instrText xml:space="preserve"> PAGEREF _Toc10599501 \h </w:instrText>
             </w:r>
             <w:r>
               <w:rPr>
@@ -181,7 +191,7 @@
                 <w:noProof/>
                 <w:webHidden/>
               </w:rPr>
-              <w:t>3</w:t>
+              <w:t>4</w:t>
             </w:r>
             <w:r>
               <w:rPr>
@@ -202,7 +212,7 @@
               <w:lang w:eastAsia="ru-RU"/>
             </w:rPr>
           </w:pPr>
-          <w:hyperlink w:anchor="_Toc9897422" w:history="1">
+          <w:hyperlink w:anchor="_Toc10599502" w:history="1">
             <w:r>
               <w:rPr>
                 <w:rStyle w:val="a6"/>
@@ -230,7 +240,7 @@
                 <w:noProof/>
                 <w:webHidden/>
               </w:rPr>
-              <w:instrText xml:space="preserve"> PAGEREF _Toc9897422 \h </w:instrText>
+              <w:instrText xml:space="preserve"> PAGEREF _Toc10599502 \h </w:instrText>
             </w:r>
             <w:r>
               <w:rPr>
@@ -250,7 +260,7 @@
                 <w:noProof/>
                 <w:webHidden/>
               </w:rPr>
-              <w:t>4</w:t>
+              <w:t>5</w:t>
             </w:r>
             <w:r>
               <w:rPr>
@@ -274,7 +284,7 @@
               <w:lang w:eastAsia="ru-RU"/>
             </w:rPr>
           </w:pPr>
-          <w:hyperlink w:anchor="_Toc9897423" w:history="1">
+          <w:hyperlink w:anchor="_Toc10599503" w:history="1">
             <w:r>
               <w:rPr>
                 <w:rStyle w:val="a6"/>
@@ -302,7 +312,7 @@
                 <w:noProof/>
                 <w:webHidden/>
               </w:rPr>
-              <w:instrText xml:space="preserve"> PAGEREF _Toc9897423 \h </w:instrText>
+              <w:instrText xml:space="preserve"> PAGEREF _Toc10599503 \h </w:instrText>
             </w:r>
             <w:r>
               <w:rPr>
@@ -322,7 +332,7 @@
                 <w:noProof/>
                 <w:webHidden/>
               </w:rPr>
-              <w:t>4</w:t>
+              <w:t>5</w:t>
             </w:r>
             <w:r>
               <w:rPr>
@@ -346,7 +356,7 @@
               <w:lang w:eastAsia="ru-RU"/>
             </w:rPr>
           </w:pPr>
-          <w:hyperlink w:anchor="_Toc9897424" w:history="1">
+          <w:hyperlink w:anchor="_Toc10599504" w:history="1">
             <w:r>
               <w:rPr>
                 <w:rStyle w:val="a6"/>
@@ -374,7 +384,7 @@
                 <w:noProof/>
                 <w:webHidden/>
               </w:rPr>
-              <w:instrText xml:space="preserve"> PAGEREF _Toc9897424 \h </w:instrText>
+              <w:instrText xml:space="preserve"> PAGEREF _Toc10599504 \h </w:instrText>
             </w:r>
             <w:r>
               <w:rPr>
@@ -394,7 +404,7 @@
                 <w:noProof/>
                 <w:webHidden/>
               </w:rPr>
-              <w:t>4</w:t>
+              <w:t>5</w:t>
             </w:r>
             <w:r>
               <w:rPr>
@@ -418,7 +428,7 @@
               <w:lang w:eastAsia="ru-RU"/>
             </w:rPr>
           </w:pPr>
-          <w:hyperlink w:anchor="_Toc9897425" w:history="1">
+          <w:hyperlink w:anchor="_Toc10599505" w:history="1">
             <w:r>
               <w:rPr>
                 <w:rStyle w:val="a6"/>
@@ -461,7 +471,7 @@
                 <w:noProof/>
                 <w:webHidden/>
               </w:rPr>
-              <w:instrText xml:space="preserve"> PAGEREF _Toc9897425 \h </w:instrText>
+              <w:instrText xml:space="preserve"> PAGEREF _Toc10599505 \h </w:instrText>
             </w:r>
             <w:r>
               <w:rPr>
@@ -481,7 +491,7 @@
                 <w:noProof/>
                 <w:webHidden/>
               </w:rPr>
-              <w:t>5</w:t>
+              <w:t>6</w:t>
             </w:r>
             <w:r>
               <w:rPr>
@@ -506,7 +516,7 @@
               <w:lang w:eastAsia="ru-RU"/>
             </w:rPr>
           </w:pPr>
-          <w:hyperlink w:anchor="_Toc9897426" w:history="1">
+          <w:hyperlink w:anchor="_Toc10599506" w:history="1">
             <w:r>
               <w:rPr>
                 <w:rStyle w:val="a6"/>
@@ -549,7 +559,7 @@
                 <w:noProof/>
                 <w:webHidden/>
               </w:rPr>
-              <w:instrText xml:space="preserve"> PAGEREF _Toc9897426 \h </w:instrText>
+              <w:instrText xml:space="preserve"> PAGEREF _Toc10599506 \h </w:instrText>
             </w:r>
             <w:r>
               <w:rPr>
@@ -569,7 +579,7 @@
                 <w:noProof/>
                 <w:webHidden/>
               </w:rPr>
-              <w:t>5</w:t>
+              <w:t>6</w:t>
             </w:r>
             <w:r>
               <w:rPr>
@@ -594,7 +604,7 @@
               <w:lang w:eastAsia="ru-RU"/>
             </w:rPr>
           </w:pPr>
-          <w:hyperlink w:anchor="_Toc9897427" w:history="1">
+          <w:hyperlink w:anchor="_Toc10599507" w:history="1">
             <w:r>
               <w:rPr>
                 <w:rStyle w:val="a6"/>
@@ -637,7 +647,7 @@
                 <w:noProof/>
                 <w:webHidden/>
               </w:rPr>
-              <w:instrText xml:space="preserve"> PAGEREF _Toc9897427 \h </w:instrText>
+              <w:instrText xml:space="preserve"> PAGEREF _Toc10599507 \h </w:instrText>
             </w:r>
             <w:r>
               <w:rPr>
@@ -657,7 +667,7 @@
                 <w:noProof/>
                 <w:webHidden/>
               </w:rPr>
-              <w:t>6</w:t>
+              <w:t>7</w:t>
             </w:r>
             <w:r>
               <w:rPr>
@@ -682,7 +692,7 @@
               <w:lang w:eastAsia="ru-RU"/>
             </w:rPr>
           </w:pPr>
-          <w:hyperlink w:anchor="_Toc9897428" w:history="1">
+          <w:hyperlink w:anchor="_Toc10599508" w:history="1">
             <w:r>
               <w:rPr>
                 <w:rStyle w:val="a6"/>
@@ -727,7 +737,7 @@
                 <w:noProof/>
                 <w:webHidden/>
               </w:rPr>
-              <w:instrText xml:space="preserve"> PAGEREF _Toc9897428 \h </w:instrText>
+              <w:instrText xml:space="preserve"> PAGEREF _Toc10599508 \h </w:instrText>
             </w:r>
             <w:r>
               <w:rPr>
@@ -747,108 +757,7 @@
                 <w:noProof/>
                 <w:webHidden/>
               </w:rPr>
-              <w:t>6</w:t>
-            </w:r>
-            <w:r>
-              <w:rPr>
-                <w:noProof/>
-                <w:webHidden/>
-              </w:rPr>
-              <w:fldChar w:fldCharType="end"/>
-            </w:r>
-          </w:hyperlink>
-        </w:p>
-        <w:p>
-          <w:pPr>
-            <w:pStyle w:val="11"/>
-            <w:tabs>
-              <w:tab w:val="left" w:pos="1320"/>
-            </w:tabs>
-            <w:rPr>
-              <w:rFonts w:asciiTheme="minorHAnsi" w:eastAsiaTheme="minorEastAsia" w:hAnsiTheme="minorHAnsi"/>
-              <w:noProof/>
-              <w:sz w:val="22"/>
-              <w:lang w:eastAsia="ru-RU"/>
-            </w:rPr>
-          </w:pPr>
-          <w:hyperlink w:anchor="_Toc9897429" w:history="1">
-            <w:r>
-              <w:rPr>
-                <w:rStyle w:val="a6"/>
-                <w:noProof/>
-              </w:rPr>
-              <w:t>2.</w:t>
-            </w:r>
-            <w:r>
-              <w:rPr>
-                <w:rFonts w:asciiTheme="minorHAnsi" w:eastAsiaTheme="minorEastAsia" w:hAnsiTheme="minorHAnsi"/>
-                <w:noProof/>
-                <w:sz w:val="22"/>
-                <w:lang w:eastAsia="ru-RU"/>
-              </w:rPr>
-              <w:tab/>
-            </w:r>
-            <w:r>
-              <w:rPr>
-                <w:rStyle w:val="a6"/>
-                <w:noProof/>
-              </w:rPr>
-              <w:t>Интеллектуальн</w:t>
-            </w:r>
-            <w:r>
-              <w:rPr>
-                <w:rStyle w:val="a6"/>
-                <w:noProof/>
-              </w:rPr>
-              <w:t>ы</w:t>
-            </w:r>
-            <w:r>
-              <w:rPr>
-                <w:rStyle w:val="a6"/>
-                <w:noProof/>
-              </w:rPr>
-              <w:t>е системы управления (нейронные сети не четкая логика генетические алгоритмы)</w:t>
-            </w:r>
-            <w:r>
-              <w:rPr>
-                <w:noProof/>
-                <w:webHidden/>
-              </w:rPr>
-              <w:tab/>
-            </w:r>
-            <w:r>
-              <w:rPr>
-                <w:noProof/>
-                <w:webHidden/>
-              </w:rPr>
-              <w:fldChar w:fldCharType="begin"/>
-            </w:r>
-            <w:r>
-              <w:rPr>
-                <w:noProof/>
-                <w:webHidden/>
-              </w:rPr>
-              <w:instrText xml:space="preserve"> PAGEREF _Toc9897429 \h </w:instrText>
-            </w:r>
-            <w:r>
-              <w:rPr>
-                <w:noProof/>
-                <w:webHidden/>
-              </w:rPr>
-            </w:r>
-            <w:r>
-              <w:rPr>
-                <w:noProof/>
-                <w:webHidden/>
-              </w:rPr>
-              <w:fldChar w:fldCharType="separate"/>
-            </w:r>
-            <w:r>
-              <w:rPr>
-                <w:noProof/>
-                <w:webHidden/>
-              </w:rPr>
-              <w:t>12</w:t>
+              <w:t>7</w:t>
             </w:r>
             <w:r>
               <w:rPr>
@@ -873,7 +782,7 @@
               <w:lang w:eastAsia="ru-RU"/>
             </w:rPr>
           </w:pPr>
-          <w:hyperlink w:anchor="_Toc9897430" w:history="1">
+          <w:hyperlink w:anchor="_Toc10599509" w:history="1">
             <w:r>
               <w:rPr>
                 <w:rStyle w:val="a6"/>
@@ -916,7 +825,7 @@
                 <w:noProof/>
                 <w:webHidden/>
               </w:rPr>
-              <w:instrText xml:space="preserve"> PAGEREF _Toc9897430 \h </w:instrText>
+              <w:instrText xml:space="preserve"> PAGEREF _Toc10599509 \h </w:instrText>
             </w:r>
             <w:r>
               <w:rPr>
@@ -936,7 +845,7 @@
                 <w:noProof/>
                 <w:webHidden/>
               </w:rPr>
-              <w:t>8</w:t>
+              <w:t>9</w:t>
             </w:r>
             <w:r>
               <w:rPr>
@@ -961,7 +870,7 @@
               <w:lang w:eastAsia="ru-RU"/>
             </w:rPr>
           </w:pPr>
-          <w:hyperlink w:anchor="_Toc9897431" w:history="1">
+          <w:hyperlink w:anchor="_Toc10599510" w:history="1">
             <w:r>
               <w:rPr>
                 <w:rStyle w:val="a6"/>
@@ -1005,7 +914,7 @@
                 <w:noProof/>
                 <w:webHidden/>
               </w:rPr>
-              <w:instrText xml:space="preserve"> PAGEREF _Toc9897431 \h </w:instrText>
+              <w:instrText xml:space="preserve"> PAGEREF _Toc10599510 \h </w:instrText>
             </w:r>
             <w:r>
               <w:rPr>
@@ -1025,7 +934,94 @@
                 <w:noProof/>
                 <w:webHidden/>
               </w:rPr>
-              <w:t>9</w:t>
+              <w:t>10</w:t>
+            </w:r>
+            <w:r>
+              <w:rPr>
+                <w:noProof/>
+                <w:webHidden/>
+              </w:rPr>
+              <w:fldChar w:fldCharType="end"/>
+            </w:r>
+          </w:hyperlink>
+        </w:p>
+        <w:p>
+          <w:pPr>
+            <w:pStyle w:val="11"/>
+            <w:tabs>
+              <w:tab w:val="left" w:pos="1320"/>
+            </w:tabs>
+            <w:rPr>
+              <w:rFonts w:asciiTheme="minorHAnsi" w:eastAsiaTheme="minorEastAsia" w:hAnsiTheme="minorHAnsi"/>
+              <w:noProof/>
+              <w:sz w:val="22"/>
+              <w:lang w:eastAsia="ru-RU"/>
+            </w:rPr>
+          </w:pPr>
+          <w:hyperlink w:anchor="_Toc10599511" w:history="1">
+            <w:r>
+              <w:rPr>
+                <w:rStyle w:val="a6"/>
+                <w:noProof/>
+              </w:rPr>
+              <w:t>2.</w:t>
+            </w:r>
+            <w:r>
+              <w:rPr>
+                <w:rFonts w:asciiTheme="minorHAnsi" w:eastAsiaTheme="minorEastAsia" w:hAnsiTheme="minorHAnsi"/>
+                <w:noProof/>
+                <w:sz w:val="22"/>
+                <w:lang w:eastAsia="ru-RU"/>
+              </w:rPr>
+              <w:tab/>
+            </w:r>
+            <w:r>
+              <w:rPr>
+                <w:rStyle w:val="a6"/>
+                <w:noProof/>
+              </w:rPr>
+              <w:t>Электрические сигналы у высших растений</w:t>
+            </w:r>
+            <w:r>
+              <w:rPr>
+                <w:noProof/>
+                <w:webHidden/>
+              </w:rPr>
+              <w:tab/>
+            </w:r>
+            <w:r>
+              <w:rPr>
+                <w:noProof/>
+                <w:webHidden/>
+              </w:rPr>
+              <w:fldChar w:fldCharType="begin"/>
+            </w:r>
+            <w:r>
+              <w:rPr>
+                <w:noProof/>
+                <w:webHidden/>
+              </w:rPr>
+              <w:instrText xml:space="preserve"> PAGEREF _Toc10599511 \h </w:instrText>
+            </w:r>
+            <w:r>
+              <w:rPr>
+                <w:noProof/>
+                <w:webHidden/>
+              </w:rPr>
+            </w:r>
+            <w:r>
+              <w:rPr>
+                <w:noProof/>
+                <w:webHidden/>
+              </w:rPr>
+              <w:fldChar w:fldCharType="separate"/>
+            </w:r>
+            <w:r>
+              <w:rPr>
+                <w:noProof/>
+                <w:webHidden/>
+              </w:rPr>
+              <w:t>13</w:t>
             </w:r>
             <w:r>
               <w:rPr>
@@ -1049,7 +1045,7 @@
               <w:lang w:eastAsia="ru-RU"/>
             </w:rPr>
           </w:pPr>
-          <w:hyperlink w:anchor="_Toc9897432" w:history="1">
+          <w:hyperlink w:anchor="_Toc10599512" w:history="1">
             <w:r>
               <w:rPr>
                 <w:rStyle w:val="a6"/>
@@ -1071,7 +1067,7 @@
                 <w:rStyle w:val="a6"/>
                 <w:noProof/>
               </w:rPr>
-              <w:t>Структура программно-алгоритмического стенда</w:t>
+              <w:t>Оборудование для стенда</w:t>
             </w:r>
             <w:r>
               <w:rPr>
@@ -1092,7 +1088,7 @@
                 <w:noProof/>
                 <w:webHidden/>
               </w:rPr>
-              <w:instrText xml:space="preserve"> PAGEREF _Toc9897432 \h </w:instrText>
+              <w:instrText xml:space="preserve"> PAGEREF _Toc10599512 \h </w:instrText>
             </w:r>
             <w:r>
               <w:rPr>
@@ -1137,7 +1133,7 @@
               <w:lang w:eastAsia="ru-RU"/>
             </w:rPr>
           </w:pPr>
-          <w:hyperlink w:anchor="_Toc9897433" w:history="1">
+          <w:hyperlink w:anchor="_Toc10599513" w:history="1">
             <w:r>
               <w:rPr>
                 <w:rStyle w:val="a6"/>
@@ -1159,21 +1155,86 @@
                 <w:rStyle w:val="a6"/>
                 <w:noProof/>
               </w:rPr>
-              <w:t>Обор</w:t>
-            </w:r>
+              <w:t>Датчики</w:t>
+            </w:r>
+            <w:r>
+              <w:rPr>
+                <w:noProof/>
+                <w:webHidden/>
+              </w:rPr>
+              <w:tab/>
+            </w:r>
+            <w:r>
+              <w:rPr>
+                <w:noProof/>
+                <w:webHidden/>
+              </w:rPr>
+              <w:fldChar w:fldCharType="begin"/>
+            </w:r>
+            <w:r>
+              <w:rPr>
+                <w:noProof/>
+                <w:webHidden/>
+              </w:rPr>
+              <w:instrText xml:space="preserve"> PAGEREF _Toc10599513 \h </w:instrText>
+            </w:r>
+            <w:r>
+              <w:rPr>
+                <w:noProof/>
+                <w:webHidden/>
+              </w:rPr>
+            </w:r>
+            <w:r>
+              <w:rPr>
+                <w:noProof/>
+                <w:webHidden/>
+              </w:rPr>
+              <w:fldChar w:fldCharType="separate"/>
+            </w:r>
+            <w:r>
+              <w:rPr>
+                <w:noProof/>
+                <w:webHidden/>
+              </w:rPr>
+              <w:t>20</w:t>
+            </w:r>
+            <w:r>
+              <w:rPr>
+                <w:noProof/>
+                <w:webHidden/>
+              </w:rPr>
+              <w:fldChar w:fldCharType="end"/>
+            </w:r>
+          </w:hyperlink>
+        </w:p>
+        <w:p>
+          <w:pPr>
+            <w:pStyle w:val="21"/>
+            <w:tabs>
+              <w:tab w:val="right" w:leader="dot" w:pos="9345"/>
+            </w:tabs>
+            <w:rPr>
+              <w:rFonts w:asciiTheme="minorHAnsi" w:eastAsiaTheme="minorEastAsia" w:hAnsiTheme="minorHAnsi"/>
+              <w:noProof/>
+              <w:sz w:val="22"/>
+              <w:lang w:eastAsia="ru-RU"/>
+            </w:rPr>
+          </w:pPr>
+          <w:hyperlink w:anchor="_Toc10599514" w:history="1">
             <w:r>
               <w:rPr>
                 <w:rStyle w:val="a6"/>
                 <w:noProof/>
-              </w:rPr>
-              <w:t>у</w:t>
+                <w:lang w:val="en-US"/>
+              </w:rPr>
+              <w:t xml:space="preserve">3.2 </w:t>
             </w:r>
             <w:r>
               <w:rPr>
                 <w:rStyle w:val="a6"/>
                 <w:noProof/>
               </w:rPr>
-              <w:t>дование (какие устройства использую, изображения их характеристики</w:t>
+              <w:t>Свет</w:t>
             </w:r>
             <w:r>
               <w:rPr>
@@ -1194,7 +1255,7 @@
                 <w:noProof/>
                 <w:webHidden/>
               </w:rPr>
-              <w:instrText xml:space="preserve"> PAGEREF _Toc9897433 \h </w:instrText>
+              <w:instrText xml:space="preserve"> PAGEREF _Toc10599514 \h </w:instrText>
             </w:r>
             <w:r>
               <w:rPr>
@@ -1214,7 +1275,146 @@
                 <w:noProof/>
                 <w:webHidden/>
               </w:rPr>
-              <w:t>20</w:t>
+              <w:t>24</w:t>
+            </w:r>
+            <w:r>
+              <w:rPr>
+                <w:noProof/>
+                <w:webHidden/>
+              </w:rPr>
+              <w:fldChar w:fldCharType="end"/>
+            </w:r>
+          </w:hyperlink>
+        </w:p>
+        <w:p>
+          <w:pPr>
+            <w:pStyle w:val="11"/>
+            <w:rPr>
+              <w:rFonts w:asciiTheme="minorHAnsi" w:eastAsiaTheme="minorEastAsia" w:hAnsiTheme="minorHAnsi"/>
+              <w:noProof/>
+              <w:sz w:val="22"/>
+              <w:lang w:eastAsia="ru-RU"/>
+            </w:rPr>
+          </w:pPr>
+          <w:hyperlink w:anchor="_Toc10599515" w:history="1">
+            <w:r>
+              <w:rPr>
+                <w:rStyle w:val="a6"/>
+                <w:noProof/>
+              </w:rPr>
+              <w:t>4 Программная часть (тут описание стенда, и какие лабораторные практики мне на нем делать)</w:t>
+            </w:r>
+            <w:r>
+              <w:rPr>
+                <w:noProof/>
+                <w:webHidden/>
+              </w:rPr>
+              <w:tab/>
+            </w:r>
+            <w:r>
+              <w:rPr>
+                <w:noProof/>
+                <w:webHidden/>
+              </w:rPr>
+              <w:fldChar w:fldCharType="begin"/>
+            </w:r>
+            <w:r>
+              <w:rPr>
+                <w:noProof/>
+                <w:webHidden/>
+              </w:rPr>
+              <w:instrText xml:space="preserve"> PAGEREF _Toc10599515 \h </w:instrText>
+            </w:r>
+            <w:r>
+              <w:rPr>
+                <w:noProof/>
+                <w:webHidden/>
+              </w:rPr>
+            </w:r>
+            <w:r>
+              <w:rPr>
+                <w:noProof/>
+                <w:webHidden/>
+              </w:rPr>
+              <w:fldChar w:fldCharType="separate"/>
+            </w:r>
+            <w:r>
+              <w:rPr>
+                <w:noProof/>
+                <w:webHidden/>
+              </w:rPr>
+              <w:t>24</w:t>
+            </w:r>
+            <w:r>
+              <w:rPr>
+                <w:noProof/>
+                <w:webHidden/>
+              </w:rPr>
+              <w:fldChar w:fldCharType="end"/>
+            </w:r>
+          </w:hyperlink>
+        </w:p>
+        <w:p>
+          <w:pPr>
+            <w:pStyle w:val="21"/>
+            <w:tabs>
+              <w:tab w:val="right" w:leader="dot" w:pos="9345"/>
+            </w:tabs>
+            <w:rPr>
+              <w:rFonts w:asciiTheme="minorHAnsi" w:eastAsiaTheme="minorEastAsia" w:hAnsiTheme="minorHAnsi"/>
+              <w:noProof/>
+              <w:sz w:val="22"/>
+              <w:lang w:eastAsia="ru-RU"/>
+            </w:rPr>
+          </w:pPr>
+          <w:hyperlink w:anchor="_Toc10599516" w:history="1">
+            <w:r>
+              <w:rPr>
+                <w:rStyle w:val="a6"/>
+                <w:noProof/>
+              </w:rPr>
+              <w:t>Модель требований</w:t>
+            </w:r>
+            <w:r>
+              <w:rPr>
+                <w:noProof/>
+                <w:webHidden/>
+              </w:rPr>
+              <w:tab/>
+            </w:r>
+            <w:r>
+              <w:rPr>
+                <w:noProof/>
+                <w:webHidden/>
+              </w:rPr>
+              <w:fldChar w:fldCharType="begin"/>
+            </w:r>
+            <w:r>
+              <w:rPr>
+                <w:noProof/>
+                <w:webHidden/>
+              </w:rPr>
+              <w:instrText xml:space="preserve"> PAGEREF _Toc10599516 \h </w:instrText>
+            </w:r>
+            <w:r>
+              <w:rPr>
+                <w:noProof/>
+                <w:webHidden/>
+              </w:rPr>
+            </w:r>
+            <w:r>
+              <w:rPr>
+                <w:noProof/>
+                <w:webHidden/>
+              </w:rPr>
+              <w:fldChar w:fldCharType="separate"/>
+            </w:r>
+            <w:r>
+              <w:rPr>
+                <w:noProof/>
+                <w:webHidden/>
+              </w:rPr>
+              <w:t>25</w:t>
             </w:r>
             <w:r>
               <w:rPr>
@@ -1238,14 +1438,13 @@
               <w:lang w:eastAsia="ru-RU"/>
             </w:rPr>
           </w:pPr>
-          <w:hyperlink w:anchor="_Toc9897434" w:history="1">
+          <w:hyperlink w:anchor="_Toc10599517" w:history="1">
             <w:r>
               <w:rPr>
                 <w:rStyle w:val="a6"/>
-                <w:rFonts w:cs="Times New Roman"/>
-                <w:noProof/>
-              </w:rPr>
-              <w:t>3.1.2 Датчики</w:t>
+                <w:noProof/>
+              </w:rPr>
+              <w:t>Физическая модель системы</w:t>
             </w:r>
             <w:r>
               <w:rPr>
@@ -1266,7 +1465,7 @@
                 <w:noProof/>
                 <w:webHidden/>
               </w:rPr>
-              <w:instrText xml:space="preserve"> PAGEREF _Toc9897434 \h </w:instrText>
+              <w:instrText xml:space="preserve"> PAGEREF _Toc10599517 \h </w:instrText>
             </w:r>
             <w:r>
               <w:rPr>
@@ -1286,7 +1485,7 @@
                 <w:noProof/>
                 <w:webHidden/>
               </w:rPr>
-              <w:t>20</w:t>
+              <w:t>25</w:t>
             </w:r>
             <w:r>
               <w:rPr>
@@ -1310,21 +1509,13 @@
               <w:lang w:eastAsia="ru-RU"/>
             </w:rPr>
           </w:pPr>
-          <w:hyperlink w:anchor="_Toc9897435" w:history="1">
+          <w:hyperlink w:anchor="_Toc10599518" w:history="1">
             <w:r>
               <w:rPr>
                 <w:rStyle w:val="a6"/>
                 <w:noProof/>
-                <w:lang w:val="en-US"/>
-              </w:rPr>
-              <w:t xml:space="preserve">3.1.2 </w:t>
-            </w:r>
-            <w:r>
-              <w:rPr>
-                <w:rStyle w:val="a6"/>
-                <w:noProof/>
-              </w:rPr>
-              <w:t>Свет</w:t>
+              </w:rPr>
+              <w:t>Формализация задачи</w:t>
             </w:r>
             <w:r>
               <w:rPr>
@@ -1345,7 +1536,7 @@
                 <w:noProof/>
                 <w:webHidden/>
               </w:rPr>
-              <w:instrText xml:space="preserve"> PAGEREF _Toc9897435 \h </w:instrText>
+              <w:instrText xml:space="preserve"> PAGEREF _Toc10599518 \h </w:instrText>
             </w:r>
             <w:r>
               <w:rPr>
@@ -1365,7 +1556,7 @@
                 <w:noProof/>
                 <w:webHidden/>
               </w:rPr>
-              <w:t>23</w:t>
+              <w:t>25</w:t>
             </w:r>
             <w:r>
               <w:rPr>
@@ -1380,7 +1571,6 @@
           <w:pPr>
             <w:pStyle w:val="21"/>
             <w:tabs>
-              <w:tab w:val="left" w:pos="1540"/>
               <w:tab w:val="right" w:leader="dot" w:pos="9345"/>
             </w:tabs>
             <w:rPr>
@@ -1390,29 +1580,84 @@
               <w:lang w:eastAsia="ru-RU"/>
             </w:rPr>
           </w:pPr>
-          <w:hyperlink w:anchor="_Toc9897436" w:history="1">
+          <w:hyperlink w:anchor="_Toc10599519" w:history="1">
             <w:r>
               <w:rPr>
                 <w:rStyle w:val="a6"/>
                 <w:noProof/>
               </w:rPr>
-              <w:t>3.2</w:t>
-            </w:r>
-            <w:r>
-              <w:rPr>
-                <w:rFonts w:asciiTheme="minorHAnsi" w:eastAsiaTheme="minorEastAsia" w:hAnsiTheme="minorHAnsi"/>
-                <w:noProof/>
-                <w:sz w:val="22"/>
-                <w:lang w:eastAsia="ru-RU"/>
+              <w:t>Модель данных</w:t>
+            </w:r>
+            <w:r>
+              <w:rPr>
+                <w:noProof/>
+                <w:webHidden/>
               </w:rPr>
               <w:tab/>
             </w:r>
             <w:r>
               <w:rPr>
+                <w:noProof/>
+                <w:webHidden/>
+              </w:rPr>
+              <w:fldChar w:fldCharType="begin"/>
+            </w:r>
+            <w:r>
+              <w:rPr>
+                <w:noProof/>
+                <w:webHidden/>
+              </w:rPr>
+              <w:instrText xml:space="preserve"> PAGEREF _Toc10599519 \h </w:instrText>
+            </w:r>
+            <w:r>
+              <w:rPr>
+                <w:noProof/>
+                <w:webHidden/>
+              </w:rPr>
+            </w:r>
+            <w:r>
+              <w:rPr>
+                <w:noProof/>
+                <w:webHidden/>
+              </w:rPr>
+              <w:fldChar w:fldCharType="separate"/>
+            </w:r>
+            <w:r>
+              <w:rPr>
+                <w:noProof/>
+                <w:webHidden/>
+              </w:rPr>
+              <w:t>25</w:t>
+            </w:r>
+            <w:r>
+              <w:rPr>
+                <w:noProof/>
+                <w:webHidden/>
+              </w:rPr>
+              <w:fldChar w:fldCharType="end"/>
+            </w:r>
+          </w:hyperlink>
+        </w:p>
+        <w:p>
+          <w:pPr>
+            <w:pStyle w:val="31"/>
+            <w:tabs>
+              <w:tab w:val="right" w:leader="dot" w:pos="9345"/>
+            </w:tabs>
+            <w:rPr>
+              <w:rFonts w:asciiTheme="minorHAnsi" w:eastAsiaTheme="minorEastAsia" w:hAnsiTheme="minorHAnsi"/>
+              <w:noProof/>
+              <w:sz w:val="22"/>
+              <w:lang w:eastAsia="ru-RU"/>
+            </w:rPr>
+          </w:pPr>
+          <w:hyperlink w:anchor="_Toc10599520" w:history="1">
+            <w:r>
+              <w:rPr>
                 <w:rStyle w:val="a6"/>
                 <w:noProof/>
               </w:rPr>
-              <w:t>(тут описание стенда, и какие лабораторные практики мне на нем делать)</w:t>
+              <w:t>Логическая</w:t>
             </w:r>
             <w:r>
               <w:rPr>
@@ -1433,7 +1678,7 @@
                 <w:noProof/>
                 <w:webHidden/>
               </w:rPr>
-              <w:instrText xml:space="preserve"> PAGEREF _Toc9897436 \h </w:instrText>
+              <w:instrText xml:space="preserve"> PAGEREF _Toc10599520 \h </w:instrText>
             </w:r>
             <w:r>
               <w:rPr>
@@ -1453,7 +1698,149 @@
                 <w:noProof/>
                 <w:webHidden/>
               </w:rPr>
-              <w:t>23</w:t>
+              <w:t>25</w:t>
+            </w:r>
+            <w:r>
+              <w:rPr>
+                <w:noProof/>
+                <w:webHidden/>
+              </w:rPr>
+              <w:fldChar w:fldCharType="end"/>
+            </w:r>
+          </w:hyperlink>
+        </w:p>
+        <w:p>
+          <w:pPr>
+            <w:pStyle w:val="31"/>
+            <w:tabs>
+              <w:tab w:val="right" w:leader="dot" w:pos="9345"/>
+            </w:tabs>
+            <w:rPr>
+              <w:rFonts w:asciiTheme="minorHAnsi" w:eastAsiaTheme="minorEastAsia" w:hAnsiTheme="minorHAnsi"/>
+              <w:noProof/>
+              <w:sz w:val="22"/>
+              <w:lang w:eastAsia="ru-RU"/>
+            </w:rPr>
+          </w:pPr>
+          <w:hyperlink w:anchor="_Toc10599521" w:history="1">
+            <w:r>
+              <w:rPr>
+                <w:rStyle w:val="a6"/>
+                <w:noProof/>
+              </w:rPr>
+              <w:t>Физическая</w:t>
+            </w:r>
+            <w:r>
+              <w:rPr>
+                <w:noProof/>
+                <w:webHidden/>
+              </w:rPr>
+              <w:tab/>
+            </w:r>
+            <w:r>
+              <w:rPr>
+                <w:noProof/>
+                <w:webHidden/>
+              </w:rPr>
+              <w:fldChar w:fldCharType="begin"/>
+            </w:r>
+            <w:r>
+              <w:rPr>
+                <w:noProof/>
+                <w:webHidden/>
+              </w:rPr>
+              <w:instrText xml:space="preserve"> PAGEREF _Toc10599521 \h </w:instrText>
+            </w:r>
+            <w:r>
+              <w:rPr>
+                <w:noProof/>
+                <w:webHidden/>
+              </w:rPr>
+            </w:r>
+            <w:r>
+              <w:rPr>
+                <w:noProof/>
+                <w:webHidden/>
+              </w:rPr>
+              <w:fldChar w:fldCharType="separate"/>
+            </w:r>
+            <w:r>
+              <w:rPr>
+                <w:noProof/>
+                <w:webHidden/>
+              </w:rPr>
+              <w:t>25</w:t>
+            </w:r>
+            <w:r>
+              <w:rPr>
+                <w:noProof/>
+                <w:webHidden/>
+              </w:rPr>
+              <w:fldChar w:fldCharType="end"/>
+            </w:r>
+          </w:hyperlink>
+        </w:p>
+        <w:p>
+          <w:pPr>
+            <w:pStyle w:val="21"/>
+            <w:tabs>
+              <w:tab w:val="right" w:leader="dot" w:pos="9345"/>
+            </w:tabs>
+            <w:rPr>
+              <w:rFonts w:asciiTheme="minorHAnsi" w:eastAsiaTheme="minorEastAsia" w:hAnsiTheme="minorHAnsi"/>
+              <w:noProof/>
+              <w:sz w:val="22"/>
+              <w:lang w:eastAsia="ru-RU"/>
+            </w:rPr>
+          </w:pPr>
+          <w:hyperlink w:anchor="_Toc10599522" w:history="1">
+            <w:r>
+              <w:rPr>
+                <w:rStyle w:val="a6"/>
+                <w:noProof/>
+              </w:rPr>
+              <w:t>Описание проги</w:t>
+            </w:r>
+            <w:r>
+              <w:rPr>
+                <w:noProof/>
+                <w:webHidden/>
+              </w:rPr>
+              <w:tab/>
+            </w:r>
+            <w:r>
+              <w:rPr>
+                <w:noProof/>
+                <w:webHidden/>
+              </w:rPr>
+              <w:fldChar w:fldCharType="begin"/>
+            </w:r>
+            <w:r>
+              <w:rPr>
+                <w:noProof/>
+                <w:webHidden/>
+              </w:rPr>
+              <w:instrText xml:space="preserve"> PAGEREF _Toc10599522 \h </w:instrText>
+            </w:r>
+            <w:r>
+              <w:rPr>
+                <w:noProof/>
+                <w:webHidden/>
+              </w:rPr>
+            </w:r>
+            <w:r>
+              <w:rPr>
+                <w:noProof/>
+                <w:webHidden/>
+              </w:rPr>
+              <w:fldChar w:fldCharType="separate"/>
+            </w:r>
+            <w:r>
+              <w:rPr>
+                <w:noProof/>
+                <w:webHidden/>
+              </w:rPr>
+              <w:t>25</w:t>
             </w:r>
             <w:r>
               <w:rPr>
@@ -1474,7 +1861,7 @@
               <w:lang w:eastAsia="ru-RU"/>
             </w:rPr>
           </w:pPr>
-          <w:hyperlink w:anchor="_Toc9897437" w:history="1">
+          <w:hyperlink w:anchor="_Toc10599523" w:history="1">
             <w:r>
               <w:rPr>
                 <w:rStyle w:val="a6"/>
@@ -1501,7 +1888,7 @@
                 <w:noProof/>
                 <w:webHidden/>
               </w:rPr>
-              <w:instrText xml:space="preserve"> PAGEREF _Toc9897437 \h </w:instrText>
+              <w:instrText xml:space="preserve"> PAGEREF _Toc10599523 \h </w:instrText>
             </w:r>
             <w:r>
               <w:rPr>
@@ -1521,7 +1908,7 @@
                 <w:noProof/>
                 <w:webHidden/>
               </w:rPr>
-              <w:t>24</w:t>
+              <w:t>25</w:t>
             </w:r>
             <w:r>
               <w:rPr>
@@ -1542,7 +1929,7 @@
               <w:lang w:eastAsia="ru-RU"/>
             </w:rPr>
           </w:pPr>
-          <w:hyperlink w:anchor="_Toc9897438" w:history="1">
+          <w:hyperlink w:anchor="_Toc10599524" w:history="1">
             <w:r>
               <w:rPr>
                 <w:rStyle w:val="a6"/>
@@ -1569,7 +1956,7 @@
                 <w:noProof/>
                 <w:webHidden/>
               </w:rPr>
-              <w:instrText xml:space="preserve"> PAGEREF _Toc9897438 \h </w:instrText>
+              <w:instrText xml:space="preserve"> PAGEREF _Toc10599524 \h </w:instrText>
             </w:r>
             <w:r>
               <w:rPr>
@@ -1589,7 +1976,7 @@
                 <w:noProof/>
                 <w:webHidden/>
               </w:rPr>
-              <w:t>24</w:t>
+              <w:t>25</w:t>
             </w:r>
             <w:r>
               <w:rPr>
@@ -1610,7 +1997,7 @@
               <w:lang w:eastAsia="ru-RU"/>
             </w:rPr>
           </w:pPr>
-          <w:hyperlink w:anchor="_Toc9897439" w:history="1">
+          <w:hyperlink w:anchor="_Toc10599525" w:history="1">
             <w:r>
               <w:rPr>
                 <w:rStyle w:val="a6"/>
@@ -1637,7 +2024,7 @@
                 <w:noProof/>
                 <w:webHidden/>
               </w:rPr>
-              <w:instrText xml:space="preserve"> PAGEREF _Toc9897439 \h </w:instrText>
+              <w:instrText xml:space="preserve"> PAGEREF _Toc10599525 \h </w:instrText>
             </w:r>
             <w:r>
               <w:rPr>
@@ -1657,7 +2044,7 @@
                 <w:noProof/>
                 <w:webHidden/>
               </w:rPr>
-              <w:t>24</w:t>
+              <w:t>25</w:t>
             </w:r>
             <w:r>
               <w:rPr>
@@ -1720,14 +2107,14 @@
         </w:rPr>
         <w:t xml:space="preserve"> </w:t>
       </w:r>
-      <w:bookmarkStart w:id="0" w:name="_Hlk9958031"/>
+      <w:bookmarkStart w:id="1" w:name="_Hlk9958031"/>
       <w:r>
         <w:rPr>
           <w:rFonts w:cs="Times New Roman"/>
         </w:rPr>
         <w:t>Разработка структуры Программно-аппаратная поддержка интеллектуального управления в биосистемах и робототехнике</w:t>
       </w:r>
-      <w:bookmarkEnd w:id="0"/>
+      <w:bookmarkEnd w:id="1"/>
       <w:r>
         <w:rPr>
           <w:rFonts w:cs="Times New Roman"/>
@@ -1790,11 +2177,11 @@
       <w:r>
         <w:t xml:space="preserve"> </w:t>
       </w:r>
-      <w:bookmarkStart w:id="1" w:name="_Toc9897420"/>
+      <w:bookmarkStart w:id="2" w:name="_Toc10599500"/>
       <w:r>
         <w:t>Введение</w:t>
       </w:r>
-      <w:bookmarkEnd w:id="1"/>
+      <w:bookmarkEnd w:id="2"/>
     </w:p>
     <w:p>
       <w:pPr>
@@ -1867,9 +2254,9 @@
           <w:shd w:val="clear" w:color="auto" w:fill="FFFFFF"/>
         </w:rPr>
       </w:pPr>
-      <w:bookmarkStart w:id="2" w:name="_Toc9217197"/>
-      <w:bookmarkStart w:id="3" w:name="_Toc9897421"/>
+      <w:bookmarkStart w:id="3" w:name="_Toc9217197"/>
       <w:bookmarkStart w:id="4" w:name="_Toc9217198"/>
+      <w:bookmarkStart w:id="5" w:name="_Toc10599501"/>
       <w:r>
         <w:rPr>
           <w:rFonts w:cs="Times New Roman"/>
@@ -1879,8 +2266,8 @@
         <w:lastRenderedPageBreak/>
         <w:t>Анализ предметной области</w:t>
       </w:r>
-      <w:bookmarkEnd w:id="2"/>
       <w:bookmarkEnd w:id="3"/>
+      <w:bookmarkEnd w:id="5"/>
     </w:p>
     <w:p>
       <w:pPr>
@@ -2077,7 +2464,7 @@
           <w:rFonts w:cs="Times New Roman"/>
         </w:rPr>
       </w:pPr>
-      <w:bookmarkStart w:id="5" w:name="_Toc9897422"/>
+      <w:bookmarkStart w:id="6" w:name="_Toc10599502"/>
       <w:r>
         <w:rPr>
           <w:rFonts w:cs="Times New Roman"/>
@@ -2086,7 +2473,7 @@
         <w:t>Постановка задачи</w:t>
       </w:r>
       <w:bookmarkEnd w:id="4"/>
-      <w:bookmarkEnd w:id="5"/>
+      <w:bookmarkEnd w:id="6"/>
     </w:p>
     <w:p>
       <w:pPr>
@@ -2096,8 +2483,8 @@
           <w:szCs w:val="28"/>
         </w:rPr>
       </w:pPr>
-      <w:bookmarkStart w:id="6" w:name="_Toc9217199"/>
-      <w:bookmarkStart w:id="7" w:name="_Toc9897423"/>
+      <w:bookmarkStart w:id="7" w:name="_Toc9217199"/>
+      <w:bookmarkStart w:id="8" w:name="_Toc10599503"/>
       <w:r>
         <w:rPr>
           <w:rFonts w:cs="Times New Roman"/>
@@ -2105,8 +2492,8 @@
         </w:rPr>
         <w:t>Цель</w:t>
       </w:r>
-      <w:bookmarkEnd w:id="6"/>
       <w:bookmarkEnd w:id="7"/>
+      <w:bookmarkEnd w:id="8"/>
     </w:p>
     <w:p>
       <w:pPr>
@@ -2142,16 +2529,16 @@
           <w:rFonts w:cs="Times New Roman"/>
         </w:rPr>
       </w:pPr>
-      <w:bookmarkStart w:id="8" w:name="_Toc9217200"/>
-      <w:bookmarkStart w:id="9" w:name="_Toc9897424"/>
+      <w:bookmarkStart w:id="9" w:name="_Toc9217200"/>
+      <w:bookmarkStart w:id="10" w:name="_Toc10599504"/>
       <w:r>
         <w:rPr>
           <w:rFonts w:cs="Times New Roman"/>
         </w:rPr>
         <w:t>Априорные модельные представления</w:t>
       </w:r>
-      <w:bookmarkEnd w:id="8"/>
       <w:bookmarkEnd w:id="9"/>
+      <w:bookmarkEnd w:id="10"/>
     </w:p>
     <w:p>
       <w:pPr>
@@ -2549,14 +2936,14 @@
       <w:r>
         <w:t xml:space="preserve"> </w:t>
       </w:r>
-      <w:bookmarkStart w:id="10" w:name="_Toc9897425"/>
+      <w:bookmarkStart w:id="11" w:name="_Toc10599505"/>
       <w:r>
         <w:t>Интеллектуальное управление в робототехнике</w:t>
       </w:r>
       <w:r>
         <w:t xml:space="preserve"> и биосистемах</w:t>
       </w:r>
-      <w:bookmarkEnd w:id="10"/>
+      <w:bookmarkEnd w:id="11"/>
       <w:r>
         <w:rPr>
           <w:rFonts w:cs="Times New Roman"/>
@@ -2572,11 +2959,11 @@
           <w:numId w:val="5"/>
         </w:numPr>
       </w:pPr>
-      <w:bookmarkStart w:id="11" w:name="_Toc9897426"/>
+      <w:bookmarkStart w:id="12" w:name="_Toc10599506"/>
       <w:r>
         <w:t>Биотехнические системы управления</w:t>
       </w:r>
-      <w:bookmarkEnd w:id="11"/>
+      <w:bookmarkEnd w:id="12"/>
       <w:r>
         <w:t xml:space="preserve"> </w:t>
       </w:r>
@@ -2701,11 +3088,11 @@
           <w:numId w:val="5"/>
         </w:numPr>
       </w:pPr>
-      <w:bookmarkStart w:id="12" w:name="_Toc9897427"/>
+      <w:bookmarkStart w:id="13" w:name="_Toc10599507"/>
       <w:r>
         <w:t>Автоматические системы управления</w:t>
       </w:r>
-      <w:bookmarkEnd w:id="12"/>
+      <w:bookmarkEnd w:id="13"/>
       <w:r>
         <w:t xml:space="preserve"> </w:t>
       </w:r>
@@ -2785,14 +3172,14 @@
           <w:lang w:eastAsia="ru-RU"/>
         </w:rPr>
       </w:pPr>
-      <w:bookmarkStart w:id="13" w:name="_Toc9897428"/>
+      <w:bookmarkStart w:id="14" w:name="_Toc10599508"/>
       <w:r>
         <w:rPr>
           <w:lang w:eastAsia="ru-RU"/>
         </w:rPr>
         <w:t>Системы управления с обратной связью</w:t>
       </w:r>
-      <w:bookmarkEnd w:id="13"/>
+      <w:bookmarkEnd w:id="14"/>
       <w:r>
         <w:rPr>
           <w:lang w:eastAsia="ru-RU"/>
@@ -3033,11 +3420,11 @@
           <w:numId w:val="8"/>
         </w:numPr>
       </w:pPr>
-      <w:bookmarkStart w:id="14" w:name="_Toc9897430"/>
+      <w:bookmarkStart w:id="15" w:name="_Toc10599509"/>
       <w:r>
         <w:t>Не четкая логика</w:t>
       </w:r>
-      <w:bookmarkEnd w:id="14"/>
+      <w:bookmarkEnd w:id="15"/>
     </w:p>
     <w:p>
       <w:pPr>
@@ -3512,11 +3899,11 @@
       <w:r>
         <w:t xml:space="preserve"> </w:t>
       </w:r>
-      <w:bookmarkStart w:id="15" w:name="_Toc9897431"/>
+      <w:bookmarkStart w:id="16" w:name="_Toc10599510"/>
       <w:r>
         <w:t>Генетический алгоритм</w:t>
       </w:r>
-      <w:bookmarkEnd w:id="15"/>
+      <w:bookmarkEnd w:id="16"/>
     </w:p>
     <w:p>
       <w:pPr>
@@ -3872,10 +4259,10 @@
             <v:path o:extrusionok="f" gradientshapeok="t" o:connecttype="rect"/>
             <o:lock v:ext="edit" aspectratio="t"/>
           </v:shapetype>
-          <v:shape id="_x0000_i1047" type="#_x0000_t75" style="width:164.4pt;height:21.6pt" o:ole="">
+          <v:shape id="_x0000_i1025" type="#_x0000_t75" style="width:164.4pt;height:21.6pt" o:ole="">
             <v:imagedata r:id="rId13" o:title=""/>
           </v:shape>
-          <o:OLEObject Type="Embed" ProgID="Equation.3" ShapeID="_x0000_i1047" DrawAspect="Content" ObjectID="_1621208692" r:id="rId14"/>
+          <o:OLEObject Type="Embed" ProgID="Equation.3" ShapeID="_x0000_i1025" DrawAspect="Content" ObjectID="_1621212393" r:id="rId14"/>
         </w:object>
       </w:r>
       <w:proofErr w:type="gramStart"/>
@@ -3917,10 +4304,10 @@
           <w:szCs w:val="24"/>
         </w:rPr>
         <w:object w:dxaOrig="240" w:dyaOrig="279">
-          <v:shape id="_x0000_i1048" type="#_x0000_t75" style="width:12pt;height:13.8pt" o:ole="" o:bullet="t">
+          <v:shape id="_x0000_i1026" type="#_x0000_t75" style="width:12pt;height:13.8pt" o:ole="" o:bullet="t">
             <v:imagedata r:id="rId15" o:title=""/>
           </v:shape>
-          <o:OLEObject Type="Embed" ProgID="Equation.3" ShapeID="_x0000_i1048" DrawAspect="Content" ObjectID="_1621208693" r:id="rId16"/>
+          <o:OLEObject Type="Embed" ProgID="Equation.3" ShapeID="_x0000_i1026" DrawAspect="Content" ObjectID="_1621212394" r:id="rId16"/>
         </w:object>
       </w:r>
       <w:r>
@@ -3977,10 +4364,10 @@
           <w:szCs w:val="24"/>
         </w:rPr>
         <w:object w:dxaOrig="260" w:dyaOrig="240">
-          <v:shape id="_x0000_i1049" type="#_x0000_t75" style="width:13.2pt;height:12pt" o:ole="">
+          <v:shape id="_x0000_i1027" type="#_x0000_t75" style="width:13.2pt;height:12pt" o:ole="">
             <v:imagedata r:id="rId17" o:title=""/>
           </v:shape>
-          <o:OLEObject Type="Embed" ProgID="Equation.3" ShapeID="_x0000_i1049" DrawAspect="Content" ObjectID="_1621208694" r:id="rId18"/>
+          <o:OLEObject Type="Embed" ProgID="Equation.3" ShapeID="_x0000_i1027" DrawAspect="Content" ObjectID="_1621212395" r:id="rId18"/>
         </w:object>
       </w:r>
       <w:r>
@@ -4037,10 +4424,10 @@
           <w:szCs w:val="24"/>
         </w:rPr>
         <w:object w:dxaOrig="320" w:dyaOrig="300">
-          <v:shape id="_x0000_i1050" type="#_x0000_t75" style="width:16.2pt;height:15pt" o:ole="">
+          <v:shape id="_x0000_i1028" type="#_x0000_t75" style="width:16.2pt;height:15pt" o:ole="">
             <v:imagedata r:id="rId19" o:title=""/>
           </v:shape>
-          <o:OLEObject Type="Embed" ProgID="Equation.3" ShapeID="_x0000_i1050" DrawAspect="Content" ObjectID="_1621208695" r:id="rId20"/>
+          <o:OLEObject Type="Embed" ProgID="Equation.3" ShapeID="_x0000_i1028" DrawAspect="Content" ObjectID="_1621212396" r:id="rId20"/>
         </w:object>
       </w:r>
       <w:r>
@@ -4097,10 +4484,10 @@
           <w:szCs w:val="24"/>
         </w:rPr>
         <w:object w:dxaOrig="240" w:dyaOrig="260">
-          <v:shape id="_x0000_i1051" type="#_x0000_t75" style="width:12pt;height:13.2pt" o:ole="">
+          <v:shape id="_x0000_i1029" type="#_x0000_t75" style="width:12pt;height:13.2pt" o:ole="">
             <v:imagedata r:id="rId21" o:title=""/>
           </v:shape>
-          <o:OLEObject Type="Embed" ProgID="Equation.3" ShapeID="_x0000_i1051" DrawAspect="Content" ObjectID="_1621208696" r:id="rId22"/>
+          <o:OLEObject Type="Embed" ProgID="Equation.3" ShapeID="_x0000_i1029" DrawAspect="Content" ObjectID="_1621212397" r:id="rId22"/>
         </w:object>
       </w:r>
       <w:r>
@@ -4157,10 +4544,10 @@
           <w:szCs w:val="24"/>
         </w:rPr>
         <w:object w:dxaOrig="260" w:dyaOrig="260">
-          <v:shape id="_x0000_i1052" type="#_x0000_t75" style="width:13.2pt;height:13.2pt" o:ole="">
+          <v:shape id="_x0000_i1030" type="#_x0000_t75" style="width:13.2pt;height:13.2pt" o:ole="">
             <v:imagedata r:id="rId23" o:title=""/>
           </v:shape>
-          <o:OLEObject Type="Embed" ProgID="Equation.3" ShapeID="_x0000_i1052" DrawAspect="Content" ObjectID="_1621208697" r:id="rId24"/>
+          <o:OLEObject Type="Embed" ProgID="Equation.3" ShapeID="_x0000_i1030" DrawAspect="Content" ObjectID="_1621212398" r:id="rId24"/>
         </w:object>
       </w:r>
       <w:r>
@@ -4218,10 +4605,10 @@
           <w:szCs w:val="24"/>
         </w:rPr>
         <w:object w:dxaOrig="680" w:dyaOrig="360">
-          <v:shape id="_x0000_i1053" type="#_x0000_t75" style="width:33.6pt;height:18pt" o:ole="">
+          <v:shape id="_x0000_i1031" type="#_x0000_t75" style="width:33.6pt;height:18pt" o:ole="">
             <v:imagedata r:id="rId25" o:title=""/>
           </v:shape>
-          <o:OLEObject Type="Embed" ProgID="Equation.3" ShapeID="_x0000_i1053" DrawAspect="Content" ObjectID="_1621208698" r:id="rId26"/>
+          <o:OLEObject Type="Embed" ProgID="Equation.3" ShapeID="_x0000_i1031" DrawAspect="Content" ObjectID="_1621212399" r:id="rId26"/>
         </w:object>
       </w:r>
       <w:r>
@@ -4264,10 +4651,10 @@
           <w:szCs w:val="24"/>
         </w:rPr>
         <w:object w:dxaOrig="340" w:dyaOrig="360">
-          <v:shape id="_x0000_i1054" type="#_x0000_t75" style="width:16.8pt;height:18pt" o:ole="">
+          <v:shape id="_x0000_i1032" type="#_x0000_t75" style="width:16.8pt;height:18pt" o:ole="">
             <v:imagedata r:id="rId27" o:title=""/>
           </v:shape>
-          <o:OLEObject Type="Embed" ProgID="Equation.3" ShapeID="_x0000_i1054" DrawAspect="Content" ObjectID="_1621208699" r:id="rId28"/>
+          <o:OLEObject Type="Embed" ProgID="Equation.3" ShapeID="_x0000_i1032" DrawAspect="Content" ObjectID="_1621212400" r:id="rId28"/>
         </w:object>
       </w:r>
       <w:r>
@@ -4324,6 +4711,7 @@
         <w:ind w:firstLine="720"/>
         <w:rPr>
           <w:szCs w:val="24"/>
+          <w:lang w:val="en-US"/>
         </w:rPr>
       </w:pPr>
       <w:r>
@@ -4337,15 +4725,16 @@
           <w:szCs w:val="24"/>
         </w:rPr>
         <w:object w:dxaOrig="700" w:dyaOrig="360">
-          <v:shape id="_x0000_i1055" type="#_x0000_t75" style="width:35.4pt;height:18pt" o:ole="">
+          <v:shape id="_x0000_i1033" type="#_x0000_t75" style="width:35.4pt;height:18pt" o:ole="">
             <v:imagedata r:id="rId29" o:title=""/>
           </v:shape>
-          <o:OLEObject Type="Embed" ProgID="Equation.3" ShapeID="_x0000_i1055" DrawAspect="Content" ObjectID="_1621208700" r:id="rId30"/>
+          <o:OLEObject Type="Embed" ProgID="Equation.3" ShapeID="_x0000_i1033" DrawAspect="Content" ObjectID="_1621212401" r:id="rId30"/>
         </w:object>
       </w:r>
       <w:r>
         <w:rPr>
           <w:szCs w:val="24"/>
+          <w:lang w:val="en-US"/>
         </w:rPr>
         <w:tab/>
         <w:t xml:space="preserve">- </w:t>
@@ -4359,6 +4748,7 @@
       <w:r>
         <w:rPr>
           <w:szCs w:val="24"/>
+          <w:lang w:val="en-US"/>
         </w:rPr>
         <w:t xml:space="preserve"> </w:t>
       </w:r>
@@ -4371,6 +4761,7 @@
       <w:r>
         <w:rPr>
           <w:szCs w:val="24"/>
+          <w:lang w:val="en-US"/>
         </w:rPr>
         <w:t xml:space="preserve"> (</w:t>
       </w:r>
@@ -4384,6 +4775,7 @@
       <w:r>
         <w:rPr>
           <w:szCs w:val="24"/>
+          <w:lang w:val="en-US"/>
         </w:rPr>
         <w:t xml:space="preserve"> </w:t>
       </w:r>
@@ -4397,6 +4789,7 @@
       <w:r>
         <w:rPr>
           <w:szCs w:val="24"/>
+          <w:lang w:val="en-US"/>
         </w:rPr>
         <w:t xml:space="preserve">), </w:t>
       </w:r>
@@ -4405,15 +4798,16 @@
           <w:szCs w:val="24"/>
         </w:rPr>
         <w:object w:dxaOrig="340" w:dyaOrig="360">
-          <v:shape id="_x0000_i1056" type="#_x0000_t75" style="width:16.8pt;height:18pt" o:ole="">
+          <v:shape id="_x0000_i1034" type="#_x0000_t75" style="width:16.8pt;height:18pt" o:ole="">
             <v:imagedata r:id="rId31" o:title=""/>
           </v:shape>
-          <o:OLEObject Type="Embed" ProgID="Equation.3" ShapeID="_x0000_i1056" DrawAspect="Content" ObjectID="_1621208701" r:id="rId32"/>
+          <o:OLEObject Type="Embed" ProgID="Equation.3" ShapeID="_x0000_i1034" DrawAspect="Content" ObjectID="_1621212402" r:id="rId32"/>
         </w:object>
       </w:r>
       <w:r>
         <w:rPr>
           <w:szCs w:val="24"/>
+          <w:lang w:val="en-US"/>
         </w:rPr>
         <w:t xml:space="preserve">- </w:t>
       </w:r>
@@ -4426,6 +4820,7 @@
       <w:r>
         <w:rPr>
           <w:szCs w:val="24"/>
+          <w:lang w:val="en-US"/>
         </w:rPr>
         <w:t xml:space="preserve"> </w:t>
       </w:r>
@@ -4438,6 +4833,7 @@
       <w:r>
         <w:rPr>
           <w:szCs w:val="24"/>
+          <w:lang w:val="en-US"/>
         </w:rPr>
         <w:t xml:space="preserve"> (</w:t>
       </w:r>
@@ -4451,6 +4847,7 @@
       <w:r>
         <w:rPr>
           <w:szCs w:val="24"/>
+          <w:lang w:val="en-US"/>
         </w:rPr>
         <w:t xml:space="preserve"> </w:t>
       </w:r>
@@ -4464,6 +4861,7 @@
       <w:r>
         <w:rPr>
           <w:szCs w:val="24"/>
+          <w:lang w:val="en-US"/>
         </w:rPr>
         <w:t xml:space="preserve"> </w:t>
       </w:r>
@@ -4477,6 +4875,7 @@
       <w:r>
         <w:rPr>
           <w:szCs w:val="24"/>
+          <w:lang w:val="en-US"/>
         </w:rPr>
         <w:t>);</w:t>
       </w:r>
@@ -4491,6 +4890,7 @@
       <w:r>
         <w:rPr>
           <w:szCs w:val="24"/>
+          <w:lang w:val="en-US"/>
         </w:rPr>
         <w:tab/>
       </w:r>
@@ -4499,10 +4899,10 @@
           <w:szCs w:val="24"/>
         </w:rPr>
         <w:object w:dxaOrig="279" w:dyaOrig="260">
-          <v:shape id="_x0000_i1057" type="#_x0000_t75" style="width:13.8pt;height:13.2pt" o:ole="" o:bullet="t">
+          <v:shape id="_x0000_i1035" type="#_x0000_t75" style="width:13.8pt;height:13.2pt" o:ole="" o:bullet="t">
             <v:imagedata r:id="rId33" o:title=""/>
           </v:shape>
-          <o:OLEObject Type="Embed" ProgID="Equation.3" ShapeID="_x0000_i1057" DrawAspect="Content" ObjectID="_1621208702" r:id="rId34"/>
+          <o:OLEObject Type="Embed" ProgID="Equation.3" ShapeID="_x0000_i1035" DrawAspect="Content" ObjectID="_1621212403" r:id="rId34"/>
         </w:object>
       </w:r>
       <w:r>
@@ -5023,55 +5423,71 @@
           <w:numId w:val="4"/>
         </w:numPr>
       </w:pPr>
-      <w:bookmarkStart w:id="16" w:name="_Toc9897429"/>
+      <w:bookmarkStart w:id="17" w:name="_Toc10599511"/>
       <w:r>
         <w:t>Электрические сигналы у высших растений</w:t>
       </w:r>
-      <w:bookmarkEnd w:id="16"/>
-    </w:p>
-    <w:p>
-      <w:r>
-        <w:t xml:space="preserve">Так </w:t>
+      <w:bookmarkEnd w:id="17"/>
+    </w:p>
+    <w:p>
+      <w:r>
+        <w:t>Так программно</w:t>
+      </w:r>
+      <w:r>
+        <w:t>-</w:t>
+      </w:r>
+      <w:r>
+        <w:t xml:space="preserve">алгоритмический стенд дает возможность создавать </w:t>
+      </w:r>
+      <w:r>
+        <w:t>нейронные сети,</w:t>
+      </w:r>
+      <w:r>
+        <w:t xml:space="preserve"> которые позволят людям с протезами быстрее адоптироваться к их нейро</w:t>
+      </w:r>
+      <w:r>
+        <w:t xml:space="preserve"> </w:t>
+      </w:r>
+      <w:r>
+        <w:t>импульсам</w:t>
+      </w:r>
+      <w:r>
+        <w:t xml:space="preserve">. Для начала работы нужно </w:t>
+      </w:r>
+      <w:r>
+        <w:t>понимать,</w:t>
+      </w:r>
+      <w:r>
+        <w:t xml:space="preserve"> как снимать нужные нам сигналы с живого существа. В </w:t>
       </w:r>
       <w:proofErr w:type="spellStart"/>
       <w:r>
-        <w:t>программно</w:t>
+        <w:t>программн</w:t>
+      </w:r>
+      <w:r>
+        <w:t>о</w:t>
       </w:r>
       <w:proofErr w:type="spellEnd"/>
       <w:r>
-        <w:t xml:space="preserve"> алгоритмический стенд дает возможность создавать </w:t>
-      </w:r>
-      <w:proofErr w:type="gramStart"/>
-      <w:r>
-        <w:t>нейронные сети</w:t>
-      </w:r>
-      <w:proofErr w:type="gramEnd"/>
-      <w:r>
-        <w:t xml:space="preserve"> которые позволят людям с протезами быстрее адоптироваться к их </w:t>
-      </w:r>
-      <w:proofErr w:type="spellStart"/>
-      <w:r>
-        <w:t>нейроимпульсам</w:t>
-      </w:r>
-      <w:proofErr w:type="spellEnd"/>
-      <w:r>
-        <w:t xml:space="preserve">. Для начала работы нужно </w:t>
-      </w:r>
-      <w:proofErr w:type="gramStart"/>
-      <w:r>
-        <w:t>понимать</w:t>
-      </w:r>
-      <w:proofErr w:type="gramEnd"/>
-      <w:r>
-        <w:t xml:space="preserve"> как снимать нужные нам сигналы с живого существа. В </w:t>
-      </w:r>
-      <w:proofErr w:type="spellStart"/>
-      <w:r>
-        <w:t>программно</w:t>
-      </w:r>
-      <w:proofErr w:type="spellEnd"/>
-      <w:r>
-        <w:t xml:space="preserve"> аппаратным стенде живых существ будет представлять растение.</w:t>
+        <w:rPr>
+          <w:lang w:val="en-US"/>
+        </w:rPr>
+        <w:t>-</w:t>
+      </w:r>
+      <w:r>
+        <w:t>аппаратн</w:t>
+      </w:r>
+      <w:r>
+        <w:t>ом</w:t>
+      </w:r>
+      <w:r>
+        <w:t xml:space="preserve"> стенде живых существ буд</w:t>
+      </w:r>
+      <w:r>
+        <w:t>ут</w:t>
+      </w:r>
+      <w:r>
+        <w:t xml:space="preserve"> представлять растение.</w:t>
       </w:r>
       <w:r>
         <w:t xml:space="preserve"> </w:t>
@@ -6071,12 +6487,7 @@
     </w:p>
     <w:p>
       <w:r>
-        <w:t>Удалось выявить по крайней мере три типа электрических сигналов, возникающих у растений в ответ на внешние воздействия. Первый тип – это потенциалы дейс</w:t>
-      </w:r>
-      <w:bookmarkStart w:id="17" w:name="_GoBack"/>
-      <w:bookmarkEnd w:id="17"/>
-      <w:r>
-        <w:t xml:space="preserve">твия (ПД). Такое название этот тип электрических сигналов у растений получил благодаря тому, что по ряду признаков и механизму возникновения он соответствует ПД, возникающим в нервах животных. На рис. 1 представлены записи ПД стебля тыквы и аксона кальмара. Видно, что внешне они очень сходны и состоят из двух ветвей: восходящей (или фазы деполяризации, во время которой происходит уменьшение потенциала возбудимой мембраны) и нисходящей (или фазы </w:t>
+        <w:t xml:space="preserve">Удалось выявить по крайней мере три типа электрических сигналов, возникающих у растений в ответ на внешние воздействия. Первый тип – это потенциалы действия (ПД). Такое название этот тип электрических сигналов у растений получил благодаря тому, что по ряду признаков и механизму возникновения он соответствует ПД, возникающим в нервах животных. На рис. 1 представлены записи ПД стебля тыквы и аксона кальмара. Видно, что внешне они очень сходны и состоят из двух ветвей: восходящей (или фазы деполяризации, во время которой происходит уменьшение потенциала возбудимой мембраны) и нисходящей (или фазы </w:t>
       </w:r>
       <w:proofErr w:type="spellStart"/>
       <w:r>
@@ -6130,234 +6541,180 @@
       </w:r>
       <w:r>
         <w:lastRenderedPageBreak/>
-        <w:t>организмов. Есть ли что-то аналогичное нервам у высших растений? В поиске ответа на этот вопрос естественно обратить внимание на проводящие пучки («жилки»), которые пронизывают все ткани и органы растения. Давно известно, что проводящие пучки служат для транспортировки по рас</w:t>
-      </w:r>
-    </w:p>
-    <w:p>
+        <w:t xml:space="preserve">организмов. Есть ли что-то аналогичное нервам у высших растений? В поиске ответа на этот вопрос естественно обратить внимание на проводящие пучки («жилки»), которые пронизывают все ткани и органы растения. Давно известно, что проводящие пучки служат для транспортировки по растению воды и питательных веществ. Но, может быть, они “по совместительству” могут служить каналом и для распространения ПД? Решение этого вопроса имеет принципиальное значение. Очень образно на этот счет высказался К.А. Тимирязев, который отметил, что “если у растений подтвердится (предполагаемое некоторыми учеными) существование известных путей, по которым раздражение сообщается быстрее, чем по другим, то в них придется признать нечто по крайней мере физиологически соответствующее нервам”. Д. Бос одним из первых экспериментально доказал причастность проводящих пучков высших растений к распространению ПД. Для этого он использовал разработанный им метод электродного зондирования. Суть метода состояла в том, что с помощью микровинтов в ткани растения погружали металлический </w:t>
+      </w:r>
       <w:proofErr w:type="spellStart"/>
       <w:r>
-        <w:t>тению</w:t>
+        <w:t>микроэлектрод</w:t>
       </w:r>
       <w:proofErr w:type="spellEnd"/>
       <w:r>
-        <w:t xml:space="preserve"> воды и питательных веществ. Но, может быть, они “по совместительству” могут служить каналом и для распространения ПД? Решение этого вопроса имеет принципиальное значение. Очень образно на этот счет высказался К.А. Тимирязев, который отметил, что “если у растений подтвердится (предполагаемое некоторыми учеными) существование известных путей, по которым раздражение сообщается быстрее, чем по другим, то в них придется признать нечто по крайней мере физиологически соответствующее нервам”. Д. Бос одним из первых экспериментально доказал причастность проводящих пучков высших растений к распространению ПД. Для этого он использовал разработанный им метод электродного зондирования. Суть метода состояла в том, что с помощью микровинтов в ткани растения погружали металлический </w:t>
+        <w:t xml:space="preserve">, который был соединен с измерительной установкой. Таким образом можно было отводить электрические сигналы от разных зон стебля или черешка. На основании этих опытов Д. Бос пришел к выводу, что только в проводящих пучках происходит распространение ПД. При этом важно, что электрические импульсы распространяются не по крупным сосудам, а по мелким пучковым клеткам (мелким клеткам флоэмы и </w:t>
       </w:r>
       <w:proofErr w:type="spellStart"/>
       <w:r>
-        <w:t>микроэлектрод</w:t>
+        <w:t>протоксилемы</w:t>
       </w:r>
       <w:proofErr w:type="spellEnd"/>
       <w:r>
-        <w:t xml:space="preserve">, который был соединен с измерительной установкой. Таким образом можно было отводить электрические сигналы от разных зон стебля или черешка. На основании этих опытов Д. Бос пришел к выводу, что только в проводящих пучках происходит распространение ПД. При этом важно, что электрические импульсы распространяются не по крупным сосудам, а по мелким пучковым клеткам (мелким клеткам флоэмы и </w:t>
+        <w:t xml:space="preserve">). Это свидетельствует о том, что каналы передвижения веществ и распространения электрических импульсов в проводящих пучках </w:t>
       </w:r>
       <w:proofErr w:type="spellStart"/>
       <w:r>
-        <w:t>протоксилемы</w:t>
+        <w:t>пространственно</w:t>
       </w:r>
       <w:proofErr w:type="spellEnd"/>
       <w:r>
-        <w:t xml:space="preserve">). Это свидетельствует о том, что каналы передвижения веществ и распространения электрических импульсов в проводящих пучках </w:t>
+        <w:t xml:space="preserve"> разделены. Следовательно, у растений, хотя и отсутствуют специальные образования (наподобие нервов), приспособленные только для проведения ПД, в проводящих пучках имеются особые ткани, выполняющие эту функцию. С помощью современных экспериментальных приемов этот вопрос детально исследовали в нашей лаборатории. Применяя зондирование стебля тыквы </w:t>
       </w:r>
       <w:proofErr w:type="spellStart"/>
       <w:r>
-        <w:t>пространственно</w:t>
+        <w:t>микроэлектродом</w:t>
       </w:r>
       <w:proofErr w:type="spellEnd"/>
       <w:r>
-        <w:t xml:space="preserve"> разделены. Следовательно, у растений, хотя и отсутствуют специальные образования (наподобие нервов), приспособленные только для проведения ПД, в проводящих пучках имеются особые ткани, выполняющие эту функцию. С помощью современных экспериментальных приемов этот вопрос детально исследовали в нашей лаборатории. Применяя зондирование стебля тыквы </w:t>
+        <w:t xml:space="preserve">, мы установили, что в месте раздражения ПД возникают примерно одинаковой амплитуды не только в указанных выше мелких клетках пучка, но и в клетках окружающей его основной паренхимы (рис. 2). Однако на расстоянии от этого места ПД регистрируются только в проводящих пучках. Таким образом, ПД генерируют как пучковые, так и </w:t>
       </w:r>
       <w:proofErr w:type="spellStart"/>
       <w:r>
-        <w:t>микроэлектродом</w:t>
+        <w:t>внепучковые</w:t>
       </w:r>
       <w:proofErr w:type="spellEnd"/>
       <w:r>
-        <w:t xml:space="preserve">, мы установили, что в месте раздражения ПД возникают примерно одинаковой амплитуды не только в указанных выше мелких клетках пучка, но и в клетках окружающей его основной паренхимы (рис. 2). Однако на расстоянии от этого места ПД регистрируются только в проводящих пучках. Таким образом, ПД генерируют как пучковые, так и </w:t>
+        <w:t xml:space="preserve"> клетки, но проводить его могут только первые. Как было нами показано [4], причина этих различий лежит в особенностях межклеточных связей. У мелких пучковых клеток такие связи (в частности, с помощью специальных пор-</w:t>
       </w:r>
       <w:proofErr w:type="spellStart"/>
       <w:r>
-        <w:t>внепучковые</w:t>
+        <w:t>плазмодесм</w:t>
       </w:r>
       <w:proofErr w:type="spellEnd"/>
       <w:r>
-        <w:t xml:space="preserve"> клетки, но проводить его могут только первые. Как было нами показано [4], причина этих различий лежит в особенностях межклеточных связей. У мелких пучковых клеток такие связи (в частности, с помощью специальных пор-</w:t>
+        <w:t>) выражены гораздо лучше, что и обеспечивает их лучшую способность проводить ПД.</w:t>
+      </w:r>
+    </w:p>
+    <w:p>
+      <w:r>
+        <w:t xml:space="preserve">Когда стало ясно, что ПД у высших растений – это весьма универсальное и широко распространенное явление, возник вопрос о том, что же они собой представляют. Конечно, </w:t>
+      </w:r>
+      <w:r>
+        <w:lastRenderedPageBreak/>
+        <w:t xml:space="preserve">они очень напоминают </w:t>
       </w:r>
       <w:proofErr w:type="spellStart"/>
       <w:r>
-        <w:t>плазмодесм</w:t>
+        <w:t>П</w:t>
+      </w:r>
+      <w:r>
+        <w:t>д</w:t>
       </w:r>
       <w:proofErr w:type="spellEnd"/>
       <w:r>
-        <w:t>) выражены гораздо лучше, что и обеспечивает их лучшую способность проводить ПД.</w:t>
-      </w:r>
-    </w:p>
-    <w:p>
+        <w:t xml:space="preserve"> </w:t>
+      </w:r>
+      <w:r>
+        <w:t xml:space="preserve">нервов. Но, может, это сходство чисто внешнее? Ведь очень уж отличаются по образу жизни животные и растения. В нашей лаборатории мы специально исследовали этот вопрос. Поскольку генерация ПД у животных связана с передвижением через возбудимую мембрану ионов натрия и калия, то поведение ионов при генерации ПД у растений естественно нас очень интересовало. Применяя различные методы исследования, в том числе и метод меченых атомов, мы показали, что, когда в растении генерируется ПД, так </w:t>
+      </w:r>
+      <w:proofErr w:type="gramStart"/>
+      <w:r>
+        <w:t>же</w:t>
+      </w:r>
+      <w:proofErr w:type="gramEnd"/>
+      <w:r>
+        <w:t xml:space="preserve"> как и в нерве, возникают ионные потоки (рис. 3а). Вначале под влиянием внешнего раздражителя увеличивается проницаемость мембраны для ионов кальция в результате открывания кальциевых каналов. Ионы кальция входят внутрь проводящих ПД клеток, поскольку их больше во внешней среде. Войдя внутрь возбудимых клеток, они активируют хлорные каналы, которые открываются. Это приводит к возникновению направленного наружу потока ионов хлора, так как их концентрация выше внутри клеток. Поток отрицательно заряженных ионов хлора наружу приводит к деполяризации мембраны, поскольку ее внешняя сторона заряжена положительно, а внутренняя – отрицательно. Возникает восходящая ветвь ПД. Деполяризация мембраны способствует открыванию калиевых каналов и возникновению направленного наружу потока</w:t>
+      </w:r>
+      <w:r>
+        <w:t xml:space="preserve"> </w:t>
+      </w:r>
+      <w:r>
+        <w:t xml:space="preserve">ионов калия, которых, </w:t>
+      </w:r>
+      <w:proofErr w:type="gramStart"/>
+      <w:r>
+        <w:t>также</w:t>
+      </w:r>
+      <w:proofErr w:type="gramEnd"/>
+      <w:r>
+        <w:t xml:space="preserve"> как и ионов хлора, больше внутри клетки, чем в наружной среде. Нетрудно понять, что этот поток будет оказывать на мембранный потенциал </w:t>
+      </w:r>
+      <w:proofErr w:type="spellStart"/>
+      <w:r>
+        <w:t>реполяризующее</w:t>
+      </w:r>
+      <w:proofErr w:type="spellEnd"/>
+      <w:r>
+        <w:t xml:space="preserve"> действие, то есть приводить к восстановлению его исходного значения.</w:t>
+      </w:r>
+    </w:p>
+    <w:p>
+      <w:r>
+        <w:t xml:space="preserve">Нарисованная картина очень напоминает то, что происходит при генерации ПД в нерве, только вместо ионов натрия в качестве деполяризующего иона у высших растений выступают ионы хлора. Это представляется чрезвычайно важным заключением, поскольку свидетельствует об общности механизмов генерации ПД в живой природе. Что касается механизма распространения ПД у растений, то он также подобен таковому у животных. Деполяризация, лежащих в основе генерации ПД у высших растений (объяснение в тексте), и схема распространения ПД в возбудимой мембране (б). При возбуждении между невозбужденными участками мембраны и возбужденным участком протекают местные токи, которые вызывают </w:t>
+      </w:r>
+      <w:proofErr w:type="spellStart"/>
+      <w:r>
+        <w:t>реполяризацию</w:t>
+      </w:r>
+      <w:proofErr w:type="spellEnd"/>
+      <w:r>
+        <w:t xml:space="preserve"> возбужденного участка. В то же время соседние с возбужденным участки деполяризуются. Когда величина деполяризации впереди фронта возбуждения достигает порогового уровня, здесь возникает ПД. Этот механизм обеспечивает его распространение. Сзади фронта возбуждения ПД не возникает, так как там имеется состояние </w:t>
+      </w:r>
+      <w:proofErr w:type="spellStart"/>
+      <w:r>
+        <w:t>невозбудимости</w:t>
+      </w:r>
+      <w:proofErr w:type="spellEnd"/>
+      <w:r>
+        <w:t xml:space="preserve"> (</w:t>
+      </w:r>
+      <w:proofErr w:type="spellStart"/>
+      <w:r>
+        <w:t>рефрактерности</w:t>
+      </w:r>
+      <w:proofErr w:type="spellEnd"/>
+      <w:r>
+        <w:t>).</w:t>
+      </w:r>
+    </w:p>
+    <w:p>
+      <w:r>
+        <w:t xml:space="preserve">участка ткани в месте генерации ПД приводит к возникновению круговых местных токов, протекающих между деполяризованным возбужденным участком ткани и соседними </w:t>
+      </w:r>
       <w:r>
         <w:lastRenderedPageBreak/>
-        <w:t>Когда стало ясно, что ПД у высших растений – это весьма универсальное и широко распространенное явление, возник вопрос о том, что же они собой представляют. Конечно, они очень напоминают ПД</w:t>
-      </w:r>
-    </w:p>
-    <w:p>
-      <w:r>
-        <w:t xml:space="preserve"> нервов. Но, может, это сходство чисто внешнее? Ведь очень уж отличаются по образу жизни животные и растения. В нашей лаборатории мы специально исследовали этот вопрос. Поскольку генерация ПД у животных связана с передвижением через возбудимую мембрану ионов натрия и калия, то поведение ионов при генерации ПД у растений естественно нас очень интересовало. Применяя различные методы исследования, в том числе и метод меченых атомов, мы показали, что, когда в растении генерируется ПД, так </w:t>
-      </w:r>
-      <w:proofErr w:type="gramStart"/>
-      <w:r>
-        <w:t>же</w:t>
-      </w:r>
-      <w:proofErr w:type="gramEnd"/>
-      <w:r>
-        <w:t xml:space="preserve"> как и в нерве, возникают ионные потоки (рис. 3</w:t>
-      </w:r>
-    </w:p>
-    <w:p>
-      <w:r>
-        <w:t xml:space="preserve"> а</w:t>
-      </w:r>
-    </w:p>
-    <w:p>
-      <w:r>
-        <w:t xml:space="preserve"> ). Вначале под влиянием внешнего раздражителя увеличивается проницаемость мембраны для ионов кальция в результате открывания кальциевых каналов. Ионы кальция входят внутрь проводящих ПД клеток, поскольку их больше во внешней среде. Войдя внутрь возбудимых клеток, они активируют хлорные каналы, которые открываются. Это приводит к возникновению направленного наружу потока ионов хлора, так как их концентрация выше внутри клеток. Поток отрицательно заряженных ионов хлора наружу приводит к деполяризации мембраны, поскольку ее внешняя сторона заряжена положительно, а внутренняя – отрицательно. Возникает восходящая ветвь ПД. Деполяризация мембраны способствует открыванию калиевых каналов и возникновению направленного наружу потока</w:t>
-      </w:r>
-    </w:p>
-    <w:p>
-      <w:r>
-        <w:t xml:space="preserve">ионов калия, которых, </w:t>
-      </w:r>
-      <w:proofErr w:type="gramStart"/>
-      <w:r>
-        <w:t>также</w:t>
-      </w:r>
-      <w:proofErr w:type="gramEnd"/>
-      <w:r>
-        <w:t xml:space="preserve"> как и ионов хлора, больше внутри клетки, чем в наружной среде. Нетрудно понять, что этот поток будет оказывать на мембранный потенциал </w:t>
+        <w:t>участками, где мембранный потенциал клеток сохраняет нормальный уровень. Эти токи деполяризуют соседние с возбужденным участком области, что приводит к возникновению в них ПД и таким образом к его распространению от исходного места (рис. 3б). Ярким подтверждением такого механизма являются опыты с изменением электропроводности окружающей среды. Если вокруг участка проводящего пучка растения поместить раствор вазелинового масла (непроводящая среда, препятствующая возникновению круговых токов), то, дойдя до этого места, ПД дальше не распространяется.</w:t>
+      </w:r>
+    </w:p>
+    <w:p>
+      <w:r>
+        <w:t xml:space="preserve">Мы подошли к одному из самых важных вопросов проблемы потенциалов действия у растений. Для чего нужна генерация ПД растениям? Может быть, она представляет собой свойство, которое когда-то было позаимствовано ими от предков, но в дальнейшем получило развитие только у одной весьма специфической группы насекомоядных растений, а у остальных растений никакой функциональной нагрузки не выполняет? Очевидно, что ответ на этот вопрос имеет большое принципиальное значение не только для понимания жизнедеятельности растений, но и в общебиологическом аспекте. Полученные в настоящее время результаты позволяют утверждать, что у высших растений распространяющиеся ПД выполняют вполне определенную функциональную роль. Они служат наиболее быстрым сигналом об изменениях в среде их обитания. Однако при этом надо иметь в виду, что у растений нет центральной нервной системы – этой “диспетчерской”, откуда управляющие сигналы после поступления туда информации о внешнем раздражителе направляются к различным органам. У растений ПД сам несет в себе возможность непосредственно влиять на функции органов и тканей, по которым он распространяется. Это связано прежде всего с тем, что при прохождении ПД по данному участку ткани или в месте, до которого он дошел, сильно меняется ионный состав, в особенности содержание ионов калия и хлора, которые, как мы видели, выходят из возбудимых клеток при генерации импульса. В результате их концентрации в окружающих проводящий пучок тканях могут увеличиться. Меняется соотношение и других ионов, хотя и в меньшей степени. В то же время известно, что уровень обменных процессов в ткани сильно зависит от ионного состава. Поэтому ПД в состоянии оказывать влияние на органы или ткани, по которым они распространяются или которых они достигают. При этом следует иметь в виду, что возникновение ПД в ответ на действие внешнего раздражителя неспецифично, то есть самые разные воздействия вызывают, как правило, однотипную электрическую реакцию. Кроме того, у растений обычно в ответ на действие раздражителя генерируются одиночные импульсы (в отличие от животных, у которых возникают ритмически повторяющиеся ПД). Исходя из этого можно заключить, что у высших растений распространяющиеся ПД не имеют специфической информационной нагрузки, а являются скорее сигналом о каком-то </w:t>
+      </w:r>
+      <w:r>
+        <w:lastRenderedPageBreak/>
+        <w:t xml:space="preserve">внешнем воздействии. Сам по себе ПД как сигнал неспецифичен, но в тканях и органах наряду с общими неспецифическими явлениями он вызывает изменение некоторых специфических процессов, свойственных данному органу (например, в листьях изменение фотосинтеза, в корнях усиление поглощения веществ и т.д.). Сигнальная роль ПД проявляется прежде всего в ряде естественных процессов. Например, при попадании пыльцы на рыльце пестика в нем возникают многочисленные электрические импульсы, распространяющиеся по направлению к завязи. Это запускает цикл процессов, подготавливающих завязь к восприятию пыльцы и оплодотворению. ПД возникают и в усиках вьющихся растений при соприкосновении с механической опорой и, по-видимому, способствуют их лучшей ориентации в пространстве. При умеренных изменениях в состоянии окружающей среды также могут возникать ПД, причем они иногда генерируются в ответ на очень слабые воздействия (например, перепад температур всего 1 – 2°С). Генерация ПД растением в этом случае, казалось бы, лишена какого-либо смысла. Зачем применять экстренный тип сигнализации с помощью электрических сигналов на довольно слабые и не оказывающие существенного влияния внешние воздействия? Однако оказалось, что это не так. Для растения и в этом случае генерация электрических импульсов имеет определенный смысл, состоящий, как нам удалось показать, в своеобразном “предупреждении” его органов и тканей о вполне вероятных весьма существенных изменениях во внешних условиях. Например, незначительный перепад температур в сторону охлаждения сам по себе может быть и незначим для растения, однако он может свидетельствовать о возможном предстоящем заметном понижении температуры окружающей среды. “Предупреждающая” роль ПД сводится, как оказалось, к временному повышению устойчивости органов и тканей растения к неблагоприятным воздействиям. Это временное повышение устойчивости носит, по-видимому, неспецифический характер (то есть проявляется по отношению к разным воздействиям) и может рассматриваться как своеобразная </w:t>
       </w:r>
       <w:proofErr w:type="spellStart"/>
       <w:r>
-        <w:t>реполяризующее</w:t>
+        <w:t>предадаптация</w:t>
       </w:r>
       <w:proofErr w:type="spellEnd"/>
       <w:r>
-        <w:t xml:space="preserve"> действие, то есть приводить к восстановлению его исходного значения.</w:t>
-      </w:r>
-    </w:p>
-    <w:p>
-      <w:r>
-        <w:t>Нарисованная картина очень напоминает то, что происходит при генерации ПД в нерве, только вместо ионов натрия в качестве деполяризующего иона у высших растений выступают ионы хлора. Это представляется чрезвычайно важным заключением, поскольку свидетельствует об общности механизмов генерации ПД в живой природе. Что касается механизма распространения ПД у растений, то он также подобен таковому у животных. Деполяризация</w:t>
-      </w:r>
-    </w:p>
-    <w:p>
-      <w:r>
-        <w:t>, лежащих в основе генерации ПД у высших растений (объяснение в тексте), и схема распространения ПД в возбудимой мембране (</w:t>
-      </w:r>
-    </w:p>
-    <w:p>
-      <w:r>
-        <w:t xml:space="preserve"> б</w:t>
-      </w:r>
-    </w:p>
-    <w:p>
+        <w:t>. Она служит как бы подготовкой к глубокой адаптации, если вслед за “предупреждением” действительно наступит усиление данного внешнего фактора (например, вслед за незначительным понижением температуры резкое похолодание).</w:t>
+      </w:r>
+    </w:p>
+    <w:p>
+      <w:r>
+        <w:t xml:space="preserve">Таким образом, можно считать, что при действии слабых и умеренных раздражителей мы имеем дело с ролью ПД, которая связана с опережающим отражением действительности. Отсюда нами было сделано заключение, что растениям свойственна элементарная недифференцированная чувствительность. Постулируя у высших растений наличие определенной чувствительности, было бы неверно утверждать вслед за </w:t>
+      </w:r>
+      <w:proofErr w:type="spellStart"/>
+      <w:r>
+        <w:t>Бекстером</w:t>
+      </w:r>
+      <w:proofErr w:type="spellEnd"/>
+      <w:r>
+        <w:t xml:space="preserve">, что эта чувствительность соответствует эмоциональным восприятиям животных (например, что растения чувствуют человека, который повредил их, и при его появлении </w:t>
+      </w:r>
       <w:r>
         <w:lastRenderedPageBreak/>
-        <w:t xml:space="preserve"> ). При возбуждении между невозбужденными участками мембраны и возбужденным участком протекают местные токи, которые вызывают </w:t>
-      </w:r>
-      <w:proofErr w:type="spellStart"/>
-      <w:r>
-        <w:t>реполяризацию</w:t>
-      </w:r>
-      <w:proofErr w:type="spellEnd"/>
-      <w:r>
-        <w:t xml:space="preserve"> возбужденного участка. В то же время соседние с возбужденным участки деполяризуются. Когда величина деполяризации впереди фронта возбуждения достигает порогового уровня, здесь возникает ПД. Этот механизм обеспечивает его распространение. Сзади фронта возбуждения ПД не возникает, так как там имеется состояние </w:t>
-      </w:r>
-      <w:proofErr w:type="spellStart"/>
-      <w:r>
-        <w:t>невозбудимости</w:t>
-      </w:r>
-      <w:proofErr w:type="spellEnd"/>
-      <w:r>
-        <w:t xml:space="preserve"> (</w:t>
-      </w:r>
-      <w:proofErr w:type="spellStart"/>
-      <w:r>
-        <w:t>рефрактерности</w:t>
-      </w:r>
-      <w:proofErr w:type="spellEnd"/>
-      <w:r>
-        <w:t>).</w:t>
-      </w:r>
-    </w:p>
-    <w:p>
-      <w:r>
-        <w:t>участка ткани в месте генерации ПД приводит к возникновению круговых местных токов, протекающих между деполяризованным возбужденным участком ткани и соседними участками, где мембранный потенциал клеток сохраняет нормальный уровень. Эти токи деполяризуют соседние с возбужденным участком области, что приводит к возникновению в них ПД и таким образом к его распространению от исходного места (рис. 3</w:t>
-      </w:r>
-    </w:p>
-    <w:p>
-      <w:r>
-        <w:t xml:space="preserve"> б</w:t>
-      </w:r>
-    </w:p>
-    <w:p>
-      <w:r>
-        <w:t xml:space="preserve"> ). Ярким подтверждением такого механизма являются опыты с изменением электропроводности окружающей среды. Если вокруг участка проводящего пучка растения поместить раствор вазелинового масла (непроводящая среда, препятствующая возникновению круговых токов), то, дойдя до этого места, ПД дальше не распространяется.</w:t>
-      </w:r>
-    </w:p>
-    <w:p>
-      <w:r>
-        <w:t xml:space="preserve">Мы подошли к одному из самых важных вопросов проблемы потенциалов действия у растений. Для чего нужна генерация ПД растениям? Может быть, она представляет собой свойство, которое когда-то было позаимствовано ими от предков, но в дальнейшем получило развитие только у одной весьма специфической группы насекомоядных растений, а у остальных растений никакой функциональной нагрузки не выполняет? Очевидно, что ответ на этот вопрос имеет большое принципиальное значение не только для понимания жизнедеятельности растений, но и в общебиологическом аспекте. Полученные в настоящее время результаты позволяют утверждать, что у высших растений распространяющиеся ПД выполняют вполне определенную функциональную роль. Они служат наиболее быстрым сигналом об изменениях в среде их обитания. Однако при этом надо иметь в виду, что у растений нет центральной нервной системы – этой “диспетчерской”, откуда управляющие сигналы после поступления туда информации о внешнем раздражителе направляются к различным органам. У растений ПД сам несет в себе возможность непосредственно влиять на функции органов и тканей, по которым он распространяется. Это связано прежде всего с тем, что при прохождении ПД по данному участку ткани или в месте, до которого он дошел, сильно меняется ионный состав, в особенности содержание ионов калия и хлора, которые, как мы видели, выходят из возбудимых клеток при генерации импульса. В результате их концентрации в окружающих проводящий пучок тканях могут увеличиться. </w:t>
-      </w:r>
-      <w:r>
-        <w:lastRenderedPageBreak/>
-        <w:t xml:space="preserve">Меняется соотношение и других ионов, хотя и в меньшей степени. В то же время известно, что уровень обменных процессов в ткани сильно зависит от ионного состава. Поэтому ПД в состоянии оказывать влияние на органы или ткани, по которым они распространяются или которых они достигают. При этом следует иметь в виду, что возникновение ПД в ответ на действие внешнего раздражителя </w:t>
-      </w:r>
-      <w:proofErr w:type="spellStart"/>
-      <w:r>
-        <w:t>неспеци</w:t>
-      </w:r>
-      <w:proofErr w:type="spellEnd"/>
-    </w:p>
-    <w:p>
-      <w:proofErr w:type="spellStart"/>
-      <w:r>
-        <w:t>фично</w:t>
-      </w:r>
-      <w:proofErr w:type="spellEnd"/>
-      <w:r>
-        <w:t>, то есть самые разные воздействия вызывают, как правило, однотипную электрическую реакцию. Кроме того, у растений обычно в ответ на действие раздражителя генерируются одиночные импульсы (в отличие от животных, у которых возникают ритмически повторяющиеся ПД). Исходя из этого можно заключить, что у высших растений распространяющиеся ПД не имеют специфической информационной нагрузки, а являются скорее сигналом о каком-то внешнем воздействии. Сам по себе ПД как сигнал неспецифичен, но в тканях и органах наряду с общими неспецифическими явлениями он вызывает изменение некоторых специфических процессов, свойственных данному органу (например, в листьях изменение фотосинтеза, в корнях усиление поглощения веществ и т.д.). Сигнальная роль ПД проявляется прежде всего в ряде естественных процессов. Например, при попадании пыльцы на рыльце пестика в нем возникают многочисленные электрические импульсы, распространяющиеся по направлению к завязи. Это запускает цикл процессов, подготавливающих завязь к восприятию пыльцы и оплодотворению. ПД возникают и в усиках вьющихся растений при соприкосновении с механической опорой и, по-видимому, способствуют их лучшей ориентации в пространстве. При умеренных изменениях в состоянии окружающей среды также могут возникать ПД, причем они иногда генерируются в ответ на очень слабые воздействия (например, перепад температур всего 1 – 2</w:t>
-      </w:r>
-    </w:p>
-    <w:p>
-      <w:r>
-        <w:t xml:space="preserve"> °</w:t>
-      </w:r>
-    </w:p>
-    <w:p>
-      <w:r>
-        <w:t xml:space="preserve"> С). Генерация ПД растением в этом случае, казалось бы, лишена какого-либо смысла. Зачем применять экстренный тип сигнализации с помощью электрических сигналов на довольно слабые и не оказывающие существенного влияния внешние воздействия? Однако оказалось, что это не так. Для растения и в этом случае генерация электрических импульсов имеет определенный смысл, состоящий, как нам удалось показать, в своеобразном “предупреждении” его органов и тканей о вполне вероятных весьма существенных изменениях во внешних условиях. Например, незначительный перепад температур в сторону охлаждения сам по себе может быть и незначим для растения, однако он может свидетельствовать о возможном предстоящем заметном понижении температуры окружающей среды. “Предупреждающая” роль ПД сводится, как оказалось, к временному повышению устойчивости органов и тканей растения к неблагоприятным </w:t>
-      </w:r>
-      <w:r>
-        <w:lastRenderedPageBreak/>
-        <w:t xml:space="preserve">воздействиям. Это временное повышение устойчивости носит, по-видимому, неспецифический характер (то есть проявляется по отношению к разным воздействиям) и может рассматриваться как своеобразная </w:t>
-      </w:r>
-      <w:proofErr w:type="spellStart"/>
-      <w:r>
-        <w:t>предадаптация</w:t>
-      </w:r>
-      <w:proofErr w:type="spellEnd"/>
-      <w:r>
-        <w:t>. Она служит как бы подготовкой к глубокой адаптации, если вслед за “предупреждением” действительно наступит усиление данного внешнего фактора (например, вслед за незначительным понижением температуры резкое похолодание).</w:t>
-      </w:r>
-    </w:p>
-    <w:p>
-      <w:r>
-        <w:t xml:space="preserve">Таким образом, можно считать, что при действии слабых и умеренных раздражителей мы имеем дело с ролью ПД, которая связана с опережающим отражением действительности. Отсюда нами было сделано заключение, что растениям свойственна элементарная недифференцированная чувствительность. Постулируя у высших растений наличие определенной чувствительности, было бы неверно утверждать вслед за </w:t>
-      </w:r>
-      <w:proofErr w:type="spellStart"/>
-      <w:r>
-        <w:t>Бекстером</w:t>
-      </w:r>
-      <w:proofErr w:type="spellEnd"/>
-      <w:r>
-        <w:t>, что эта чувствительность соответствует эмоциональным восприятиям животных (например, что растения чувствуют человека, который повредил их, и при его появлении реагируют усиленной генерацией электрических импульсов). Это именно элементарная чувствительность, но она, очевидно, играет существенную роль во взаимоотношениях растения со средой. Наконец, при действии сильных раздражителей ПД выполняют роль первичной экстренной сигнальной связи, которая позволяет растению оперативно начать перестройку жизненных функций в экстраординарных условиях. Итак, по современным представлениям сигнальной функции ПД принадлежит вполне определенная роль в осуществлении быстрых взаимодействий высших растений с окружающей средой.</w:t>
+        <w:t>реагируют усиленной генерацией электрических импульсов). Это именно элементарная чувствительность, но она, очевидно, играет существенную роль во взаимоотношениях растения со средой. Наконец, при действии сильных раздражителей ПД выполняют роль первичной экстренной сигнальной связи, которая позволяет растению оперативно начать перестройку жизненных функций в экстраординарных условиях. Итак, по современным представлениям сигнальной функции ПД принадлежит вполне определенная роль в осуществлении быстрых взаимодействий высших растений с окружающей средой.</w:t>
       </w:r>
     </w:p>
     <w:p>
@@ -6367,22 +6724,7 @@
     </w:p>
     <w:p>
       <w:r>
-        <w:t xml:space="preserve">Данный обзор современных представлений о сигнальной роли электрических импульсов у </w:t>
-      </w:r>
-      <w:proofErr w:type="spellStart"/>
-      <w:r>
-        <w:t>расте</w:t>
-      </w:r>
-      <w:proofErr w:type="spellEnd"/>
-    </w:p>
-    <w:p>
-      <w:proofErr w:type="spellStart"/>
-      <w:r>
-        <w:t>ний</w:t>
-      </w:r>
-      <w:proofErr w:type="spellEnd"/>
-      <w:r>
-        <w:t xml:space="preserve"> раскрывает, как нам кажется, новую, ранее почти неизвестную для неискушенного читателя сторону в жизнедеятельности этих организмов. Ее дальнейшее изучение позволит не только глубже ответить на сакраментальный вопрос: “Как живет растение?” – но и лучше понять, что общего в поведенческих реакциях животных и растений.</w:t>
+        <w:t>Данный обзор современных представлений о сигнальной роли электрических импульсов у растений раскрывает, как нам кажется, новую, ранее почти неизвестную для неискушенного читателя сторону в жизнедеятельности этих организмов. Ее дальнейшее изучение позволит не только глубже ответить на сакраментальный вопрос: “Как живет растение?” – но и лучше понять, что общего в поведенческих реакциях животных и растений.</w:t>
       </w:r>
     </w:p>
     <w:p/>
@@ -6394,15 +6736,11 @@
           <w:numId w:val="8"/>
         </w:numPr>
       </w:pPr>
-      <w:bookmarkStart w:id="18" w:name="_Toc9897432"/>
-      <w:r>
-        <w:lastRenderedPageBreak/>
-        <w:t>Структура программно-алгоритмического стенда</w:t>
+      <w:bookmarkStart w:id="18" w:name="_Toc10599512"/>
+      <w:r>
+        <w:t>Оборудование для стенда</w:t>
       </w:r>
       <w:bookmarkEnd w:id="18"/>
-      <w:r>
-        <w:t xml:space="preserve"> </w:t>
-      </w:r>
     </w:p>
     <w:p>
       <w:pPr>
@@ -6412,48 +6750,11 @@
           <w:numId w:val="8"/>
         </w:numPr>
       </w:pPr>
-      <w:bookmarkStart w:id="19" w:name="_Toc9897433"/>
-      <w:r>
-        <w:t>Оборудование (</w:t>
-      </w:r>
-      <w:r>
-        <w:t xml:space="preserve">какие устройства </w:t>
-      </w:r>
-      <w:r>
-        <w:t>использую</w:t>
-      </w:r>
-      <w:r>
-        <w:t>, изображения их характеристики</w:t>
+      <w:bookmarkStart w:id="19" w:name="_Toc10599513"/>
+      <w:r>
+        <w:t>Датчики</w:t>
       </w:r>
       <w:bookmarkEnd w:id="19"/>
-    </w:p>
-    <w:p>
-      <w:pPr>
-        <w:pStyle w:val="3"/>
-        <w:rPr>
-          <w:rFonts w:cs="Times New Roman"/>
-        </w:rPr>
-      </w:pPr>
-      <w:bookmarkStart w:id="20" w:name="_Toc9897434"/>
-      <w:r>
-        <w:rPr>
-          <w:rFonts w:cs="Times New Roman"/>
-        </w:rPr>
-        <w:t xml:space="preserve">3.1.2 </w:t>
-      </w:r>
-      <w:r>
-        <w:rPr>
-          <w:rFonts w:cs="Times New Roman"/>
-        </w:rPr>
-        <w:t>Датчики</w:t>
-      </w:r>
-      <w:bookmarkEnd w:id="20"/>
-      <w:r>
-        <w:rPr>
-          <w:rFonts w:cs="Times New Roman"/>
-        </w:rPr>
-        <w:t xml:space="preserve"> </w:t>
-      </w:r>
     </w:p>
     <w:p>
       <w:r>
@@ -6615,6 +6916,7 @@
               <w:ind w:firstLine="0"/>
             </w:pPr>
             <w:r>
+              <w:lastRenderedPageBreak/>
               <w:t>Потребляемый ток при запросе данных</w:t>
             </w:r>
           </w:p>
@@ -6876,11 +7178,7 @@
       </w:r>
       <w:proofErr w:type="spellEnd"/>
       <w:r>
-        <w:t xml:space="preserve"> обеспечивает хорошую устойчивость к широкополосным помехам, что позволяет множеству устройств, </w:t>
-      </w:r>
-      <w:r>
-        <w:lastRenderedPageBreak/>
-        <w:t>находящихся в одном месте, одновременно общаться между собой, не мешая друг другу. Очень широко данная технология используется в телефонах, планшетах, ноутбуках.</w:t>
+        <w:t xml:space="preserve"> обеспечивает хорошую устойчивость к широкополосным помехам, что позволяет множеству устройств, находящихся в одном месте, одновременно общаться между собой, не мешая друг другу. Очень широко данная технология используется в телефонах, планшетах, ноутбуках.</w:t>
       </w:r>
     </w:p>
     <w:p>
@@ -6979,6 +7277,7 @@
           <w:noProof/>
           <w:lang w:eastAsia="ru-RU"/>
         </w:rPr>
+        <w:lastRenderedPageBreak/>
         <w:drawing>
           <wp:inline distT="0" distB="0" distL="0" distR="0">
             <wp:extent cx="5414645" cy="5414645"/>
@@ -7331,7 +7630,6 @@
               <w:rPr>
                 <w:lang w:eastAsia="ru-RU"/>
               </w:rPr>
-              <w:lastRenderedPageBreak/>
               <w:t>Интерфейс</w:t>
             </w:r>
           </w:p>
@@ -7527,6 +7825,7 @@
     <w:p/>
     <w:p>
       <w:r>
+        <w:lastRenderedPageBreak/>
         <w:t xml:space="preserve">Сенсор </w:t>
       </w:r>
       <w:r>
@@ -7706,7 +8005,6 @@
               <w:rPr>
                 <w:lang w:eastAsia="ru-RU"/>
               </w:rPr>
-              <w:lastRenderedPageBreak/>
               <w:t>размеры</w:t>
             </w:r>
           </w:p>
@@ -7948,22 +8246,48 @@
         </w:tc>
       </w:tr>
     </w:tbl>
-    <w:p/>
-    <w:p>
-      <w:pPr>
-        <w:pStyle w:val="3"/>
-      </w:pPr>
-      <w:bookmarkStart w:id="21" w:name="_Toc9897435"/>
+    <w:p>
+      <w:pPr>
+        <w:rPr>
+          <w:color w:val="FF0000"/>
+          <w:sz w:val="40"/>
+          <w:szCs w:val="36"/>
+        </w:rPr>
+      </w:pPr>
+      <w:r>
+        <w:rPr>
+          <w:color w:val="FF0000"/>
+          <w:sz w:val="40"/>
+          <w:szCs w:val="36"/>
+        </w:rPr>
+        <w:lastRenderedPageBreak/>
+        <w:t xml:space="preserve">ДАТЧИК ДЛЯ СЧИТЫВАНИЯ С РАСТЕНИЯ ПРИЕДЕТ ПОТОМ ЕГО ОПИСАТЬ НУЖНО БУДЕТ </w:t>
+      </w:r>
+    </w:p>
+    <w:p>
+      <w:pPr>
+        <w:rPr>
+          <w:color w:val="FF0000"/>
+          <w:sz w:val="40"/>
+          <w:szCs w:val="36"/>
+        </w:rPr>
+      </w:pPr>
+    </w:p>
+    <w:p>
+      <w:pPr>
+        <w:pStyle w:val="2"/>
+      </w:pPr>
+      <w:bookmarkStart w:id="20" w:name="_Toc10599514"/>
       <w:r>
         <w:rPr>
           <w:lang w:val="en-US"/>
         </w:rPr>
-        <w:t xml:space="preserve">3.1.2 </w:t>
+        <w:t xml:space="preserve">3.2 </w:t>
       </w:r>
       <w:r>
         <w:t>Свет</w:t>
       </w:r>
-      <w:bookmarkEnd w:id="21"/>
+      <w:bookmarkEnd w:id="20"/>
     </w:p>
     <w:p>
       <w:r>
@@ -8083,209 +8407,335 @@
     </w:p>
     <w:p>
       <w:pPr>
+        <w:ind w:left="709" w:firstLine="0"/>
+      </w:pPr>
+    </w:p>
+    <w:p>
+      <w:pPr>
+        <w:pStyle w:val="1"/>
+      </w:pPr>
+      <w:bookmarkStart w:id="21" w:name="_Toc10599515"/>
+      <w:r>
+        <w:t>4 Программная часть</w:t>
+      </w:r>
+      <w:r>
+        <w:t xml:space="preserve"> </w:t>
+      </w:r>
+      <w:r>
+        <w:t>(тут описание стенда, и какие лабораторные практики мне на нем делать)</w:t>
+      </w:r>
+      <w:bookmarkEnd w:id="21"/>
+      <w:r>
+        <w:t xml:space="preserve"> </w:t>
+      </w:r>
+    </w:p>
+    <w:p>
+      <w:proofErr w:type="spellStart"/>
+      <w:r>
+        <w:t>Прога</w:t>
+      </w:r>
+      <w:proofErr w:type="spellEnd"/>
+      <w:r>
+        <w:t xml:space="preserve"> будет считывать инфу с растения, просто считывать.</w:t>
+      </w:r>
+    </w:p>
+    <w:p>
+      <w:r>
+        <w:t>Обработкой занимаюсь не я</w:t>
+      </w:r>
+    </w:p>
+    <w:p>
+      <w:proofErr w:type="spellStart"/>
+      <w:r>
+        <w:lastRenderedPageBreak/>
+        <w:t>Прога</w:t>
+      </w:r>
+      <w:proofErr w:type="spellEnd"/>
+      <w:r>
+        <w:t xml:space="preserve"> по </w:t>
+      </w:r>
+      <w:proofErr w:type="spellStart"/>
+      <w:r>
+        <w:t>синезубу</w:t>
+      </w:r>
+      <w:proofErr w:type="spellEnd"/>
+      <w:r>
+        <w:t xml:space="preserve"> получает данные сует их в </w:t>
+      </w:r>
+      <w:proofErr w:type="spellStart"/>
+      <w:r>
+        <w:t>бд</w:t>
+      </w:r>
+      <w:proofErr w:type="spellEnd"/>
+      <w:r>
+        <w:t xml:space="preserve"> строит по ним график всё</w:t>
+      </w:r>
+    </w:p>
+    <w:p>
+      <w:r>
+        <w:t xml:space="preserve">Разработанное программное средство </w:t>
+      </w:r>
+      <w:r>
+        <w:t>будет осуществлять,</w:t>
+      </w:r>
+      <w:r>
+        <w:t xml:space="preserve"> полив растения, </w:t>
+      </w:r>
+      <w:r>
+        <w:t>включения</w:t>
+      </w:r>
+      <w:r>
+        <w:t xml:space="preserve"> света, а </w:t>
+      </w:r>
+      <w:r>
+        <w:t>также</w:t>
+      </w:r>
+      <w:r>
+        <w:t xml:space="preserve"> </w:t>
+      </w:r>
+      <w:r>
+        <w:t>считывание</w:t>
+      </w:r>
+      <w:r>
+        <w:t xml:space="preserve"> нейронных сигналов</w:t>
+      </w:r>
+      <w:r>
+        <w:t xml:space="preserve"> с растения</w:t>
+      </w:r>
+      <w:r>
+        <w:t xml:space="preserve"> и выведение </w:t>
+      </w:r>
+      <w:r>
+        <w:t>графика,</w:t>
+      </w:r>
+      <w:r>
+        <w:t xml:space="preserve"> </w:t>
+      </w:r>
+      <w:r>
+        <w:t>отображающего</w:t>
+      </w:r>
+      <w:r>
+        <w:t xml:space="preserve"> </w:t>
+      </w:r>
+      <w:r>
+        <w:t>реакцию</w:t>
+      </w:r>
+      <w:r>
+        <w:t xml:space="preserve"> растения на внешние раздражители</w:t>
+      </w:r>
+    </w:p>
+    <w:p>
+      <w:r>
+        <w:t xml:space="preserve">Полив растения будет осуществлен с помощью отправляемых сигналов с компьютера, по </w:t>
+      </w:r>
+      <w:r>
+        <w:rPr>
+          <w:lang w:val="en-US"/>
+        </w:rPr>
+        <w:t>com</w:t>
+      </w:r>
+      <w:r>
+        <w:t xml:space="preserve"> </w:t>
+      </w:r>
+      <w:r>
+        <w:t xml:space="preserve">порту на плату </w:t>
+      </w:r>
+      <w:proofErr w:type="spellStart"/>
+      <w:r>
+        <w:t>ардуино</w:t>
+      </w:r>
+      <w:proofErr w:type="spellEnd"/>
+      <w:r>
+        <w:t xml:space="preserve">. Плата </w:t>
+      </w:r>
+      <w:proofErr w:type="spellStart"/>
+      <w:r>
+        <w:t>ардуино</w:t>
+      </w:r>
+      <w:proofErr w:type="spellEnd"/>
+      <w:r>
+        <w:t xml:space="preserve"> буде</w:t>
+      </w:r>
+      <w:r>
+        <w:t>т</w:t>
+      </w:r>
+      <w:r>
+        <w:t xml:space="preserve"> обрабатывать полученный сигнал, преобразовывать его в </w:t>
+      </w:r>
+      <w:proofErr w:type="spellStart"/>
+      <w:r>
+        <w:t>управл</w:t>
+      </w:r>
+      <w:proofErr w:type="spellEnd"/>
+    </w:p>
+    <w:p>
+      <w:pPr>
         <w:pStyle w:val="2"/>
-        <w:numPr>
-          <w:ilvl w:val="1"/>
-          <w:numId w:val="8"/>
-        </w:numPr>
-      </w:pPr>
+      </w:pPr>
+      <w:bookmarkStart w:id="22" w:name="_Toc10599516"/>
+      <w:r>
+        <w:t>Модель требований</w:t>
+      </w:r>
+      <w:bookmarkEnd w:id="22"/>
+    </w:p>
+    <w:p>
+      <w:pPr>
+        <w:pStyle w:val="3"/>
+      </w:pPr>
+      <w:bookmarkStart w:id="23" w:name="_Toc10599517"/>
+      <w:r>
+        <w:t>Физическая модель системы</w:t>
+      </w:r>
+      <w:bookmarkEnd w:id="23"/>
+    </w:p>
+    <w:p>
+      <w:proofErr w:type="spellStart"/>
+      <w:r>
+        <w:t>Физ</w:t>
+      </w:r>
+      <w:proofErr w:type="spellEnd"/>
+      <w:r>
+        <w:t xml:space="preserve"> модель </w:t>
+      </w:r>
+    </w:p>
+    <w:p>
+      <w:pPr>
+        <w:pStyle w:val="3"/>
+        <w:tabs>
+          <w:tab w:val="left" w:pos="4320"/>
+        </w:tabs>
+      </w:pPr>
+      <w:bookmarkStart w:id="24" w:name="_Toc10599518"/>
+      <w:r>
+        <w:t>Формализация задачи</w:t>
+      </w:r>
+      <w:bookmarkEnd w:id="24"/>
+    </w:p>
+    <w:p/>
+    <w:p>
+      <w:pPr>
+        <w:pStyle w:val="2"/>
+        <w:tabs>
+          <w:tab w:val="center" w:pos="5032"/>
+          <w:tab w:val="left" w:pos="7176"/>
+        </w:tabs>
+        <w:jc w:val="left"/>
+      </w:pPr>
+      <w:r>
+        <w:tab/>
+      </w:r>
+      <w:bookmarkStart w:id="25" w:name="_Toc10599519"/>
+      <w:r>
+        <w:t>Модель данных</w:t>
+      </w:r>
+      <w:bookmarkEnd w:id="25"/>
       <w:r>
         <w:t xml:space="preserve"> </w:t>
       </w:r>
-      <w:bookmarkStart w:id="22" w:name="_Toc9897436"/>
-      <w:r>
-        <w:t>(тут описание стенда, и какие лабораторные практики мне на нем делать)</w:t>
-      </w:r>
-      <w:bookmarkEnd w:id="22"/>
+    </w:p>
+    <w:p/>
+    <w:p>
+      <w:pPr>
+        <w:pStyle w:val="3"/>
+      </w:pPr>
+      <w:bookmarkStart w:id="26" w:name="_Toc10599520"/>
+      <w:r>
+        <w:t>Логическая</w:t>
+      </w:r>
+      <w:bookmarkEnd w:id="26"/>
+    </w:p>
+    <w:p/>
+    <w:p>
+      <w:pPr>
+        <w:pStyle w:val="3"/>
+      </w:pPr>
+      <w:bookmarkStart w:id="27" w:name="_Toc10599521"/>
+      <w:r>
+        <w:t>Физическая</w:t>
+      </w:r>
+      <w:bookmarkEnd w:id="27"/>
+    </w:p>
+    <w:p/>
+    <w:p>
+      <w:pPr>
+        <w:pStyle w:val="2"/>
+      </w:pPr>
+      <w:bookmarkStart w:id="28" w:name="_Toc10599522"/>
+      <w:r>
+        <w:t xml:space="preserve">Описание </w:t>
+      </w:r>
+      <w:proofErr w:type="spellStart"/>
+      <w:r>
+        <w:t>проги</w:t>
+      </w:r>
+      <w:bookmarkEnd w:id="28"/>
+      <w:proofErr w:type="spellEnd"/>
+    </w:p>
+    <w:p>
+      <w:r>
+        <w:t xml:space="preserve">ДАТЧИК ДЛЯ СЧИТЫВАНИЯ С РАСТЕНИЯ ПРИЕДЕТ ПОТОМ ЕГО ОПИСАТЬ НУЖНО БУДЕТ </w:t>
+      </w:r>
+    </w:p>
+    <w:p>
+      <w:pPr>
+        <w:pStyle w:val="1"/>
+      </w:pPr>
+      <w:bookmarkStart w:id="29" w:name="_Toc10599523"/>
+      <w:r>
+        <w:t>3</w:t>
+      </w:r>
+      <w:r>
+        <w:t>. Заключение</w:t>
+      </w:r>
+      <w:bookmarkEnd w:id="29"/>
+    </w:p>
+    <w:p>
+      <w:r>
+        <w:t xml:space="preserve">Описание стенда и че на нем в итоге можно делать будет, тут про задел на </w:t>
+      </w:r>
+      <w:proofErr w:type="spellStart"/>
+      <w:r>
+        <w:t>магисторскую</w:t>
+      </w:r>
+      <w:proofErr w:type="spellEnd"/>
       <w:r>
         <w:t xml:space="preserve"> </w:t>
       </w:r>
-    </w:p>
-    <w:p>
       <w:proofErr w:type="spellStart"/>
       <w:r>
-        <w:t>Прога</w:t>
+        <w:t>раюоту</w:t>
       </w:r>
       <w:proofErr w:type="spellEnd"/>
       <w:r>
-        <w:t xml:space="preserve"> будет считывать инфу с растения, просто считывать.</w:t>
-      </w:r>
-    </w:p>
-    <w:p>
-      <w:r>
-        <w:lastRenderedPageBreak/>
-        <w:t>Обработкой занимаюсь не я</w:t>
-      </w:r>
-    </w:p>
-    <w:p>
-      <w:proofErr w:type="spellStart"/>
-      <w:r>
-        <w:t>Прога</w:t>
-      </w:r>
-      <w:proofErr w:type="spellEnd"/>
-      <w:r>
-        <w:t xml:space="preserve"> по </w:t>
-      </w:r>
-      <w:proofErr w:type="spellStart"/>
-      <w:r>
-        <w:t>синезубу</w:t>
-      </w:r>
-      <w:proofErr w:type="spellEnd"/>
-      <w:r>
-        <w:t xml:space="preserve"> получает данные сует их в </w:t>
-      </w:r>
-      <w:proofErr w:type="spellStart"/>
-      <w:r>
-        <w:t>бд</w:t>
-      </w:r>
-      <w:proofErr w:type="spellEnd"/>
-      <w:r>
-        <w:t xml:space="preserve"> строит по ним график всё</w:t>
-      </w:r>
-    </w:p>
-    <w:p>
-      <w:r>
-        <w:t xml:space="preserve">Разработанное программное средство </w:t>
-      </w:r>
-      <w:r>
-        <w:t>будет осуществлять,</w:t>
-      </w:r>
-      <w:r>
-        <w:t xml:space="preserve"> полив растения, </w:t>
-      </w:r>
-      <w:r>
-        <w:t>включения</w:t>
-      </w:r>
-      <w:r>
-        <w:t xml:space="preserve"> света, а </w:t>
-      </w:r>
-      <w:r>
-        <w:t>также</w:t>
-      </w:r>
-      <w:r>
-        <w:t xml:space="preserve"> </w:t>
-      </w:r>
-      <w:r>
-        <w:t>считывание</w:t>
-      </w:r>
-      <w:r>
-        <w:t xml:space="preserve"> нейронных сигналов</w:t>
-      </w:r>
-      <w:r>
-        <w:t xml:space="preserve"> с растения</w:t>
-      </w:r>
-      <w:r>
-        <w:t xml:space="preserve"> и выведение </w:t>
-      </w:r>
-      <w:r>
-        <w:t>графика,</w:t>
-      </w:r>
-      <w:r>
-        <w:t xml:space="preserve"> </w:t>
-      </w:r>
-      <w:r>
-        <w:t>отображающего</w:t>
-      </w:r>
-      <w:r>
-        <w:t xml:space="preserve"> </w:t>
-      </w:r>
-      <w:r>
-        <w:t>реакцию</w:t>
-      </w:r>
-      <w:r>
-        <w:t xml:space="preserve"> растения на внешние раздражители</w:t>
-      </w:r>
-    </w:p>
-    <w:p>
-      <w:r>
-        <w:t xml:space="preserve">Полив растения будет осуществлен с помощью отправляемых сигналов с компьютера, по </w:t>
-      </w:r>
-      <w:r>
-        <w:rPr>
-          <w:lang w:val="en-US"/>
-        </w:rPr>
-        <w:t>com</w:t>
-      </w:r>
-      <w:r>
-        <w:t xml:space="preserve"> </w:t>
-      </w:r>
-      <w:r>
-        <w:t xml:space="preserve">порту на плату </w:t>
-      </w:r>
-      <w:proofErr w:type="spellStart"/>
-      <w:r>
-        <w:t>ардуино</w:t>
-      </w:r>
-      <w:proofErr w:type="spellEnd"/>
-      <w:r>
-        <w:t xml:space="preserve">. Плата </w:t>
-      </w:r>
-      <w:proofErr w:type="spellStart"/>
-      <w:r>
-        <w:t>ардуино</w:t>
-      </w:r>
-      <w:proofErr w:type="spellEnd"/>
-      <w:r>
-        <w:t xml:space="preserve"> буде</w:t>
-      </w:r>
-      <w:r>
-        <w:t>т</w:t>
-      </w:r>
-      <w:r>
-        <w:t xml:space="preserve"> обрабатывать полученный сигнал, преобразовывать его в </w:t>
-      </w:r>
-      <w:proofErr w:type="spellStart"/>
-      <w:r>
-        <w:t>управл</w:t>
-      </w:r>
-      <w:proofErr w:type="spellEnd"/>
+        <w:t>, с возданием нейро сети</w:t>
+      </w:r>
+    </w:p>
+    <w:p>
+      <w:pPr>
+        <w:pStyle w:val="1"/>
+      </w:pPr>
+      <w:bookmarkStart w:id="30" w:name="_Toc10599524"/>
+      <w:r>
+        <w:t>4</w:t>
+      </w:r>
+      <w:r>
+        <w:t>. Список литературы</w:t>
+      </w:r>
+      <w:bookmarkEnd w:id="30"/>
     </w:p>
     <w:p/>
     <w:p>
-      <w:r>
-        <w:t xml:space="preserve">ДАТЧИК ДЛЯ СЧИТЫВАНИЯ С РАСТЕНИЯ ПРИЕДЕТ ПОТОМ ЕГО ОПИСАТЬ НУЖНО БУДЕТ </w:t>
-      </w:r>
-    </w:p>
-    <w:p>
       <w:pPr>
         <w:pStyle w:val="1"/>
       </w:pPr>
-      <w:bookmarkStart w:id="23" w:name="_Toc9897437"/>
-      <w:r>
-        <w:t>3</w:t>
-      </w:r>
-      <w:r>
-        <w:t>. Заключение</w:t>
-      </w:r>
-      <w:bookmarkEnd w:id="23"/>
-    </w:p>
-    <w:p/>
-    <w:p>
-      <w:pPr>
-        <w:pStyle w:val="1"/>
-      </w:pPr>
-      <w:bookmarkStart w:id="24" w:name="_Toc9897438"/>
-      <w:r>
-        <w:t>4</w:t>
-      </w:r>
-      <w:r>
-        <w:t>. Список литературы</w:t>
-      </w:r>
-      <w:bookmarkEnd w:id="24"/>
-    </w:p>
-    <w:p/>
-    <w:p>
-      <w:pPr>
-        <w:pStyle w:val="1"/>
-      </w:pPr>
-      <w:bookmarkStart w:id="25" w:name="_Toc9897439"/>
+      <w:bookmarkStart w:id="31" w:name="_Toc10599525"/>
       <w:r>
         <w:t>5</w:t>
       </w:r>
       <w:r>
         <w:t>. Приложение 1</w:t>
       </w:r>
-      <w:bookmarkEnd w:id="25"/>
+      <w:bookmarkEnd w:id="31"/>
     </w:p>
     <w:p/>
     <w:sectPr>
@@ -11042,7 +11492,7 @@
 </file>
 
 <file path=customXml/itemProps1.xml><?xml version="1.0" encoding="utf-8"?>
-<ds:datastoreItem xmlns:ds="http://schemas.openxmlformats.org/officeDocument/2006/customXml" ds:itemID="{13EE8FAA-2EC0-4663-9311-790DA6FFA5A7}">
+<ds:datastoreItem xmlns:ds="http://schemas.openxmlformats.org/officeDocument/2006/customXml" ds:itemID="{82983E89-3C1B-4697-82FD-E3A9D8350912}">
   <ds:schemaRefs>
     <ds:schemaRef ds:uri="http://schemas.openxmlformats.org/officeDocument/2006/bibliography"/>
   </ds:schemaRefs>

</xml_diff>